<commit_message>
fix some wording and refs
</commit_message>
<xml_diff>
--- a/Yeli-CLE.docx
+++ b/Yeli-CLE.docx
@@ -227,7 +227,7 @@
         <w:pStyle w:val="Textkrper"/>
       </w:pPr>
       <w:r>
-        <w:t xml:space="preserve">Daylong recordings can capture many of the patterns present in children’s typical language experience, including how the rate of linguistic input varies depending on child age, time of day, and number of speakers present. We used daylong recordings to investigate how much speech is available to young children (0;0–3;0) on Rossel Island, Papua New Guinea; a community where prior ethnographic study demonstrated face-to-face contingency-seeking interational styles with infants and young children. We find that children’s daylong language exposure does not align with the practices that were evident in ethnographic work. Instead, children’s linguistic input rates were primarily affected by circumstantial aspects of everyday life (e.g., the presence of other speakers). We discuss the different insights afforded by these approaches in a comparative cross-cultural framework and how these findings relate to the bigger question of how minimal linguistic experience can support first language development.</w:t>
+        <w:t xml:space="preserve">Daylong recordings can capture many of the patterns present in children’s typical language experience, including how the rate of linguistic input varies depending on child age, time of day, and number of speakers present. We used daylong recordings to investigate how much speech is available to young children (0;0–3;0) on Rossel Island, Papua New Guinea; a community where prior ethnographic study demonstrated face-to-face contingency-seeking interactional styles with infants and young children. We find that children’s daylong language exposure does not align with the practices that were evident in ethnographic work. Instead, children’s linguistic input rates were primarily affected by circumstantial aspects of everyday life (e.g., the presence of other speakers). We discuss the different insights afforded by these approaches in a comparative cross-cultural framework and how the daylong and ethnographic findings together shed light on the question of how minimal linguistic experience can support first language development.</w:t>
       </w:r>
     </w:p>
     <w:p>
@@ -252,7 +252,7 @@
         <w:pStyle w:val="Textkrper"/>
       </w:pPr>
       <w:r>
-        <w:t xml:space="preserve">Word count: XXXXX (XXXX not including references)</w:t>
+        <w:t xml:space="preserve">Word count: 10977 (9599 not including references)</w:t>
       </w:r>
     </w:p>
     <w:p>
@@ -279,7 +279,16 @@
         <w:pStyle w:val="FirstParagraph"/>
       </w:pPr>
       <w:r>
-        <w:t xml:space="preserve">In their first few years of life, children hear an extraordinary amount of language. Tracking the distribution and characteristics of this linguistic input over multiple interactional contexts, across developmental time, and between different families is a difficult task. Traditionally, developmental language science has relied on short video recordings of caregiver-child interaction, at home or in the lab, to get a grasp on what kinds of language children typically hear. This approach has been fruitful in teasing out individual and group-based differences in interactional behaviors (REFS). However, over the last decade or so, a new method for tracking child language experience has gained rapid popularity: daylong recordings. Daylong recordings are typically made from a single audio recorder worn by the target child at home, unleashing participants from the limits of a single-camera and allowing them to freely navigate their environment for multiple hours at a time. Unfortunately, however, daylong recordings often require immense resources in order to extract meaningful lingusitic information from the audio signal.</w:t>
+        <w:t xml:space="preserve">In their first few years of life, children hear an extraordinary amount of language. Tracking the distribution and characteristics of this linguistic input over multiple interactional contexts, across developmental time, and between different families is a difficult task. Traditionally, developmental language science has relied on short video recordings of caregiver-child interaction, at home or in the lab, to get a grasp on what kinds of language children typically hear. This approach has been fruitful in teasing out individual and group-based differences in interactional behaviors</w:t>
+      </w:r>
+      <w:r>
+        <w:t xml:space="preserve"> </w:t>
+      </w:r>
+      <w:r>
+        <w:t xml:space="preserve">(Cartmill et al., 2013; Hoff, 2003; Hurtado, Marchman, &amp; Fernald, 2008; Rowe, 2008)</w:t>
+      </w:r>
+      <w:r>
+        <w:t xml:space="preserve">. However, over the last decade or so, a new method for tracking child language experience has gained rapid popularity: daylong recordings. Daylong recordings are typically made from a single audio recorder worn by the target child at home, unleashing participants from the limits of a single-camera and allowing them to freely navigate their environment for multiple hours at a time. Unfortunately, however, daylong recordings often require immense resources in order to extract linguistic information from the audio signal.</w:t>
       </w:r>
     </w:p>
     <w:p>
@@ -323,7 +332,7 @@
         <w:t xml:space="preserve"> </w:t>
       </w:r>
       <w:r>
-        <w:t xml:space="preserve">behaviors to record and measure requires intensive familiarization with participating families and the community at large, but hasty collection and analysis of daylong data risks mischaracterizing language use and language learning in that community. In the present study we investigate the differing perspectives offered by intensive, close study of short recordings collected during ethnographic study and broad, panoramic recordings of the language landscape using daylong methods. We contrast the use of these two approaches—hereafter the Close Study approach and the Panoramic approach—on a single language community: Rossel Island, Papua New Guinea.</w:t>
+        <w:t xml:space="preserve">behaviors to record and measure requires intensive familiarization with participating families and the community at large, but hasty collection and analysis of daylong data risks mischaracterizing language use and language learning in that community. In the present study we investigate the differing perspectives offered by intensive, close analysis of short recordings collected during ethnographic study and broad, panoramic recordings of the language landscape using daylong methods. We contrast the use of these two approaches—hereafter the Close Study approach and the Panoramic approach—on a single language community: Rossel Island, Papua New Guinea.</w:t>
       </w:r>
     </w:p>
     <w:p>
@@ -341,23 +350,23 @@
         <w:pStyle w:val="FirstParagraph"/>
       </w:pPr>
       <w:r>
-        <w:t xml:space="preserve">Short, multimodal recordings (e.g., audio plus video data, motion tracking, or eye movements), give rich insight into the moment-to-moment characteristics of interaction. The increased context provided by multi-modal recordings helps discern the meaning of each communicative behavior documented. Such recordings can be made in nearly any context and take little time to collect. When richly annotated and paired with intensive ethnographic study, these recordings become potent samples of language development in the studied community that can be used again and again for a wide variety of meaningful analyses.</w:t>
-      </w:r>
-    </w:p>
-    <w:p>
-      <w:pPr>
-        <w:pStyle w:val="Textkrper"/>
-      </w:pPr>
-      <w:r>
-        <w:t xml:space="preserve">In the Close Study approach, ethnographic work is essential for appropriately situating recording collection, chosen behaviors for analysis, and data interpretation within the realm of normal and relevant behaviors for the studied community. In practice, this approach means that decisions on what to study and precisely how to study it are informed by knowledge of daily tasks, typical household relations and responsibilities, attitudes about child rearing, considerations about when children qualify as co-interactants, and what behaviors are expected of children and caregivers in the first years of life. In a situation where the researcher is a member of the community under study (e.g., middle-class US researchers investigating language development in middle-class US families), assumptions about what to study and how are implicitly enriched by this knowledge. However, when the researcher is a visitor to the community, selecting the right measures and finding ways to compare them to child development outcomes in other sites is an serious challenge.</w:t>
-      </w:r>
-    </w:p>
-    <w:p>
-      <w:pPr>
-        <w:pStyle w:val="Textkrper"/>
-      </w:pPr>
-      <w:r>
-        <w:t xml:space="preserve">The drawbacks of the Close Study approach are few but significant. First, the time and financial investment needed to gain familiarity with a community and to add detailed, comprehensive annotation and transcription to the gathered recordings limit the feasible sample size of most studies; language development in a handful of focal children may provide many insights, but may take decades of dedicated work to explore in depth. Second, while researchers using this method can dilligently track a variety interactional contexts, the anchoring effect of a single video camera or audio recorder on the child (and caregivers) makes it difficult to capture daily activities that involve a lot of free motion (e.g., talking while running around) or talk during activities that are typically not accessible to others, even researchers on close terms with the recorded family (e.g., pre-sleep routines). There may be meaningful and frequent sources of linguistic information during these hard-to-capture activities. Finally, unless a microphone is worn by the child</w:t>
+        <w:t xml:space="preserve">Short, multimodal recordings (e.g., audio plus video data, motion tracking, or eye movements), give rich insight into the moment-to-moment characteristics of interaction. The increased context provided by multi-modal recordings helps discern the meaning of each communicative behavior documented. Such recordings can be made in nearly any context and take little time to collect. When richly annotated and paired with intensive ethnographic study, these recordings become potent samples of language development in the studied community that can be used again and again for a wide variety of linguistic and interactional analyses.</w:t>
+      </w:r>
+    </w:p>
+    <w:p>
+      <w:pPr>
+        <w:pStyle w:val="Textkrper"/>
+      </w:pPr>
+      <w:r>
+        <w:t xml:space="preserve">In the Close Study approach, ethnographic work is essential for appropriately situating recording collection, chosen behaviors for analysis, and data interpretation within the realm of normal and relevant behaviors for the studied community. In practice, this approach means that decisions on what to study and precisely how to study it are informed by knowledge of daily tasks, typical household relations and responsibilities, attitudes about childrearing, considerations about when children qualify as co-interactants, and what behaviors are expected of children and caregivers in the first years of life. In a situation where the researcher is a member of the community under study (e.g., middle-class US researchers investigating language development in middle-class US families), assumptions about what to study and how are implicitly enriched by this knowledge. However, when the researcher is a visitor to the community, selecting the right measures and finding ways to compare them to child development outcomes in other sites is an serious challenge.</w:t>
+      </w:r>
+    </w:p>
+    <w:p>
+      <w:pPr>
+        <w:pStyle w:val="Textkrper"/>
+      </w:pPr>
+      <w:r>
+        <w:t xml:space="preserve">The drawbacks of the Close Study approach are few but significant. First, the time and financial investment needed to gain familiarity with a community and to add detailed, comprehensive annotation and transcription to the gathered recordings limit the feasible sample size of most studies; language development in a handful of focal children may provide many insights, but may take decades of dedicated work to explore in depth. Second, while researchers using this method can dilligently track a variety interactional contexts, the anchoring effect of a single video camera or audio recorder on the child (and caregivers) makes it difficult to capture daily activities that involve a lot of free motion (e.g., talking while running around) or talk during activities that are typically not accessible to others, even researchers on close terms with the recorded family (e.g., pre-sleep routines). There may be important sources of linguistic information during these hard-to-capture activities. Finally, unless a microphone is worn by the child</w:t>
       </w:r>
       <w:r>
         <w:t xml:space="preserve"> </w:t>
@@ -384,31 +393,13 @@
         <w:pStyle w:val="FirstParagraph"/>
       </w:pPr>
       <w:r>
-        <w:t xml:space="preserve">Improved recording hardware and advances in speech technology in the last 20 years have allowed us to peek into children’s broader language landscapes. These recordings give a bird’s eye view into the ebb and flow of everyday language activity, inclusive of both animated chatter while running with siblings and quiet self-directed talk when sitting alone. This broadened view is uniquely suited to estimating the total linguistic input children encounter, and the typical axes on which this input rate varies (e.g., specific speakers, times of day, etc.). Accurate measures of linguistic input are critical for investigating how much experience is needed to acquire a given linguistic or communicative phenomenon. Starting up daylong recordings is quick and straightforward—the main hurdle is getting the child to wear the vest/shirt in which the recorder is placed—and researchers have had success implementing these recordings in a wide range of cultural contexts</w:t>
-      </w:r>
-      <w:r>
-        <w:t xml:space="preserve"> </w:t>
-      </w:r>
-      <w:r>
-        <w:t xml:space="preserve">(Scaff, Stieglitz, Casillas, &amp; Cristia, in preparation,</w:t>
-      </w:r>
-      <w:r>
-        <w:t xml:space="preserve"> </w:t>
-      </w:r>
-      <w:r>
-        <w:t xml:space="preserve">Casillas, Brown, and Levinson (forthcoming)</w:t>
-      </w:r>
-      <w:r>
-        <w:t xml:space="preserve">,</w:t>
-      </w:r>
-      <w:r>
-        <w:t xml:space="preserve"> </w:t>
-      </w:r>
-      <w:r>
-        <w:t xml:space="preserve">Cychosz (2019)</w:t>
-      </w:r>
-      <w:r>
-        <w:t xml:space="preserve">)</w:t>
+        <w:t xml:space="preserve">Improved recording hardware and advances in speech technology in the last 20 years have allowed us to peek into children’s broader language landscapes. These recordings give a bird’s eye view into the ebb and flow of everyday language activity, inclusive of both animated chatter while running with siblings and quiet self-directed talk when sitting alone. This broadened view is uniquely suited to estimating the total linguistic input children encounter, and the typical axes on which this input rate varies (e.g., specific speakers, times of day, etc.). Accurate measures of linguistic input are critical for investigating how much experience is needed to acquire a given linguistic or communicative phenomenon. Starting up daylong recordings is quick and straightforward—the main hurdle is getting the child to wear the vest/shirt in which the recorder is placed—and researchers have had success implementing these recordings in diverse cultural contexts</w:t>
+      </w:r>
+      <w:r>
+        <w:t xml:space="preserve"> </w:t>
+      </w:r>
+      <w:r>
+        <w:t xml:space="preserve">(Bergelson, Amatuni, Dailey, Koorathota, &amp; Tor, 2019a; Casillas, Brown, &amp; Levinson, forthcoming; Cychosz, 2019; Scaff, Stieglitz, Casillas, &amp; Cristia, in preparation; Weisleder &amp; Fernald, 2013)</w:t>
       </w:r>
       <w:r>
         <w:t xml:space="preserve">. The most popular daylong recording system is the LENA, which comes with a recording device that captures up to 16 hours of audio at a time and comes with software for automatically analyzing basic properties of the speech signal</w:t>
@@ -443,16 +434,7 @@
         <w:t xml:space="preserve"> </w:t>
       </w:r>
       <w:r>
-        <w:t xml:space="preserve">(Casillas &amp; Cristia, 2019,</w:t>
-      </w:r>
-      <w:r>
-        <w:t xml:space="preserve"> </w:t>
-      </w:r>
-      <w:r>
-        <w:t xml:space="preserve">Cychosz et al. (under reviewb)</w:t>
-      </w:r>
-      <w:r>
-        <w:t xml:space="preserve">)</w:t>
+        <w:t xml:space="preserve">(Casillas &amp; Cristia, 2019; Cychosz et al., under reviewb)</w:t>
       </w:r>
       <w:r>
         <w:t xml:space="preserve">, particularly for research questions that involve linguistic analysis. Here we focus on those drawbacks that prevail even when we assume that the researcher has some resources to add manual or automated linguistic annotation. First, the resulting recording collections are typically too large for comprehensive transcription or annotation, with no easy way to scan for the specific phenomena of interest. Researchers must therefore employ some strategic sub-sampling technique in order to annotate the data, even though best practices for doing so are not yet well established</w:t>
@@ -464,7 +446,7 @@
         <w:t xml:space="preserve">(Casillas &amp; Cristia, 2019)</w:t>
       </w:r>
       <w:r>
-        <w:t xml:space="preserve">. Second, even once clips are sampled from the daylong recording, adding relevant annotations to them can take nearly as long as a Close Study approach, but with reduced likelihood of capturing interesting or relevant caregiving and language use behaviors. Third, a whole day of recording is a lot of data, but may not be enough to achieve a stable estimate of average linguistic input</w:t>
+        <w:t xml:space="preserve">. Second, even once clips are sampled from the daylong recording, adding relevant annotations to them can take nearly as long as a Close Study approach, but with reduced likelihood of capturing interesting or relevant caregiving and language use behaviors. Third, while a whole day of recording feels, relatively, like a lot of data, it is unlikely to yield an estimate that holds stably across multiple days in the week</w:t>
       </w:r>
       <w:r>
         <w:t xml:space="preserve"> </w:t>
@@ -473,7 +455,7 @@
         <w:t xml:space="preserve">(Anderson &amp; Fausey, 2019)</w:t>
       </w:r>
       <w:r>
-        <w:t xml:space="preserve">. A fourth drawback is that properly collecting, processing, and archiving daylong data is not easily achieved; the fact that participants are likely to habituate to the recorder is fantastic for documenting ecologically valid language use, but raises urgent questions about participant privacy standards</w:t>
+        <w:t xml:space="preserve">. A fourth drawback is that properly collecting, processing, and archiving daylong data is not easily achieved; the fact that participants habituate to the recorder is fantastic for documenting ecologically valid language use, but raises urgent questions about participant privacy standards</w:t>
       </w:r>
       <w:r>
         <w:t xml:space="preserve"> </w:t>
@@ -491,7 +473,7 @@
         <w:t xml:space="preserve">(Casillas et al., forthcoming)</w:t>
       </w:r>
       <w:r>
-        <w:t xml:space="preserve">, limiting this method primarily to acoustic phenomena. Even if researchers add manual annotation to these audio files, they typically do so without the benefit of the visual context; a difficulty compounded by the diversity of activities and interlocutors captured over the recording.</w:t>
+        <w:t xml:space="preserve">, limiting this method primarily to acoustic phenomena. Even if researchers add manual annotation to these audio files, they typically do so without the benefit of visual context; a difficulty compounded by the diversity of activities and interlocutors captured over the recording.</w:t>
       </w:r>
     </w:p>
     <w:p>
@@ -526,22 +508,7 @@
         <w:t xml:space="preserve">(e.g., Brown, 2011, 2014; de León, 2011; Gaskins, 2000; Pye, 1986; Rogoff, Paradise, Arauz, Correa-Chávez, &amp; Angelillo, 2003)</w:t>
       </w:r>
       <w:r>
-        <w:t xml:space="preserve">. These findings lay out an extensive ideology of caregiving, including a number of component attitudes (e.g., orientation toward infants as</w:t>
-      </w:r>
-      <w:r>
-        <w:t xml:space="preserve"> </w:t>
-      </w:r>
-      <w:r>
-        <w:rPr>
-          <w:i/>
-        </w:rPr>
-        <w:t xml:space="preserve">not</w:t>
-      </w:r>
-      <w:r>
-        <w:t xml:space="preserve"> </w:t>
-      </w:r>
-      <w:r>
-        <w:t xml:space="preserve">conversational partners) that can, be used to make predictions about quantitative features of Mayan children’s linguistic input. Importantly, however, it is not clear how these attitudes play out on the scale of day-long averages; preferences for when and how to talk to children are balanced by the many other demands of everyday life. On this view, we may feel certain that the Panoramic view indeed captures the transmission of critical linguistic and cultural knowledge, but we can’t point to where it happens. That said, a handful of findings up until now suggest a promising, though imperfect link between the attitudes and ideologies described in Close Study work and the average behavioral patterns from Panoramic work in those same communities.</w:t>
+        <w:t xml:space="preserve">. These findings lay out an extensive ideology of caregiving, including a number of component attitudes (e.g., infants as inappropriate/inadequate conversational partners) that can be used to make predictions about quantitative features of Mayan children’s linguistic input. Importantly, however, it is not clear how these attitudes play out on the scale of daylong averages; preferences for when and how to talk to children are balanced by the many other demands of everyday life. On this view, we may feel certain that the Panoramic view indeed captures the transmission of critical linguistic and cultural knowledge, but we can’t point to where it happens. That said, a handful of findings up until now suggest a promising, though imperfect link between the attitudes and ideologies described in Close Study work and the average behavioral patterns from Panoramic work in those same communities.</w:t>
       </w:r>
     </w:p>
     <w:p>
@@ -581,13 +548,13 @@
         <w:pStyle w:val="Textkrper"/>
       </w:pPr>
       <w:r>
-        <w:t xml:space="preserve">Studies in a North American context, in which North American researchers can more reliably depend on their own intuitions about language learning, have also tried to pinpoint the differences in close-up and zoomed-out views of the child language environment: short recordings display much denser input, with some changes in the types of language used, compared to longer recordings</w:t>
-      </w:r>
-      <w:r>
-        <w:t xml:space="preserve"> </w:t>
-      </w:r>
-      <w:r>
-        <w:t xml:space="preserve">(Bergelson, Amatuni, Dailey, Koorathota, &amp; Tor, 2019a; Tamis-LeMonda, Kuchirko, Luo, Escobar, &amp; Bornstein, 2017)</w:t>
+        <w:t xml:space="preserve">Studies in a North American context, in which North American researchers can more reliably depend on their own intuitions about language learning, have also tried to pinpoint the differences in close and panoramic views of the child language environment: short recordings display much denser input, with some changes in the types of language used, compared to longer recordings</w:t>
+      </w:r>
+      <w:r>
+        <w:t xml:space="preserve"> </w:t>
+      </w:r>
+      <w:r>
+        <w:t xml:space="preserve">(Bergelson et al., 2019a; Tamis-LeMonda, Kuchirko, Luo, Escobar, &amp; Bornstein, 2017)</w:t>
       </w:r>
       <w:r>
         <w:t xml:space="preserve">. For example, Bergelson and colleagues</w:t>
@@ -608,7 +575,7 @@
         <w:t xml:space="preserve"> </w:t>
       </w:r>
       <w:r>
-        <w:t xml:space="preserve">(Bergelson et al., 2019a)</w:t>
+        <w:t xml:space="preserve">Bergelson et al. (2019a)</w:t>
       </w:r>
       <w:r>
         <w:t xml:space="preserve"> </w:t>
@@ -660,10 +627,10 @@
         <w:t xml:space="preserve"> </w:t>
       </w:r>
       <w:r>
-        <w:t xml:space="preserve">(L. A. Shneidman &amp; Goldin-Meadow, 2012)</w:t>
-      </w:r>
-      <w:r>
-        <w:t xml:space="preserve">). Our comparison group, US families, differ greatly from these Mayan communities in the circumstances of everyday life (e.g., work patterns, number of co-residents, child sleeping routines). Disentangling the sources of differences in the quantity of linguistic input children experience issue requires us to collect Close Study and Panoramic findings in a third community; one with a (roughly) similar lifestyle to that of the Mayans, but with different ideas about how to talk to young children.</w:t>
+        <w:t xml:space="preserve">Shneidman and Goldin-Meadow (2012)</w:t>
+      </w:r>
+      <w:r>
+        <w:t xml:space="preserve">). The other population for which we have findings, US families, differs greatly from the Mayan communities studied in the circumstances of their everyday life (e.g., work patterns, number of co-residents, child sleeping routines). Disentangling the multiple causes of variation in linguistic input children requires us to collect Close Study and Panoramic findings in a third community; one with a (roughly) similar lifestyle to that of the Mayans, but with different ideas about how to talk to young children.</w:t>
       </w:r>
     </w:p>
     <w:p>
@@ -681,13 +648,22 @@
         <w:pStyle w:val="FirstParagraph"/>
       </w:pPr>
       <w:r>
-        <w:t xml:space="preserve">In this study we present analyses of daylong recordings from a small-scale indigenous community, on Rossel Island, Papua New Guinea (PNG), in which prior ethnographic work has painted a clear picture of early caregiver-child interaction: child-centric, face-to-face interaction from the first days of infancy. Based on the prior ethnographic work, detailed below, we made four predictions about children’s speech environments. First, we predicted that children on Rossel Island would hear frequent child-directed speech from a wide variety of caregiver types throughout the day. Second, given that infants are frequently passed between caregivers, we expected to see weaker effects of the subsistence farming schedule on Rossel children’s input than has been found in other societies (Casillas et al., forthcoming). Third, as children get older, we expected to see a large increase in the proportion of child-directed speech coming from other children</w:t>
-      </w:r>
-      <w:r>
-        <w:t xml:space="preserve"> </w:t>
-      </w:r>
-      <w:r>
-        <w:t xml:space="preserve">(see also L. A. Shneidman &amp; Goldin-Meadow, 2012)</w:t>
+        <w:t xml:space="preserve">In this study we present analyses of daylong recordings from a small-scale indigenous community, on Rossel Island, Papua New Guinea (PNG), in which prior ethnographic work has painted a clear picture of early caregiver-child interaction: child-centric, face-to-face interaction from the first days of infancy. Based on the prior ethnographic work, detailed below, we made four predictions about children’s speech environments. First, we predicted that children on Rossel Island would hear frequent child-directed speech from a wide variety of caregiver types throughout the day. Second, given that infants are frequently passed between caregivers, we expected to see weaker effects of the subsistence farming schedule on Rossel children’s input than has been found in other societies</w:t>
+      </w:r>
+      <w:r>
+        <w:t xml:space="preserve"> </w:t>
+      </w:r>
+      <w:r>
+        <w:t xml:space="preserve">(Casillas et al., forthcoming)</w:t>
+      </w:r>
+      <w:r>
+        <w:t xml:space="preserve">. Third, as children get older, we expected to see a large increase in the proportion of child-directed speech coming from other children</w:t>
+      </w:r>
+      <w:r>
+        <w:t xml:space="preserve"> </w:t>
+      </w:r>
+      <w:r>
+        <w:t xml:space="preserve">(see also Shneidman &amp; Goldin-Meadow, 2012)</w:t>
       </w:r>
       <w:r>
         <w:t xml:space="preserve">. Fourth, we expected a large quantity of other-directed speech around them, given the large number of family numbers typically present. Based on prior work using daylong recordings with both Western and non-Western small-scale populations, we additionally expected (a) no age-related increase in child-directed speech</w:t>
@@ -846,7 +822,16 @@
         <w:t xml:space="preserve">(Casillas, Brown, &amp; Levinson, 2017)</w:t>
       </w:r>
       <w:r>
-        <w:t xml:space="preserve">, a collection of raw daylong recordings and supplementary data from over 100 children under age four growing up on Rossel Island and in the Tseltal Mayan community described elsewhere (Casillas et al. forthcoming). The Rossel Island subcorpus was collected in 2016 and includes daylong audio recordings and experimental data from 57 children born to XX mothers. On average, the target children in these recordings had X–X younger siblings (mean = X; median = X) and X–X older siblings (mean = X; median = X); most participating parents were on the younger end of parents in the community (mothers: mean = XX years; median = XX; range = XX–XX and fathers: mean = XX; median = XX; range = XX—XX). Based on our demographic data we estimate that mothers are typically XX years old when they give birth to their first child (median = XX; range = XX–XX) with an average inter-child interval of X years (median = X; range = X–X). Notably, however, we received several reports, including from nursing staff at the local health clinic, that mothers now are having children younger and closer together than in generations past. Household size, defined here as the number of people sharing kitchen and sleeping areas on a daily basis, ranged between X and XX (mean = X; median = X). Households are clustered into small hamlets which form a wider group of communal caregivers and playmates. The hamlets themselves are clustered together into patches of patrilocal residents. The average hamlet in our corpus comprises X households (median = X; range = X–X); assuming an average of X children under age seven (i.e., not yet attending school) and X adults per household, we estimate that there are between XX and XX children and between XX and XX adults present throughout the day, not including visitors, visits to neighboring hamlets or other nearby resident areas. Therefore, while XX% of the target children in our corpus are first born to their mothers, they are immediately incorporated into a larger pool of young children whose care is divided among numerous caregivers. Among our participating families, most mothers had finished primary school (XX%; X years of education) or secondary school (XX%; X years of education), with a few having completed preparatory school (XX%; X years of education) or beyond (XX%; X years of education). Only XX% of mothers had less than a primary school education. Similarly, most fathers had finished primary school (XX%; X years of education) or secondary school (XX%; X years of education), with a few having completed preparatory school (XX%; X years of education) or beyond (XX%; X years of education), with only XX% having less than a primary school education. To our knowledge at the time of recording, all but two children were typically developing; one showed signs of significant language delay and one showed signs of multiple developmental delay (motor, language, intellectual). Both children’s delays were consistently observed in follow-up trips in 2018 and 2019. Their recordings are not included in the analyses reported below.</w:t>
+        <w:t xml:space="preserve">, a collection of raw daylong recordings and supplementary data from over 100 children under age four growing up on Rossel Island and in the Tseltal Mayan community described elsewhere</w:t>
+      </w:r>
+      <w:r>
+        <w:t xml:space="preserve"> </w:t>
+      </w:r>
+      <w:r>
+        <w:t xml:space="preserve">(Casillas et al., forthcoming)</w:t>
+      </w:r>
+      <w:r>
+        <w:t xml:space="preserve">. The Rossel Island subcorpus was collected in 2016 and includes daylong audio recordings and experimental data from 57 children born to 43 mothers. These children had 0–2 younger siblings (mean = 0.36; median = 0) and 0–5 older siblings (mean = 2; median = 2); most participating parents were on the younger end of parents in the community (mothers: mean = 33.9 years; median = 32; range = 24–70 and fathers: mean = 35.6; median = 34; range = 24—57; this includes two pairs of primary caregivers who are the biological grandparents of their children). Based on available demographic data for 40 of the mothers we estimate that mothers are typically 21.4 years old when they give birth to their first child (median = 21.5; range = 12–30). On the basis of sufficient demographic data for 34 of the mothers, we estimate an average inter-child interval of 2.8 years (median = 2.6; range = 1.75–5.2). Notably, however, we received several reports, including from nursing staff at the local health clinic, that mothers now are having children younger and closer together than in generations past. Household size, defined here as the number of people sharing kitchen and sleeping areas on a daily basis, ranged between 3 and 12 (mean = 7; median = 7). Households are clustered into small hamlets which form a wider group of communal caregivers and playmates. The hamlets themselves are clustered together into patches of patrilocal residents. The average hamlet in our corpus comprises 5.8 households (median = 5; range = 3–11); the typical household in our dataset has 2 children under age seven (i.e., not yet attending school) and 2 adults, leading us to estimate that there are around 10 young children and 10 adults present within a hamlet throughout the day. This estimate does not include visitors to the target child’s hamlet or relatives the target child encounters while visiting others. Therefore, while 24.6% of the target children in our corpus are first born to their mothers, these children are incorporated into a larger pool of young children whose care is divided among numerous caregivers. Among our participating families, most mothers had finished primary school (32.6%; 6 years of education), secondary school (37.2%; 8 years of education), or preparatory school (25.6%; 10 years of education), with one completing some post-secondary training (2%; 12 years of education). Only 2% of mothers had less than a primary school education. Similarly, most fathers had finished primary school (44.2%), secondary school (20.9%), or preparatory school (27.9%), with only 7% having less than a primary school education. To our knowledge at the time of recording, all but two children were typically developing; one showed signs of significant language delay and one showed signs of multiple developmental delay (motor, language, intellectual). Both children’s delays were consistently observed in follow-up trips in 2018 and 2019. Their recordings are not included in the analyses reported below.</w:t>
       </w:r>
     </w:p>
     <w:p>
@@ -862,7 +847,7 @@
         <w:pStyle w:val="Textkrper"/>
       </w:pPr>
       <w:r>
-        <w:t xml:space="preserve">The data we present come from 7–9-hour recordings of a waking day at home for the child. Children wore the recording device: an elastic vest containing a small stereo audio recorder (Olympus WS-832 or WS-853) and a miniature camera that captured photos of the child’s frontal view at a fixed interval (every 15 seconds; Narrative Clip 1). The camera was outfitted with a fisheye lens that, while distorting the images, allowed us to capture 180 degrees of the child’s frontal view. This technique allows us to use daylong recordings while also partially getting around the lack of visual context for daylong recordings, thereby increasing the ease and reliability of our transcrition and annotation. However, because the camera and recorder are separate devices, we had to synchronize them manually after the recordings were made. To do this, we used an external wristwatch to record the current time at start of recording on each device individually, with accuracy down to the second (photographed by the camera and spoken into the recorder). The camera’s software timestamps each image file such that we can calculate the number of seconds that have elapsed between photos. These timestamps can be used with the cross-device time synchronization cue to create photo-linked audio files of each recording, which we then format as video files (see</w:t>
+        <w:t xml:space="preserve">The data we present come from 7–9-hour recordings of a waking day at home for the child. Children wore the recording device: an elastic vest containing a small stereo audio recorder (Olympus WS-832 or WS-853) and a miniature camera that captured photos of the child’s frontal view at a fixed interval (every 15 seconds; Narrative Clip 1). The camera was outfitted with a fisheye lens that, while distorting the images, allowed us to capture 180 degrees of the child’s frontal view. This technique allows us to use daylong recordings while also partially getting around the lack of visual context typical for daylong recordings, thereby increasing the ease and reliability of our transcrition and annotation. However, because the camera and recorder are separate devices, we had to synchronize them manually after the recordings were made. To do this, we used an external wristwatch to record the current time at start of recording on each device individually, with accuracy down to the second (photographed by the camera and spoken into the recorder). The camera’s software timestamps each image file such that we can calculate the number of seconds that have elapsed between photos. These timestamps can be used with the cross-device time synchronization cue to create photo-linked audio files of each recording, which we then format as video files (see</w:t>
       </w:r>
       <w:r>
         <w:t xml:space="preserve"> </w:t>
@@ -1639,7 +1624,7 @@
         <w:pStyle w:val="FirstParagraph"/>
       </w:pPr>
       <w:r>
-        <w:t xml:space="preserve">From the daylong recordings of XX Rossel children, we selected 10 representative children between ages 0;0 and 3;0 for transcription and analysis in the current study. The 10 children were selected to be spread between the target age range (0;0–3;0) while also representing a range of typical maternal education levels found in the community and being evenly split between male and female children (</w:t>
+        <w:t xml:space="preserve">From the daylong recordings of 57 Rossel children, we selected 10 representative children between ages 0;0 and 3;0 for transcription and analysis in the current study. The 10 children were selected to be spread between the target age range (0;0–3;0) while also representing a range of typical maternal education levels found in the community and being evenly split between male and female children (</w:t>
       </w:r>
       <w:hyperlink w:anchor="tab1">
         <w:r>
@@ -1706,7 +1691,33 @@
         <w:t xml:space="preserve"> </w:t>
       </w:r>
       <w:r>
-        <w:t xml:space="preserve">vocal activity 1-minute clips, and one manually-selected 5-minute expansion of the best one-minute clip, for a total of 37.5 minutes of transcribed audio for each child (6.25 audio hours in total). The criteria for manual clip selection are identical to those described for the parallel study on Tseltal by Casillas and colleagues (forthcoming).</w:t>
+        <w:t xml:space="preserve">vocal activity 1-minute clips, and one manually-selected 5-minute expansion of the best one-minute clip, for a total of 37.5 minutes of transcribed audio for each child (6.25 audio hours in total). The criteria for manual clip selection are identical to those described in Casillas and colleagues</w:t>
+      </w:r>
+      <w:r>
+        <w:t xml:space="preserve"> </w:t>
+      </w:r>
+      <w:r>
+        <w:t xml:space="preserve">(forthcoming)</w:t>
+      </w:r>
+      <w:r>
+        <w:t xml:space="preserve"> </w:t>
+      </w:r>
+      <w:r>
+        <w:t xml:space="preserve">(see</w:t>
+      </w:r>
+      <w:r>
+        <w:t xml:space="preserve"> </w:t>
+      </w:r>
+      <w:hyperlink r:id="rId33">
+        <w:r>
+          <w:rPr>
+            <w:rStyle w:val="Hyperlink"/>
+          </w:rPr>
+          <w:t xml:space="preserve">https://git.io/fhdUm</w:t>
+        </w:r>
+      </w:hyperlink>
+      <w:r>
+        <w:t xml:space="preserve">).</w:t>
       </w:r>
     </w:p>
     <w:p>
@@ -1769,7 +1780,7 @@
       <w:r>
         <w:t xml:space="preserve"> </w:t>
       </w:r>
-      <w:hyperlink r:id="rId33">
+      <w:hyperlink r:id="rId34">
         <w:r>
           <w:rPr>
             <w:rStyle w:val="Hyperlink"/>
@@ -1799,8 +1810,8 @@
       <w:pPr>
         <w:pStyle w:val="berschrift2"/>
       </w:pPr>
-      <w:bookmarkStart w:id="34" w:name="statistical-models"/>
-      <w:bookmarkEnd w:id="34"/>
+      <w:bookmarkStart w:id="35" w:name="statistical-models"/>
+      <w:bookmarkEnd w:id="35"/>
       <w:r>
         <w:t xml:space="preserve">Statistical models</w:t>
       </w:r>
@@ -1833,7 +1844,7 @@
       <w:r>
         <w:t xml:space="preserve"> </w:t>
       </w:r>
-      <w:hyperlink r:id="rId35">
+      <w:hyperlink r:id="rId36">
         <w:r>
           <w:rPr>
             <w:rStyle w:val="Hyperlink"/>
@@ -1867,8 +1878,8 @@
       <w:pPr>
         <w:pStyle w:val="berschrift1"/>
       </w:pPr>
-      <w:bookmarkStart w:id="36" w:name="results"/>
-      <w:bookmarkEnd w:id="36"/>
+      <w:bookmarkStart w:id="37" w:name="results"/>
+      <w:bookmarkEnd w:id="37"/>
       <w:r>
         <w:t xml:space="preserve">Results</w:t>
       </w:r>
@@ -1955,7 +1966,7 @@
                     </pic:cNvPicPr>
                   </pic:nvPicPr>
                   <pic:blipFill>
-                    <a:blip r:embed="rId37"/>
+                    <a:blip r:embed="rId38"/>
                     <a:stretch>
                       <a:fillRect/>
                     </a:stretch>
@@ -1994,8 +2005,8 @@
       <w:pPr>
         <w:pStyle w:val="berschrift2"/>
       </w:pPr>
-      <w:bookmarkStart w:id="38" w:name="target-child-directed-speech-tcds"/>
-      <w:bookmarkEnd w:id="38"/>
+      <w:bookmarkStart w:id="39" w:name="target-child-directed-speech-tcds"/>
+      <w:bookmarkEnd w:id="39"/>
       <w:r>
         <w:t xml:space="preserve">Target-child-directed speech (TCDS)</w:t>
       </w:r>
@@ -2019,15 +2030,33 @@
         </w:r>
       </w:hyperlink>
       <w:r>
-        <w:t xml:space="preserve">). For comparison, this is slightly less than reported values using a near-identical method of data collection, annotation, and analysis in a Tseltal Mayan community (3.6 minutes per hour for children under 3;0; Casillas et al., fortchoming) and comparable to what has been reported using a similar method in a Tsimane community (4.8 minutes per hour for children under 3;0 including all hearable speech; 1.6 minutes when excluding overlap and far-away speech; Scaff et al., in prep).</w:t>
-      </w:r>
-    </w:p>
-    <w:p>
-      <w:pPr>
-        <w:pStyle w:val="Textkrper"/>
-      </w:pPr>
-      <w:r>
-        <w:t xml:space="preserve">The zero-inflated negative binomial regression of TCDS minutes per hour (N = 90, log-likelihood = -195.26, overdispersion estimate = 3.37) suggested significant effects of child age, time of day, and their interaction on the rate at which children hear speech addressed directly to them. First, the older children heard significantly more TCDS per hour (B = 0.73, SD = 0.23, z = 3.20, p &lt; 0.01), with an average increase of 0.73 minutes per hour for every month of development. Overall, these children were also more likely to hear TCDS in the mornings (see</w:t>
+        <w:t xml:space="preserve">). For comparison, this is slightly less than reported values using a near-identical method of data collection, annotation, and analysis in a Tseltal Mayan community (3.6 minutes per hour for children under 3;0;</w:t>
+      </w:r>
+      <w:r>
+        <w:t xml:space="preserve"> </w:t>
+      </w:r>
+      <w:r>
+        <w:t xml:space="preserve">Casillas et al. (forthcoming)</w:t>
+      </w:r>
+      <w:r>
+        <w:t xml:space="preserve">) and comparable to what has been reported using a similar method in a Tsimane community (4.8 minutes per hour for children under 3;0 including all hearable speech; 1.6 minutes when excluding overlap and far-away speech;</w:t>
+      </w:r>
+      <w:r>
+        <w:t xml:space="preserve"> </w:t>
+      </w:r>
+      <w:r>
+        <w:t xml:space="preserve">Scaff et al. (in preparation)</w:t>
+      </w:r>
+      <w:r>
+        <w:t xml:space="preserve">).</w:t>
+      </w:r>
+    </w:p>
+    <w:p>
+      <w:pPr>
+        <w:pStyle w:val="Textkrper"/>
+      </w:pPr>
+      <w:r>
+        <w:t xml:space="preserve">The zero-inflated negative binomial regression of TCDS minutes per hour (N = 90, log-likelihood = -195.26, overdispersion estimate = 3.37) suggested significant effects of child age, time of day, and their interaction on the rate at which children hear speech addressed directly to them. First, the older children heard significantly more TCDS per hour (B = 0.73, SD = 0.23, z = 3.20, p &lt; 0.01). Overall, these children were also more likely to hear TCDS in the mornings (see</w:t>
       </w:r>
       <w:r>
         <w:t xml:space="preserve"> </w:t>
@@ -2044,30 +2073,15 @@
         <w:t xml:space="preserve"> </w:t>
       </w:r>
       <w:r>
-        <w:t xml:space="preserve">for an overview of time-of-day findings), with significantly higher TCDS rates in the morning compared to both midday (B = 0.80, SD = 0.36, z = 2.23, p = 0.03) and the afternoon (B = 0.54, SD = 0.26, z = 2.10, p = 0.04), and no significant difference in TCDS rate between midday and the afternoon. However, the time-of-day pattern changed with child age. Older children were more likely than younger children to show a peak in TCDS during midday, with a decrease in TCDS between midday and the afternoon (B = -0.60, SD = 0.29, z = -2.04, p = 0.04) and marginally less TCDS in the morning than at midday (B = -0.59, SD = 0.30, z = -1.94, p = 0.05). There were no other significant effects in either the count or the zero-inflation model.</w:t>
-      </w:r>
-    </w:p>
-    <w:p>
-      <w:pPr>
-        <w:pStyle w:val="Textkrper"/>
-      </w:pPr>
-      <w:r>
-        <w:t xml:space="preserve">Children heard TCDS from a variety of different speakers. Overall, most TCDS came from adults (mean = 72.65%, median = 75.51%, range = 41.41–100%). On average, 82.35% of the total adult TCDS minutes came from women. That said, an increasing quantity of TCDS came from child speakers (child-TCDS, e.g., from siblings and cousins;</w:t>
-      </w:r>
-      <w:r>
-        <w:t xml:space="preserve"> </w:t>
-      </w:r>
-      <w:r>
-        <w:t xml:space="preserve">‘</w:t>
-      </w:r>
-      <w:r>
-        <w:t xml:space="preserve">C-TCDS</w:t>
-      </w:r>
-      <w:r>
-        <w:t xml:space="preserve">’</w:t>
-      </w:r>
-      <w:r>
-        <w:t xml:space="preserve">); a Spearman’s correlation showed a significant positive relationship between the average proportion of C-TCDS in a clip and target child age (Spearman’s</w:t>
+        <w:t xml:space="preserve">for an overview of time-of-day findings), with significantly higher TCDS rates in the morning compared to both midday (midday-vs-morning: B = 0.80, SD = 0.36, z = 2.23, p = 0.03) and the afternoon (afternoon-vs-morning: B = 0.54, SD = 0.26, z = 2.10, p = 0.04), and no significant difference in TCDS rate between midday and the afternoon. However, the time-of-day pattern changed with child age. Older children were more likely than younger children to show a peak in TCDS during midday, with a decrease in TCDS between midday and the afternoon (midday-vs-afternoon: B = -0.60, SD = 0.29, z = -2.04, p = 0.04) and marginally less TCDS in the morning than at midday (midday-vs-morning: B = -0.59, SD = 0.30, z = -1.94, p = 0.05). There were no other significant effects in either the count or the zero-inflation model.</w:t>
+      </w:r>
+    </w:p>
+    <w:p>
+      <w:pPr>
+        <w:pStyle w:val="Textkrper"/>
+      </w:pPr>
+      <w:r>
+        <w:t xml:space="preserve">Children heard TCDS from a variety of different speakers. Overall, most TCDS came from adults (mean = 72.65%, median = 75.51%, range = 41.41–100%). On average, 82.35% of the total adult TCDS minutes came from women. That said, an increasing quantity of TCDS came from child speakers (child-TCDS, e.g., from siblings and cousins; C-TCDS); a Spearman’s correlation showed a significant positive relationship between the average proportion of C-TCDS in a clip and target child age (Spearman’s</w:t>
       </w:r>
       <w:r>
         <w:t xml:space="preserve"> </w:t>
@@ -2120,7 +2134,7 @@
                     </pic:cNvPicPr>
                   </pic:nvPicPr>
                   <pic:blipFill>
-                    <a:blip r:embed="rId39"/>
+                    <a:blip r:embed="rId40"/>
                     <a:stretch>
                       <a:fillRect/>
                     </a:stretch>
@@ -2159,8 +2173,8 @@
       <w:pPr>
         <w:pStyle w:val="berschrift2"/>
       </w:pPr>
-      <w:bookmarkStart w:id="40" w:name="other-directed-speech-ods"/>
-      <w:bookmarkEnd w:id="40"/>
+      <w:bookmarkStart w:id="41" w:name="other-directed-speech-ods"/>
+      <w:bookmarkEnd w:id="41"/>
       <w:r>
         <w:t xml:space="preserve">Other-directed speech (ODS)</w:t>
       </w:r>
@@ -2170,7 +2184,25 @@
         <w:pStyle w:val="FirstParagraph"/>
       </w:pPr>
       <w:r>
-        <w:t xml:space="preserve">In the random sample, these children heard an average of 35.90 minutes of other-directed speech per hour (median = 32.37; range = 20.20–53.78): that is more than eleven times the average quantity of speech directed to them, with some children experiencing near-continuous background speech. For comparison, a prior estimate for Tseltal Mayan children using near-parallel methods to the present study found an average of 21 minutes of overhearable speech per hour (Casillas et al., forthcoming), and a recent study of North American children’s daylong recordings found that adult-directed speech occurred at a rate of 7.3 minutes per hour (Bergelson et al., 2019).</w:t>
+        <w:t xml:space="preserve">In the random sample, these children heard an average of 35.90 minutes of other-directed speech per hour (median = 32.37; range = 20.20–53.78): that is more than eleven times the average quantity of speech directed to them, with some children experiencing near-continuous background speech. For comparison, a prior estimate for Tseltal Mayan children using near-parallel methods to the present study found an average of 21 minutes of overhearable speech per hour</w:t>
+      </w:r>
+      <w:r>
+        <w:t xml:space="preserve"> </w:t>
+      </w:r>
+      <w:r>
+        <w:t xml:space="preserve">(Casillas et al., forthcoming)</w:t>
+      </w:r>
+      <w:r>
+        <w:t xml:space="preserve">, and a recent study of North American children’s daylong recordings found that adult-directed speech occurred at a rate of 7.3 minutes per hour</w:t>
+      </w:r>
+      <w:r>
+        <w:t xml:space="preserve"> </w:t>
+      </w:r>
+      <w:r>
+        <w:t xml:space="preserve">(Bergelson et al., 2019a)</w:t>
+      </w:r>
+      <w:r>
+        <w:t xml:space="preserve">.</w:t>
       </w:r>
     </w:p>
     <w:p>
@@ -2195,15 +2227,24 @@
         <w:pStyle w:val="Textkrper"/>
       </w:pPr>
       <w:r>
-        <w:t xml:space="preserve">In sum, the random baseline rates of TCDS and ODS in children’s speech environments are influenced by child age (TCDS increases, ODS decreases), time of day (both generally peak in the morning), and their interaction (older children hear more TCDS and less ODS at midday). The rate of ODS is also impacted by the large number of speakers present in some clips. Correlational results suggest that TCDS comes increasingly from other children over the first three years. That said, the baseline rate of TCDS is low, on par with estimates in other small-scale farming communities (Casillas et al., forthcoming; Scaff et al., in prep); while the ODS rate is quite high relative to estimates in prior work.</w:t>
+        <w:t xml:space="preserve">In sum, the random baseline rates of TCDS and ODS in children’s speech environments are influenced by child age (TCDS increases, ODS decreases), time of day (both generally peak in the morning), and their interaction (older children hear more TCDS and less ODS at midday). The rate of ODS is also impacted by the large number of speakers present in some clips. Correlational results suggest that TCDS comes increasingly from other children over the first three years. That said, the baseline rate of TCDS is low, on par with estimates in other small-scale farming communities</w:t>
+      </w:r>
+      <w:r>
+        <w:t xml:space="preserve"> </w:t>
+      </w:r>
+      <w:r>
+        <w:t xml:space="preserve">(Casillas et al., forthcoming; Scaff et al., in preparation)</w:t>
+      </w:r>
+      <w:r>
+        <w:t xml:space="preserve">; while the ODS rate is quite high relative to estimates in prior work.</w:t>
       </w:r>
     </w:p>
     <w:p>
       <w:pPr>
         <w:pStyle w:val="berschrift2"/>
       </w:pPr>
-      <w:bookmarkStart w:id="41" w:name="tcds-and-ods-during-interactional-peaks"/>
-      <w:bookmarkEnd w:id="41"/>
+      <w:bookmarkStart w:id="42" w:name="tcds-and-ods-during-interactional-peaks"/>
+      <w:bookmarkEnd w:id="42"/>
       <w:r>
         <w:t xml:space="preserve">TCDS and ODS during interactional peaks</w:t>
       </w:r>
@@ -2303,7 +2344,7 @@
         <w:t xml:space="preserve"> </w:t>
       </w:r>
       <w:r>
-        <w:t xml:space="preserve">= &lt; 0.001). Notably, women contributed proportionally less TCDS during interactional peaks than they did during the random clips: on average, women contributed 61.55% of the children’s adult TCDS minutes in the turn-taking clips (compared to 82.35% in the random clips). In brief, interactional peaks include more directed speech from men and more directed speech from other children, with age.</w:t>
+        <w:t xml:space="preserve">= &lt; 0.001). Notably, women contributed proportionally less TCDS during interactional peaks than they did during the random clips: on average, women contributed 61.55% of the children’s adult TCDS minutes in the turn-taking clips (compared to 82.35% in the random clips). In brief, interactional peaks include more directed speech from men and, for older target children, more directed speech from other children.</w:t>
       </w:r>
     </w:p>
     <w:p>
@@ -2319,15 +2360,24 @@
         <w:pStyle w:val="Textkrper"/>
       </w:pPr>
       <w:r>
-        <w:t xml:space="preserve">Overall, the results suggest that these children typically hear very little directly addressed speech, but that interactional peaks provide opportunities for dense input at multiple points during the day. While the majority of directed speech comes from women, an increasing portion of it comes from other children with age, and directed speech from men is more likely during interactional peaks. Directed and overhearable speech is most likely to occur during the morning, before most of the household has dispersed for their work activities, similar to other findings from subsistence farming households (Casillas et al., forthcoming). However, older children are more likely than younger children to show higher input rates at midday, perhaps due to their increased interactions with other children while adults attend to gardening and domestic tasks; we leave investigation of this idea to future work. Possibly because of the large number of speakers typically present, these children also experienced a high rate of overhearable speech, underscoring the availability of other-addressed speech as a resource for linguistic input in this context.</w:t>
+        <w:t xml:space="preserve">Overall, the results suggest that these children typically hear very little directly addressed speech, but that interactional peaks provide opportunities for dense input at multiple points during the day. While the majority of directed speech comes from women, an increasing portion of it comes from other children with age, and directed speech from men is more likely during interactional peaks. Directed and overhearable speech is most likely to occur during the morning, before most of the household has dispersed for their work activities, similar to other findings from subsistence farming households</w:t>
+      </w:r>
+      <w:r>
+        <w:t xml:space="preserve"> </w:t>
+      </w:r>
+      <w:r>
+        <w:t xml:space="preserve">(Casillas et al., forthcoming)</w:t>
+      </w:r>
+      <w:r>
+        <w:t xml:space="preserve">. However, older children are more likely than younger children to show higher input rates at midday, perhaps due to their increased interactions with other children while adults attend to gardening and domestic tasks; we leave investigation of this idea to future work. Possibly because of the large number of speakers typically present, these children also experienced a high rate of overhearable speech, underscoring the availability of other-addressed speech as a resource for linguistic input in this context.</w:t>
       </w:r>
     </w:p>
     <w:p>
       <w:pPr>
         <w:pStyle w:val="berschrift2"/>
       </w:pPr>
-      <w:bookmarkStart w:id="42" w:name="vocal-maturity"/>
-      <w:bookmarkEnd w:id="42"/>
+      <w:bookmarkStart w:id="43" w:name="vocal-maturity"/>
+      <w:bookmarkEnd w:id="43"/>
       <w:r>
         <w:t xml:space="preserve">Vocal maturity</w:t>
       </w:r>
@@ -2391,22 +2441,13 @@
         <w:t xml:space="preserve">(D. K. Oller, Eilers, Basinger, Steffens, &amp; Urbano, 1995)</w:t>
       </w:r>
       <w:r>
-        <w:t xml:space="preserve">. However, this rate does align well with the frequency of child-initiated prompts estimated for Rossel interaction in Close Study work</w:t>
-      </w:r>
-      <w:r>
-        <w:t xml:space="preserve"> </w:t>
-      </w:r>
-      <w:r>
-        <w:t xml:space="preserve">(Brown, 2011)</w:t>
-      </w:r>
-      <w:r>
-        <w:t xml:space="preserve">. The rate also matches estimates for Tseltal Mayan children, who hear a similar quantity of directed speech during this age range</w:t>
-      </w:r>
-      <w:r>
-        <w:t xml:space="preserve"> </w:t>
-      </w:r>
-      <w:r>
-        <w:t xml:space="preserve">(Casillas et al., forthcoming)</w:t>
+        <w:t xml:space="preserve">. However, this rate does align well with estimates for Tseltal Mayan children, who hear a similar quantity of directed speech during this age range</w:t>
+      </w:r>
+      <w:r>
+        <w:t xml:space="preserve"> </w:t>
+      </w:r>
+      <w:r>
+        <w:t xml:space="preserve">(Brown, 2011; Casillas et al., forthcoming)</w:t>
       </w:r>
       <w:r>
         <w:t xml:space="preserve">.</w:t>
@@ -2432,7 +2473,7 @@
                     </pic:cNvPicPr>
                   </pic:nvPicPr>
                   <pic:blipFill>
-                    <a:blip r:embed="rId43"/>
+                    <a:blip r:embed="rId44"/>
                     <a:stretch>
                       <a:fillRect/>
                     </a:stretch>
@@ -2471,8 +2512,8 @@
       <w:pPr>
         <w:pStyle w:val="berschrift1"/>
       </w:pPr>
-      <w:bookmarkStart w:id="44" w:name="disc"/>
-      <w:bookmarkEnd w:id="44"/>
+      <w:bookmarkStart w:id="45" w:name="disc"/>
+      <w:bookmarkEnd w:id="45"/>
       <w:r>
         <w:t xml:space="preserve">Discussion</w:t>
       </w:r>
@@ -2522,7 +2563,7 @@
         <w:t xml:space="preserve"> </w:t>
       </w:r>
       <w:r>
-        <w:t xml:space="preserve">(Brown, 2011; Brown &amp; Casillas, in press; L. A. Shneidman &amp; Goldin-Meadow, 2012)</w:t>
+        <w:t xml:space="preserve">(Brown, 2011; Brown &amp; Casillas, in press; Shneidman &amp; Goldin-Meadow, 2012)</w:t>
       </w:r>
       <w:r>
         <w:t xml:space="preserve">. Counter to expectations, we found a small but significant increase in TCDS rate with child age in the random clips and a small but significant decrease in TCDS rate with age in the turn-taking clips. The age-related baseline increase in TCDS may derive from more frequent participation in independent play with other children; in prior work, increased proportional input from other children was also associated with an increase in overall input rate</w:t>
@@ -2531,7 +2572,7 @@
         <w:t xml:space="preserve"> </w:t>
       </w:r>
       <w:r>
-        <w:t xml:space="preserve">(L. A. Shneidman &amp; Goldin-Meadow, 2012)</w:t>
+        <w:t xml:space="preserve">(Shneidman &amp; Goldin-Meadow, 2012)</w:t>
       </w:r>
       <w:r>
         <w:t xml:space="preserve">. The age-related decrease in TCDS rate during peak interactional moments was not expected, but may be attributable to this change in interactional partners with age; if adults are more likely to be the source of TCDS during interactional peaks for younger children, they may also provide more voluminous speech during those peaks than other children do during interactional peaks later in development. Both of these explanations require follow-up work from a larger sample of children and, ideally, from a larger sample of their interactions throughout the day. As expected based on prior Panoramic work from both Western and non-Western samples</w:t>
@@ -2585,8 +2626,8 @@
       <w:pPr>
         <w:pStyle w:val="berschrift2"/>
       </w:pPr>
-      <w:bookmarkStart w:id="45" w:name="diverging-close-study-and-panoramic-perspectives"/>
-      <w:bookmarkEnd w:id="45"/>
+      <w:bookmarkStart w:id="46" w:name="diverging-close-study-and-panoramic-perspectives"/>
+      <w:bookmarkEnd w:id="46"/>
       <w:r>
         <w:t xml:space="preserve">Diverging Close Study and Panoramic perspectives</w:t>
       </w:r>
@@ -2596,25 +2637,28 @@
         <w:pStyle w:val="FirstParagraph"/>
       </w:pPr>
       <w:r>
-        <w:t xml:space="preserve">We predicted that infants on Rossel Island would hear more frequent directed speech than has been found in other subsistence farming contexts, like the Tseltal Mayan community discussed above</w:t>
-      </w:r>
-      <w:r>
-        <w:t xml:space="preserve"> </w:t>
-      </w:r>
-      <w:r>
-        <w:t xml:space="preserve">(Brown, 2011, 2014; Brown &amp; Casillas, in press; Casillas et al., forthcoming)</w:t>
-      </w:r>
-      <w:r>
-        <w:t xml:space="preserve">. We made this prediction on the basis of two prior ethnographic observations</w:t>
-      </w:r>
-      <w:r>
-        <w:t xml:space="preserve"> </w:t>
-      </w:r>
-      <w:r>
-        <w:t xml:space="preserve">(see Brown &amp; Casillas, in press for details)</w:t>
-      </w:r>
-      <w:r>
-        <w:t xml:space="preserve">. First, Rossel adults and children have been shown to like</w:t>
+        <w:t xml:space="preserve">We predicted that infants on Rossel Island would hear more frequent directed speech than has been found in other subsistence farming contexts</w:t>
+      </w:r>
+      <w:r>
+        <w:t xml:space="preserve"> </w:t>
+      </w:r>
+      <w:r>
+        <w:t xml:space="preserve">(e.g., the Tseltal Mayan community discussed above; Brown, 2011, 2014; Brown &amp; Casillas, in press; Casillas et al., forthcoming)</w:t>
+      </w:r>
+      <w:r>
+        <w:t xml:space="preserve">. We made this prediction on the basis of two prior ethnographic observations (see</w:t>
+      </w:r>
+      <w:r>
+        <w:t xml:space="preserve"> </w:t>
+      </w:r>
+      <w:r>
+        <w:t xml:space="preserve">(Brown &amp; Casillas, in press)</w:t>
+      </w:r>
+      <w:r>
+        <w:t xml:space="preserve"> </w:t>
+      </w:r>
+      <w:r>
+        <w:t xml:space="preserve">for details). First, Rossel adults and children have been shown to like</w:t>
       </w:r>
       <w:r>
         <w:t xml:space="preserve"> </w:t>
@@ -2640,7 +2684,7 @@
         <w:pStyle w:val="Textkrper"/>
       </w:pPr>
       <w:r>
-        <w:t xml:space="preserve">We found that the 10 Rossel children here heard slightly less TCDS than was documented for the Tseltal children. Taking the Mayan and Papuan findings together, we suggest that the Panoramic approach is not effective for distinguishing distinct caregiver approaches to talking to young children. While Rossel caregivers view their children, even their young infants, as potential co-interactants in conversational play</w:t>
+        <w:t xml:space="preserve">We found that the 10 Rossel children here heard slightly less TCDS than was documented for the Tseltal children. Taking the Mayan and Papuan findings together, we suggest that the Panoramic approach is not effective for distinguishing distinct caregiver attitudes toward talking to young children. While Rossel caregivers view their children, even their young infants, as potential co-interactants in conversational play</w:t>
       </w:r>
       <w:r>
         <w:t xml:space="preserve"> </w:t>
@@ -2649,7 +2693,7 @@
         <w:t xml:space="preserve">(Brown &amp; Casillas, in press)</w:t>
       </w:r>
       <w:r>
-        <w:t xml:space="preserve">, the circumstances of everyday life shape the children’s broader linguistic landscape such that most of what children hear is talk between others. Specifically we suggest that, in the daylong context, caregivers from these two subsistence farming communities are preoccupied for most of the day with social and domestic commitments in which they are motivated to converse with the other adults and (older) children present; not just to get their daily tasks done but also because these more mature speakers enable more complex verbal interactions and social routines. Given the multi-generational and patrilocal settlement patterns in both communities, there are frequent opportunities to seek the company of other adults and older children. This same explanation extends to the variability in linguistic input encountered by children over the day and from different speaker types; rather than being passed between caregivers who are</w:t>
+        <w:t xml:space="preserve">, the circumstances of everyday life shape the children’s broader linguistic landscape such that most of what children hear is talk between others. Specifically we suggest that, in the daylong context, caregivers from these two subsistence farming communities are preoccupied for most of the day with social and domestic commitments in which they are motivated to converse with the other adults and (older) children present; not just to get their daily tasks done but also because these more mature speakers enable more complex verbal interactions and social routines. Given the multi-generational and patrilocal settlement patterns in both communities, there are frequent opportunities to engage with other adults and older children. This same explanation extends to the variability in linguistic input encountered by children over the day and from different speaker types; rather than being passed between caregivers who are</w:t>
       </w:r>
       <w:r>
         <w:t xml:space="preserve"> </w:t>
@@ -2658,7 +2702,7 @@
         <w:t xml:space="preserve">‘</w:t>
       </w:r>
       <w:r>
-        <w:t xml:space="preserve">free</w:t>
+        <w:t xml:space="preserve">available</w:t>
       </w:r>
       <w:r>
         <w:t xml:space="preserve">’</w:t>
@@ -2667,15 +2711,15 @@
         <w:t xml:space="preserve"> </w:t>
       </w:r>
       <w:r>
-        <w:t xml:space="preserve">to interact with them, young children may accompany their varied caregivers in their shared daily tasks, switching from lap to lap without the activity context changing.</w:t>
-      </w:r>
-    </w:p>
-    <w:p>
-      <w:pPr>
-        <w:pStyle w:val="Textkrper"/>
-      </w:pPr>
-      <w:r>
-        <w:t xml:space="preserve">When it comes to quantifying how much linguistic input children encounter, the Panoramic view yields the important insight that direct linguistic input is rare on average; it exists, but only during short interactional peaks. We suspect that it is during these interactional peaks, similar to what is typically captured in Close Study approaches, that caregiver attitudes about how to engage children in interaction are most clearly expressed. Indeed it is during these interactional peaks when we see not only more TCDS but also TCDS from more diverse speaker types. In contrast, the Panoramic data demonstrate how the number of speakers present and the routines of everyday life strongly shape the overall rate of linguistic input available in children’s linguistic environments. That is, the forces shaping the</w:t>
+        <w:t xml:space="preserve">to interact with them, young children may accompany their varied caregivers in their shared daily tasks, switching from lap to lap without the activity context necessarily changing.</w:t>
+      </w:r>
+    </w:p>
+    <w:p>
+      <w:pPr>
+        <w:pStyle w:val="Textkrper"/>
+      </w:pPr>
+      <w:r>
+        <w:t xml:space="preserve">When it comes to quantifying how much linguistic input children encounter, the Panoramic view yields the important insight that direct linguistic input is rare on average; it exists, but only during short interactional peaks. We suspect that it is during these interactional peaks, similar to what is typically captured in Close Study approaches, that caregiver attitudes about how to engage children in interaction are most clearly expressed. Indeed it is during these interactional peaks when we see not only more TCDS but also TCDS from more diverse speaker types. In contrast, the Panoramic data demonstrate how the number of speakers present and the routines of everyday life strongly shape the overall rate of linguistic input available in children’s environments. That is, the forces shaping the</w:t>
       </w:r>
       <w:r>
         <w:t xml:space="preserve"> </w:t>
@@ -2705,28 +2749,16 @@
         <w:t xml:space="preserve"> </w:t>
       </w:r>
       <w:r>
-        <w:t xml:space="preserve">of their linguistic input. This insight is critical in trying to join cognitive and social models of children’s early language development. After all, children—particularly children in contexts with minimal TCDS—may do most of their language learning during these short bursts in the day when they are jointly attending to language during interactions with others. If so, it would be more effecient to aim our models of learning and annotation time at these interactional peaks. Indeed, such a hybrid approach may be optimal for accessing varied, ecologically valid, culturally distinct codes of verbal interaction while also sketching a stable picture of early language exposure specific those same communities</w:t>
-      </w:r>
-      <w:r>
-        <w:t xml:space="preserve"> </w:t>
-      </w:r>
-      <w:r>
-        <w:t xml:space="preserve">(L. A. Shneidman, 2010; L. A. Shneidman &amp; Goldin-Meadow, 2012)</w:t>
-      </w:r>
-      <w:r>
-        <w:t xml:space="preserve">. Initial evidence for this idea already comes from Bergelson and colleagues’</w:t>
-      </w:r>
-      <w:r>
-        <w:t xml:space="preserve"> </w:t>
-      </w:r>
-      <w:r>
-        <w:t xml:space="preserve">(2019a)</w:t>
-      </w:r>
-      <w:r>
-        <w:t xml:space="preserve"> </w:t>
-      </w:r>
-      <w:r>
-        <w:t xml:space="preserve">findings, in which the most frequent nouns used were more similar across households in the daylong samples than the video samples. Further cross-cultural work on children’s ability to learn from massed and disttributed</w:t>
+        <w:t xml:space="preserve">of their linguistic input. This insight is critical in trying to join cognitive and social models of children’s early language development. After all, children—particularly children in contexts with minimal TCDS—may do most of their language learning during these short bursts in the day when they are jointly attending to language during interactions with others. If so, it would be more effecient to aim our models of learning and annotation time at these interactional peaks. Indeed, such a hybrid approach may be optimal for accessing varied, ecologically valid, culturally distinct codes of verbal interaction while also sketching a stable picture of early language exposure specific to those same communities</w:t>
+      </w:r>
+      <w:r>
+        <w:t xml:space="preserve"> </w:t>
+      </w:r>
+      <w:r>
+        <w:t xml:space="preserve">(Shneidman, 2010; Shneidman &amp; Goldin-Meadow, 2012)</w:t>
+      </w:r>
+      <w:r>
+        <w:t xml:space="preserve">. Further cross-cultural work on children’s ability to learn from massed and disttributed</w:t>
       </w:r>
       <w:r>
         <w:t xml:space="preserve"> </w:t>
@@ -2741,7 +2773,7 @@
         <w:t xml:space="preserve"> </w:t>
       </w:r>
       <w:r>
-        <w:t xml:space="preserve">(L. Shneidman, in preparation)</w:t>
+        <w:t xml:space="preserve">(Shneidman, in preparation)</w:t>
       </w:r>
       <w:r>
         <w:t xml:space="preserve"> </w:t>
@@ -2754,8 +2786,8 @@
       <w:pPr>
         <w:pStyle w:val="berschrift2"/>
       </w:pPr>
-      <w:bookmarkStart w:id="46" w:name="independence-and-child-tcds"/>
-      <w:bookmarkEnd w:id="46"/>
+      <w:bookmarkStart w:id="47" w:name="independence-and-child-tcds"/>
+      <w:bookmarkEnd w:id="47"/>
       <w:r>
         <w:t xml:space="preserve">Independence and child-TCDS</w:t>
       </w:r>
@@ -2811,8 +2843,8 @@
       <w:pPr>
         <w:pStyle w:val="berschrift2"/>
       </w:pPr>
-      <w:bookmarkStart w:id="47" w:name="limitations"/>
-      <w:bookmarkEnd w:id="47"/>
+      <w:bookmarkStart w:id="48" w:name="limitations"/>
+      <w:bookmarkEnd w:id="48"/>
       <w:r>
         <w:t xml:space="preserve">Limitations</w:t>
       </w:r>
@@ -2861,15 +2893,15 @@
         <w:t xml:space="preserve"> </w:t>
       </w:r>
       <w:r>
-        <w:t xml:space="preserve">(e.g., Pye, 2017; Weisleder &amp; Fernald, 2013)</w:t>
-      </w:r>
-      <w:r>
-        <w:t xml:space="preserve">; in contrast, we limit ourselves here to comparing Rossel children’s language environment to findings from ethnolinguistically unrelated communities. Importantly, the data presented here come from an evolving corpus of Yélî Dnye developmental data; any reader interested in citing descriptive features of the Rossel child language environment should visit the following address for up-to-date estimates:</w:t>
-      </w:r>
-      <w:r>
-        <w:t xml:space="preserve"> </w:t>
-      </w:r>
-      <w:hyperlink r:id="rId48">
+        <w:t xml:space="preserve">(e.g., Moran, Schikowski, Pajović, Hysi, &amp; Stoll, 2016; Pye, 2017; Weisleder &amp; Fernald, 2013)</w:t>
+      </w:r>
+      <w:r>
+        <w:t xml:space="preserve">; in contrast, we limit ourselves here to comparing Rossel children’s language environment to findings from ethnolinguistically unrelated communities. Importantly, the data presented here come from an evolving corpus of Yélî Dnye developmental data; any reader interested in citing descriptive features of the Rossel child language environment is strongly encouraged to visit the following address for up-to-date estimates:</w:t>
+      </w:r>
+      <w:r>
+        <w:t xml:space="preserve"> </w:t>
+      </w:r>
+      <w:hyperlink r:id="rId49">
         <w:r>
           <w:rPr>
             <w:rStyle w:val="Hyperlink"/>
@@ -2885,8 +2917,8 @@
       <w:pPr>
         <w:pStyle w:val="berschrift2"/>
       </w:pPr>
-      <w:bookmarkStart w:id="49" w:name="disc-conclusion"/>
-      <w:bookmarkEnd w:id="49"/>
+      <w:bookmarkStart w:id="50" w:name="disc-conclusion"/>
+      <w:bookmarkEnd w:id="50"/>
       <w:r>
         <w:t xml:space="preserve">Conclusion</w:t>
       </w:r>
@@ -2912,8 +2944,8 @@
       <w:pPr>
         <w:pStyle w:val="berschrift1"/>
       </w:pPr>
-      <w:bookmarkStart w:id="50" w:name="acknowledgements"/>
-      <w:bookmarkEnd w:id="50"/>
+      <w:bookmarkStart w:id="51" w:name="acknowledgements"/>
+      <w:bookmarkEnd w:id="51"/>
       <w:r>
         <w:t xml:space="preserve">Acknowledgements</w:t>
       </w:r>
@@ -2939,8 +2971,8 @@
       <w:pPr>
         <w:pStyle w:val="berschrift1"/>
       </w:pPr>
-      <w:bookmarkStart w:id="51" w:name="refs"/>
-      <w:bookmarkEnd w:id="51"/>
+      <w:bookmarkStart w:id="52" w:name="refs"/>
+      <w:bookmarkEnd w:id="52"/>
       <w:r>
         <w:t xml:space="preserve">References</w:t>
       </w:r>
@@ -3006,7 +3038,7 @@
       <w:r>
         <w:t xml:space="preserve"> </w:t>
       </w:r>
-      <w:hyperlink r:id="rId52">
+      <w:hyperlink r:id="rId53">
         <w:r>
           <w:rPr>
             <w:rStyle w:val="Hyperlink"/>
@@ -3046,7 +3078,7 @@
       <w:r>
         <w:t xml:space="preserve">(1), e12715. doi:</w:t>
       </w:r>
-      <w:hyperlink r:id="rId53">
+      <w:hyperlink r:id="rId54">
         <w:r>
           <w:rPr>
             <w:rStyle w:val="Hyperlink"/>
@@ -3086,7 +3118,7 @@
       <w:r>
         <w:t xml:space="preserve">(1), e12724. doi:</w:t>
       </w:r>
-      <w:hyperlink r:id="rId54">
+      <w:hyperlink r:id="rId55">
         <w:r>
           <w:rPr>
             <w:rStyle w:val="Hyperlink"/>
@@ -3122,7 +3154,7 @@
       <w:r>
         <w:t xml:space="preserve">. doi:</w:t>
       </w:r>
-      <w:hyperlink r:id="rId55">
+      <w:hyperlink r:id="rId56">
         <w:r>
           <w:rPr>
             <w:rStyle w:val="Hyperlink"/>
@@ -3213,6 +3245,46 @@
         <w:pStyle w:val="Textkrper"/>
       </w:pPr>
       <w:r>
+        <w:t xml:space="preserve">Cartmill, E. A., Armstrong, B. F., Gleitman, L. R., Goldin-Meadow, S., Medina, T. N., &amp; Trueswell, J. C. (2013). Quality of early parent input predicts child vocabulary 3 years later.</w:t>
+      </w:r>
+      <w:r>
+        <w:t xml:space="preserve"> </w:t>
+      </w:r>
+      <w:r>
+        <w:rPr>
+          <w:i/>
+        </w:rPr>
+        <w:t xml:space="preserve">Proceedings of the National Academy of Sciences</w:t>
+      </w:r>
+      <w:r>
+        <w:t xml:space="preserve">,</w:t>
+      </w:r>
+      <w:r>
+        <w:t xml:space="preserve"> </w:t>
+      </w:r>
+      <w:r>
+        <w:rPr>
+          <w:i/>
+        </w:rPr>
+        <w:t xml:space="preserve">110</w:t>
+      </w:r>
+      <w:r>
+        <w:t xml:space="preserve">(28), 11278–11283. doi:</w:t>
+      </w:r>
+      <w:hyperlink r:id="rId57">
+        <w:r>
+          <w:rPr>
+            <w:rStyle w:val="Hyperlink"/>
+          </w:rPr>
+          <w:t xml:space="preserve">10.1073/pnas.1309518110</w:t>
+        </w:r>
+      </w:hyperlink>
+    </w:p>
+    <w:p>
+      <w:pPr>
+        <w:pStyle w:val="Textkrper"/>
+      </w:pPr>
+      <w:r>
         <w:t xml:space="preserve">Casillas, M., &amp; Cristia, A. (2019). A step-by-step guide to collecting and analyzing long-format speech environment (lfse) recordings.</w:t>
       </w:r>
       <w:r>
@@ -3239,7 +3311,7 @@
       <w:r>
         <w:t xml:space="preserve">(1), 24. doi:</w:t>
       </w:r>
-      <w:hyperlink r:id="rId56">
+      <w:hyperlink r:id="rId58">
         <w:r>
           <w:rPr>
             <w:rStyle w:val="Hyperlink"/>
@@ -3270,7 +3342,7 @@
       <w:r>
         <w:t xml:space="preserve">(pp. 2098–2102). Stockholm, Sweden. doi:</w:t>
       </w:r>
-      <w:hyperlink r:id="rId57">
+      <w:hyperlink r:id="rId59">
         <w:r>
           <w:rPr>
             <w:rStyle w:val="Hyperlink"/>
@@ -3286,7 +3358,7 @@
       <w:r>
         <w:t xml:space="preserve">Casillas, M., Brown, P., &amp; Levinson, S. C. (2017). Casillas HomeBank corpus. doi:</w:t>
       </w:r>
-      <w:hyperlink r:id="rId58">
+      <w:hyperlink r:id="rId60">
         <w:r>
           <w:rPr>
             <w:rStyle w:val="Hyperlink"/>
@@ -3337,7 +3409,7 @@
       <w:r>
         <w:t xml:space="preserve"> </w:t>
       </w:r>
-      <w:hyperlink r:id="rId59">
+      <w:hyperlink r:id="rId61">
         <w:r>
           <w:rPr>
             <w:rStyle w:val="Hyperlink"/>
@@ -3364,7 +3436,7 @@
       <w:r>
         <w:t xml:space="preserve"> </w:t>
       </w:r>
-      <w:hyperlink r:id="rId60">
+      <w:hyperlink r:id="rId62">
         <w:r>
           <w:rPr>
             <w:rStyle w:val="Hyperlink"/>
@@ -3403,7 +3475,7 @@
       <w:r>
         <w:t xml:space="preserve">(pp. 81–111). Malden, MA: Wiley-Blackwell. doi:</w:t>
       </w:r>
-      <w:hyperlink r:id="rId61">
+      <w:hyperlink r:id="rId63">
         <w:r>
           <w:rPr>
             <w:rStyle w:val="Hyperlink"/>
@@ -3466,7 +3538,7 @@
       <w:r>
         <w:t xml:space="preserve"> </w:t>
       </w:r>
-      <w:hyperlink r:id="rId62">
+      <w:hyperlink r:id="rId64">
         <w:r>
           <w:rPr>
             <w:rStyle w:val="Hyperlink"/>
@@ -3506,7 +3578,7 @@
       <w:r>
         <w:t xml:space="preserve">(4), 375–389. doi:</w:t>
       </w:r>
-      <w:hyperlink r:id="rId63">
+      <w:hyperlink r:id="rId65">
         <w:r>
           <w:rPr>
             <w:rStyle w:val="Hyperlink"/>
@@ -3520,6 +3592,78 @@
         <w:pStyle w:val="Textkrper"/>
       </w:pPr>
       <w:r>
+        <w:t xml:space="preserve">Hoff, E. (2003). The specificity of environmental influence: Socioeconomic status affects early vocabulary development via maternal speech.</w:t>
+      </w:r>
+      <w:r>
+        <w:t xml:space="preserve"> </w:t>
+      </w:r>
+      <w:r>
+        <w:rPr>
+          <w:i/>
+        </w:rPr>
+        <w:t xml:space="preserve">Child Development</w:t>
+      </w:r>
+      <w:r>
+        <w:t xml:space="preserve">,</w:t>
+      </w:r>
+      <w:r>
+        <w:t xml:space="preserve"> </w:t>
+      </w:r>
+      <w:r>
+        <w:rPr>
+          <w:i/>
+        </w:rPr>
+        <w:t xml:space="preserve">74</w:t>
+      </w:r>
+      <w:r>
+        <w:t xml:space="preserve">(5), 1368–1378. doi:</w:t>
+      </w:r>
+      <w:hyperlink r:id="rId66">
+        <w:r>
+          <w:rPr>
+            <w:rStyle w:val="Hyperlink"/>
+          </w:rPr>
+          <w:t xml:space="preserve">10.3389/fpsyg.2015.01492</w:t>
+        </w:r>
+      </w:hyperlink>
+    </w:p>
+    <w:p>
+      <w:pPr>
+        <w:pStyle w:val="Textkrper"/>
+      </w:pPr>
+      <w:r>
+        <w:t xml:space="preserve">Hurtado, N., Marchman, V. A., &amp; Fernald, A. (2008). Does input influence uptake? Links between maternal talk, processing speed and vocabulary size in spanish-learning children.</w:t>
+      </w:r>
+      <w:r>
+        <w:t xml:space="preserve"> </w:t>
+      </w:r>
+      <w:r>
+        <w:rPr>
+          <w:i/>
+        </w:rPr>
+        <w:t xml:space="preserve">Developmental Science</w:t>
+      </w:r>
+      <w:r>
+        <w:t xml:space="preserve">,</w:t>
+      </w:r>
+      <w:r>
+        <w:t xml:space="preserve"> </w:t>
+      </w:r>
+      <w:r>
+        <w:rPr>
+          <w:i/>
+        </w:rPr>
+        <w:t xml:space="preserve">11</w:t>
+      </w:r>
+      <w:r>
+        <w:t xml:space="preserve">(6), F31–F39.</w:t>
+      </w:r>
+    </w:p>
+    <w:p>
+      <w:pPr>
+        <w:pStyle w:val="Textkrper"/>
+      </w:pPr>
+      <w:r>
         <w:t xml:space="preserve">Kuhl, P. K. (2004). Early language acquisition: Cracking the speech code.</w:t>
       </w:r>
       <w:r>
@@ -3546,7 +3690,7 @@
       <w:r>
         <w:t xml:space="preserve">(11), 831. doi:</w:t>
       </w:r>
-      <w:hyperlink r:id="rId64">
+      <w:hyperlink r:id="rId67">
         <w:r>
           <w:rPr>
             <w:rStyle w:val="Hyperlink"/>
@@ -3592,6 +3736,29 @@
         <w:pStyle w:val="Textkrper"/>
       </w:pPr>
       <w:r>
+        <w:t xml:space="preserve">Moran, S., Schikowski, R., Pajović, D., Hysi, C., &amp; Stoll, S. (2016). The acqdiv database: Min(d)ing the ambient language. In</w:t>
+      </w:r>
+      <w:r>
+        <w:t xml:space="preserve"> </w:t>
+      </w:r>
+      <w:r>
+        <w:rPr>
+          <w:i/>
+        </w:rPr>
+        <w:t xml:space="preserve">Proceedings of the tenth international conference on language resources and evaluation (lrec 2016)</w:t>
+      </w:r>
+      <w:r>
+        <w:t xml:space="preserve"> </w:t>
+      </w:r>
+      <w:r>
+        <w:t xml:space="preserve">(pp. 4423–4429). Portorož, Slovenia.</w:t>
+      </w:r>
+    </w:p>
+    <w:p>
+      <w:pPr>
+        <w:pStyle w:val="Textkrper"/>
+      </w:pPr>
+      <w:r>
         <w:t xml:space="preserve">Ochs, E., &amp; Schieffelin, B. (1984). Language acquisition and socialization: Three developmental stories and their implications. In R. A. Schweder &amp; R. A. LeVine (Eds.),</w:t>
       </w:r>
       <w:r>
@@ -3673,7 +3840,7 @@
       <w:r>
         <w:t xml:space="preserve">(3), 551–571. doi:</w:t>
       </w:r>
-      <w:hyperlink r:id="rId65">
+      <w:hyperlink r:id="rId68">
         <w:r>
           <w:rPr>
             <w:rStyle w:val="Hyperlink"/>
@@ -3713,7 +3880,7 @@
       <w:r>
         <w:t xml:space="preserve">(1), 85–100. doi:</w:t>
       </w:r>
-      <w:hyperlink r:id="rId66">
+      <w:hyperlink r:id="rId69">
         <w:r>
           <w:rPr>
             <w:rStyle w:val="Hyperlink"/>
@@ -3764,7 +3931,7 @@
       <w:r>
         <w:t xml:space="preserve"> </w:t>
       </w:r>
-      <w:hyperlink r:id="rId67">
+      <w:hyperlink r:id="rId70">
         <w:r>
           <w:rPr>
             <w:rStyle w:val="Hyperlink"/>
@@ -3804,7 +3971,7 @@
       <w:r>
         <w:t xml:space="preserve">(1), 175–203. doi:</w:t>
       </w:r>
-      <w:hyperlink r:id="rId68">
+      <w:hyperlink r:id="rId71">
         <w:r>
           <w:rPr>
             <w:rStyle w:val="Hyperlink"/>
@@ -3818,6 +3985,46 @@
         <w:pStyle w:val="Textkrper"/>
       </w:pPr>
       <w:r>
+        <w:t xml:space="preserve">Rowe, M. L. (2008). Child-directed speech: Relation to socioeconomic status, knowledge of child development and child vocabulary skill.</w:t>
+      </w:r>
+      <w:r>
+        <w:t xml:space="preserve"> </w:t>
+      </w:r>
+      <w:r>
+        <w:rPr>
+          <w:i/>
+        </w:rPr>
+        <w:t xml:space="preserve">Journal of Child Language</w:t>
+      </w:r>
+      <w:r>
+        <w:t xml:space="preserve">,</w:t>
+      </w:r>
+      <w:r>
+        <w:t xml:space="preserve"> </w:t>
+      </w:r>
+      <w:r>
+        <w:rPr>
+          <w:i/>
+        </w:rPr>
+        <w:t xml:space="preserve">35</w:t>
+      </w:r>
+      <w:r>
+        <w:t xml:space="preserve">(1), 185–205. doi:</w:t>
+      </w:r>
+      <w:hyperlink r:id="rId72">
+        <w:r>
+          <w:rPr>
+            <w:rStyle w:val="Hyperlink"/>
+          </w:rPr>
+          <w:t xml:space="preserve">10.1017/S0305000907008343</w:t>
+        </w:r>
+      </w:hyperlink>
+    </w:p>
+    <w:p>
+      <w:pPr>
+        <w:pStyle w:val="Textkrper"/>
+      </w:pPr>
+      <w:r>
         <w:t xml:space="preserve">Scaff, C., Stieglitz, J., Casillas, M., &amp; Cristia, A. (in preparation). Language input in a hunter-forager population: Estimations from daylong recordings.</w:t>
       </w:r>
     </w:p>
@@ -3852,7 +4059,7 @@
       <w:r>
         <w:t xml:space="preserve">(6), 879–886. doi:</w:t>
       </w:r>
-      <w:hyperlink r:id="rId69">
+      <w:hyperlink r:id="rId73">
         <w:r>
           <w:rPr>
             <w:rStyle w:val="Hyperlink"/>
@@ -3866,14 +4073,6 @@
         <w:pStyle w:val="Textkrper"/>
       </w:pPr>
       <w:r>
-        <w:t xml:space="preserve">Shneidman, L. (in preparation). Learning from overhearind.</w:t>
-      </w:r>
-    </w:p>
-    <w:p>
-      <w:pPr>
-        <w:pStyle w:val="Textkrper"/>
-      </w:pPr>
-      <w:r>
         <w:t xml:space="preserve">Shneidman, L. A. (2010).</w:t>
       </w:r>
       <w:r>
@@ -3897,6 +4096,14 @@
         <w:pStyle w:val="Textkrper"/>
       </w:pPr>
       <w:r>
+        <w:t xml:space="preserve">Shneidman, L. A. (in preparation). Learning from overhearind.</w:t>
+      </w:r>
+    </w:p>
+    <w:p>
+      <w:pPr>
+        <w:pStyle w:val="Textkrper"/>
+      </w:pPr>
+      <w:r>
         <w:t xml:space="preserve">Shneidman, L. A., &amp; Goldin-Meadow, S. (2012). Language input and acquisition in a Mayan village: How important is directed speech?</w:t>
       </w:r>
       <w:r>
@@ -3923,7 +4130,7 @@
       <w:r>
         <w:t xml:space="preserve">(5), 659–673. doi:</w:t>
       </w:r>
-      <w:hyperlink r:id="rId70">
+      <w:hyperlink r:id="rId74">
         <w:r>
           <w:rPr>
             <w:rStyle w:val="Hyperlink"/>
@@ -3974,7 +4181,7 @@
       <w:r>
         <w:t xml:space="preserve">. New York: Chapman; Hall/CRC. doi:</w:t>
       </w:r>
-      <w:hyperlink r:id="rId71">
+      <w:hyperlink r:id="rId75">
         <w:r>
           <w:rPr>
             <w:rStyle w:val="Hyperlink"/>
@@ -4014,7 +4221,7 @@
       <w:r>
         <w:t xml:space="preserve">(6), e12456. doi:</w:t>
       </w:r>
-      <w:hyperlink r:id="rId72">
+      <w:hyperlink r:id="rId76">
         <w:r>
           <w:rPr>
             <w:rStyle w:val="Hyperlink"/>
@@ -4077,7 +4284,7 @@
       <w:r>
         <w:t xml:space="preserve">(7), 1314–1324. doi:</w:t>
       </w:r>
-      <w:hyperlink r:id="rId73">
+      <w:hyperlink r:id="rId77">
         <w:r>
           <w:rPr>
             <w:rStyle w:val="Hyperlink"/>
@@ -4117,7 +4324,7 @@
       <w:r>
         <w:t xml:space="preserve">(11), 2143–2152. doi:</w:t>
       </w:r>
-      <w:hyperlink r:id="rId74">
+      <w:hyperlink r:id="rId78">
         <w:r>
           <w:rPr>
             <w:rStyle w:val="Hyperlink"/>
@@ -4148,7 +4355,7 @@
       <w:r>
         <w:t xml:space="preserve"> </w:t>
       </w:r>
-      <w:hyperlink r:id="rId75">
+      <w:hyperlink r:id="rId79">
         <w:r>
           <w:rPr>
             <w:rStyle w:val="Hyperlink"/>
@@ -4593,7 +4800,7 @@
     </w:lvl>
   </w:abstractNum>
   <w:abstractNum w:abstractNumId="990">
-    <w:nsid w:val="7693083b"/>
+    <w:nsid w:val="cbd9ebf2"/>
     <w:multiLevelType w:val="multilevel"/>
     <w:lvl w:ilvl="0">
       <w:numFmt w:val="bullet"/>

</xml_diff>

<commit_message>
update output files (incomplete)
</commit_message>
<xml_diff>
--- a/Yeli-CLE.docx
+++ b/Yeli-CLE.docx
@@ -227,7 +227,7 @@
         <w:pStyle w:val="Textkrper"/>
       </w:pPr>
       <w:r>
-        <w:t xml:space="preserve">Daylong recordings capture many patterns within children’s typical language experience, including how linguistic input rate varies depending on child age, time of day, and number of speakers present. We used daylong recordings to investigate how much speech is available to young children (0;0–3;0) on Rossel Island, Papua New Guinea; a community where prior ethnographic study demonstrated face-to-face contingency-seeking interactional styles with infants and young children. We found that the patterns of children’s daylong language experience were somewhat different from that seen in prior ethnographic work. Children were infrequently directly addressed and their linguistic input rates were primarily affected by circumstantial aspects of everyday life (e.g., the presence of other speakers). We discuss the different insights afforded by these approaches in a comparative cross-cultural framework and how the daylong and ethnographic findings together shed light on the question of how minimal direct linguistic input can support first language development.</w:t>
+        <w:t xml:space="preserve">Daylong recordings capture many patterns within children’s typical language experience, including how linguistic input rate varies depending on child age, time of day, and number of speakers present. We used daylong recordings to investigate how much speech is available to young children (0;0–3;0) on Rossel Island, Papua New Guinea; a community where prior ethnographic study demonstrated face-to-face contingency-seeking interactional styles with infants and young children. We found that the patterns of children’s daylong language experience were somewhat different from that seen in prior ethnographic work. Children were infrequently directly addressed and their linguistic input rates were primarily affected by circumstantial aspects of everyday life (e.g., the presence of other speakers). We discuss the different insights afforded by these approaches in a comparative cross-cultural framework and how the daylong and ethnographic findings together shed light on the question of how little direct linguistic input can support first language development.</w:t>
       </w:r>
     </w:p>
     <w:p>
@@ -252,7 +252,7 @@
         <w:pStyle w:val="Textkrper"/>
       </w:pPr>
       <w:r>
-        <w:t xml:space="preserve">Word count: 11648 (9927 in the main text, excluding references)</w:t>
+        <w:t xml:space="preserve">Word count: XXXX (XXXX in the main text, excluding references)</w:t>
       </w:r>
     </w:p>
     <w:p>
@@ -294,7 +294,22 @@
         <w:t xml:space="preserve">”</w:t>
       </w:r>
       <w:r>
-        <w:t xml:space="preserve">) is the basis for their lexical, grammatical, and sociolinguistic development. Much developmental language research focuses on the value of child-directed speech as a tailored source of linguistic input that can boost lexical and syntactic development</w:t>
+        <w:t xml:space="preserve">) is the basis for their lexical, grammatical, and sociolinguistic development. Much developmental language research focuses on the value of child-directed speech (CDS)</w:t>
+      </w:r>
+      <w:r>
+        <w:t xml:space="preserve"> </w:t>
+      </w:r>
+      <w:r>
+        <w:rPr>
+          <w:b/>
+        </w:rPr>
+        <w:t xml:space="preserve">in particular</w:t>
+      </w:r>
+      <w:r>
+        <w:t xml:space="preserve"> </w:t>
+      </w:r>
+      <w:r>
+        <w:t xml:space="preserve">as a tailored source of linguistic input that can boost lexical and syntactic development</w:t>
       </w:r>
       <w:r>
         <w:t xml:space="preserve"> </w:t>
@@ -303,7 +318,67 @@
         <w:t xml:space="preserve">(Bates &amp; Goodman, 1997; Brinchmann, Braeken, &amp; Lyster, 2019; Frank, Braginsky, Marchman, &amp; Yurovsky, in preparation; Hart &amp; Risley, 1995; Hoff, 2003; Huttenlocher, Waterfall, Vasilyeva, Vevea, &amp; Hedges, 2010; Lieven, Pine, &amp; Baldwin, 1997; Marchman, Martínez-Sussmann, &amp; Dale, 2004; Shneidman &amp; Goldin-Meadow, 2012; Weisleder &amp; Fernald, 2013)</w:t>
       </w:r>
       <w:r>
-        <w:t xml:space="preserve">. However, we also know that language environments—e.g., who is around, talking about what to whom—vary dramatically within and across families, with children in some communities hearing very little directed talk yet not showing any apparent delays in their linguistic development</w:t>
+        <w:t xml:space="preserve">. However, we also know that</w:t>
+      </w:r>
+      <w:r>
+        <w:t xml:space="preserve"> </w:t>
+      </w:r>
+      <w:r>
+        <w:rPr>
+          <w:b/>
+        </w:rPr>
+        <w:t xml:space="preserve">children’s</w:t>
+      </w:r>
+      <w:r>
+        <w:t xml:space="preserve"> </w:t>
+      </w:r>
+      <w:r>
+        <w:t xml:space="preserve">language environments—e.g., who is around and talking about what to whom—vary dramatically within and across families,</w:t>
+      </w:r>
+      <w:r>
+        <w:t xml:space="preserve"> </w:t>
+      </w:r>
+      <w:r>
+        <w:rPr>
+          <w:b/>
+        </w:rPr>
+        <w:t xml:space="preserve">and</w:t>
+      </w:r>
+      <w:r>
+        <w:t xml:space="preserve"> </w:t>
+      </w:r>
+      <w:r>
+        <w:t xml:space="preserve">that children in some communities</w:t>
+      </w:r>
+      <w:r>
+        <w:t xml:space="preserve"> </w:t>
+      </w:r>
+      <w:r>
+        <w:rPr>
+          <w:b/>
+        </w:rPr>
+        <w:t xml:space="preserve">hear</w:t>
+      </w:r>
+      <w:r>
+        <w:t xml:space="preserve"> </w:t>
+      </w:r>
+      <w:r>
+        <w:t xml:space="preserve">very little directed talk</w:t>
+      </w:r>
+      <w:r>
+        <w:t xml:space="preserve"> </w:t>
+      </w:r>
+      <w:r>
+        <w:rPr>
+          <w:b/>
+        </w:rPr>
+        <w:t xml:space="preserve">without any</w:t>
+      </w:r>
+      <w:r>
+        <w:t xml:space="preserve"> </w:t>
+      </w:r>
+      <w:r>
+        <w:t xml:space="preserve">apparent delays in their linguistic development</w:t>
       </w:r>
       <w:r>
         <w:t xml:space="preserve"> </w:t>
@@ -312,78 +387,65 @@
         <w:t xml:space="preserve">(Brown, 2011, 2014; Brown &amp; Gaskins, 2014; Casillas, Brown, &amp; Levinson, 2019; Gaskins, 2006; Ochs &amp; Schieffelin, 1984)</w:t>
       </w:r>
       <w:r>
-        <w:t xml:space="preserve">. The key puzzle is then unmasking how the human cognitive toolkit for language learning can flexibly adapt to the variable contexts under which it successfully occurs. The first step along the way is actually documenting this variation.</w:t>
-      </w:r>
-    </w:p>
-    <w:p>
-      <w:pPr>
-        <w:pStyle w:val="Textkrper"/>
-      </w:pPr>
-      <w:r>
-        <w:t xml:space="preserve">Tracking the distribution and characteristics of this linguistic input over multiple interactional contexts, across developmental time, and between different families is a difficult task. Traditionally, developmental language science has relied on short cross-sectional or longitudinal video recordings of caregiver-child interaction, at home or in the lab, to get a grasp on what kinds of language children typically hear. This approach has been fruitful in teasing out individual and group-based differences in interactional behaviors</w:t>
-      </w:r>
-      <w:r>
-        <w:t xml:space="preserve"> </w:t>
-      </w:r>
-      <w:r>
-        <w:t xml:space="preserve">(Cartmill et al., 2013; Hoff, 2003; Hurtado, Marchman, &amp; Fernald, 2008; Rowe, 2008)</w:t>
-      </w:r>
-      <w:r>
-        <w:t xml:space="preserve">. However, over the last decade or so, a new method for tracking child language experience has gained rapid popularity: daylong recordings. Daylong recordings are typically made from a single audio recorder worn by the target child at home, unleashing participants from the constraint of being within direct view of a fixed camera or a mobile camera operator, and thereby allowing them to more freely navigate their environment for multiple hours at a time. Unfortunately, however, daylong recordings often require immense resources to extract linguistic information from the audio.</w:t>
-      </w:r>
-    </w:p>
-    <w:p>
-      <w:pPr>
-        <w:pStyle w:val="Textkrper"/>
-      </w:pPr>
-      <w:r>
-        <w:t xml:space="preserve">Daylong recordings may therefore appear at first blush to have little value in settings where researchers can instead invest their time in ethnographic microanalysis with selective, short video recordings that have high emic validity and which are typically annotated with detailed linguistic information. In particular, researchers investigating language development outside of their own cultural context may struggle in deciding which approach is best; identifying</w:t>
-      </w:r>
-      <w:r>
-        <w:t xml:space="preserve"> </w:t>
-      </w:r>
-      <w:r>
-        <w:t xml:space="preserve">‘</w:t>
-      </w:r>
-      <w:r>
-        <w:t xml:space="preserve">typical</w:t>
-      </w:r>
-      <w:r>
-        <w:t xml:space="preserve">’</w:t>
-      </w:r>
-      <w:r>
-        <w:t xml:space="preserve"> </w:t>
-      </w:r>
-      <w:r>
-        <w:t xml:space="preserve">or</w:t>
-      </w:r>
-      <w:r>
-        <w:t xml:space="preserve"> </w:t>
-      </w:r>
-      <w:r>
-        <w:t xml:space="preserve">‘</w:t>
-      </w:r>
-      <w:r>
-        <w:t xml:space="preserve">representative</w:t>
-      </w:r>
-      <w:r>
-        <w:t xml:space="preserve">’</w:t>
-      </w:r>
-      <w:r>
-        <w:t xml:space="preserve"> </w:t>
-      </w:r>
-      <w:r>
-        <w:t xml:space="preserve">behaviors to record and measure requires intensive familiarization with participating families and the community at large, but hasty collection and analysis of daylong data risks mischaracterizing language use and language learning in that community. In the present study we investigate the differing perspectives offered by intensive, close analysis of short video recordings collected during ethnographic study and broad, panoramic audio recordings of the language landscape using daylong methods. We contrast the use of these two approaches—hereafter the Close Study approach and the Panoramic approach—in a single language community: Rossel Island (Milne Bay Province, Papua New Guinea).</w:t>
+        <w:t xml:space="preserve">.</w:t>
+      </w:r>
+    </w:p>
+    <w:p>
+      <w:pPr>
+        <w:pStyle w:val="Textkrper"/>
+      </w:pPr>
+      <w:r>
+        <w:rPr>
+          <w:b/>
+        </w:rPr>
+        <w:t xml:space="preserve">A key puzzle for developmental language science</w:t>
+      </w:r>
+      <w:r>
+        <w:t xml:space="preserve"> </w:t>
+      </w:r>
+      <w:r>
+        <w:t xml:space="preserve">is then unmasking how the human cognitive toolkit for language learning can flexibly adapt to the variable circumstances under which it successfully occurs</w:t>
+      </w:r>
+      <w:r>
+        <w:rPr>
+          <w:b/>
+        </w:rPr>
+        <w:t xml:space="preserve">, for example, in circumstances where CDS is infrequent, comes primarily from other children, or mostly occurs during a small handful of activities (REFS; Shneidman, Ochs, Brown, TseltalCasillas, Wittebolle). Resolving this puzzle requires researchers to find ways to track the distribution and characteristics of linguistic input over multiple interactional contexts, across developmental time, between families, and across different cultural groups. In what follows we explore two major factors that may impact children’s linguistic environments: ideological stance toward child-directed speech and situational features of everyday life. We build a case for testing both sources of variation using clips sampled from recordings of whole waking days at home. We then use this approach to report on the language environments of children under 3;0 in one child-centric subsistence farming society (Yélî, Rossel Island, Papua New Guinea), and compare the findings to a parallel set of results from another subsistence farming society that is, by contrast,</w:t>
+      </w:r>
+      <w:r>
+        <w:rPr>
+          <w:b/>
+        </w:rPr>
+        <w:t xml:space="preserve"> </w:t>
+      </w:r>
+      <w:r>
+        <w:rPr>
+          <w:i/>
+          <w:b/>
+        </w:rPr>
+        <w:t xml:space="preserve">not</w:t>
+      </w:r>
+      <w:r>
+        <w:rPr>
+          <w:b/>
+        </w:rPr>
+        <w:t xml:space="preserve"> </w:t>
+      </w:r>
+      <w:r>
+        <w:rPr>
+          <w:b/>
+        </w:rPr>
+        <w:t xml:space="preserve">child-centric (Tseltal, Tenejapa, Mexico).</w:t>
       </w:r>
     </w:p>
     <w:p>
       <w:pPr>
         <w:pStyle w:val="berschrift2"/>
       </w:pPr>
-      <w:bookmarkStart w:id="24" w:name="the-close-study-approach"/>
+      <w:bookmarkStart w:id="24" w:name="ideological-and-situational-variation-in-cds"/>
       <w:bookmarkEnd w:id="24"/>
       <w:r>
-        <w:t xml:space="preserve">The Close Study approach</w:t>
+        <w:t xml:space="preserve">Ideological and situational variation in CDS</w:t>
       </w:r>
     </w:p>
     <w:p>
@@ -391,33 +453,115 @@
         <w:pStyle w:val="FirstParagraph"/>
       </w:pPr>
       <w:r>
-        <w:t xml:space="preserve">Short video recordings give rich insight into the moment-to-moment characteristics of interaction. The increased context provided by multi-modal recordings helps discern the meaning of each communicative behavior documented. Such recordings can be made in nearly any context and each individual video takes little time to collect. When richly transcribed, annotated, and paired with intensive ethnographic study, these recordings become potent samples of language development in the studied community that can be used again and again for a wide variety of analyses.</w:t>
-      </w:r>
-    </w:p>
-    <w:p>
-      <w:pPr>
-        <w:pStyle w:val="Textkrper"/>
-      </w:pPr>
-      <w:r>
-        <w:t xml:space="preserve">In the Close Study approach, ethnographic work is essential for appropriately situating recording collection, choosing behaviors for analysis, and interpreting data within the realm of normal and relevant behaviors for the studied community. In practice, this approach means that decisions on what to study and precisely how to study it are informed by knowledge of daily tasks, household relations and responsibilities, attitudes about childrearing, and what behaviors are expected of children and caregivers in the first years of life. In a situation where the researcher is a member of the community under study, assumptions about what to study and how are implicitly enriched by this knowledge. However, when the researcher is a visitor to the community, selecting the right measures and finding ways to compare them to child development outcomes in other sites is a serious challenge.</w:t>
-      </w:r>
-    </w:p>
-    <w:p>
-      <w:pPr>
-        <w:pStyle w:val="Textkrper"/>
-      </w:pPr>
-      <w:r>
-        <w:t xml:space="preserve">The drawbacks of the Close Study approach are few but significant. First, the time and financial investment needed to gain familiarity with a community and to add detailed, comprehensive annotation and transcription to the gathered recordings limit the feasible sample size of most studies; language development in a handful of focal children may provide many insights, but may take decades of dedicated work to explore in depth. Second, while researchers using this method can diligently track a variety of interactional contexts, the anchoring effect of a single video camera on the child (and caregivers) makes it difficult to capture daily activities that involve a lot of free motion (e.g., talking while running around) or activities that are not readily accessible to others (e.g., pre-sleep routines). In brief, it is difficult to capture the wide variety of activities involving language across the course of whole waking days.</w:t>
+        <w:rPr>
+          <w:b/>
+        </w:rPr>
+        <w:t xml:space="preserve">Caregivers’ personal and cultural notions about how children should develop as members of the broader language community influence the prevalence and style of child-directed talk [REFS]. For example, extensive ethnographic research among multiple, distinct Mayan communities of Southern Mexico and Guatemala has forged a consistent view of childrearing and child-directed speech: adult caregivers shape infants’ and young children’s worlds such that children learn to attend to what is going on around them rather than expecting to be the center of attention</w:t>
+      </w:r>
+      <w:r>
+        <w:rPr>
+          <w:b/>
+        </w:rPr>
+        <w:t xml:space="preserve"> </w:t>
+      </w:r>
+      <w:r>
+        <w:rPr>
+          <w:b/>
+        </w:rPr>
+        <w:t xml:space="preserve">(e.g., Brown, 2011, 2014; de León, 2011; Gaskins, 2000; Pye, 1986; Rogoff, Paradise, Arauz, Correa-Chávez, &amp; Angelillo, 2003)</w:t>
+      </w:r>
+      <w:r>
+        <w:rPr>
+          <w:b/>
+        </w:rPr>
+        <w:t xml:space="preserve">. These ethnographic findings lay out a broader ideology of caregiving, including a number of component attitudes (e.g., infants as inadequate conversational partners), that lead to the prediction that, on average, typically developing Mayan children are only infrequently directly addressed during their days at home. Indeed, using data from daylong recordings of children under age 3;0, Casillas and colleagues</w:t>
+      </w:r>
+      <w:r>
+        <w:rPr>
+          <w:b/>
+        </w:rPr>
+        <w:t xml:space="preserve"> </w:t>
+      </w:r>
+      <w:r>
+        <w:rPr>
+          <w:b/>
+        </w:rPr>
+        <w:t xml:space="preserve">(2019)</w:t>
+      </w:r>
+      <w:r>
+        <w:rPr>
+          <w:b/>
+        </w:rPr>
+        <w:t xml:space="preserve"> </w:t>
+      </w:r>
+      <w:r>
+        <w:rPr>
+          <w:b/>
+        </w:rPr>
+        <w:t xml:space="preserve">found that the Tseltal Mayan children in their sample heard an average of 3.6 minutes per hour of speech directed to them—around one third of the current estimate for North American English [REFS]—yet hit established benchmarks for the onset of single- and multi-word utterances [see also REFS-cychosz]. This finding appears to support the idea that attitudes about child-directed talk mediate how frequently children are addressed (see also REFS Shneidman). However, any direct comparison between these two childrearing contexts is critically confounded: the arrangement of everyday life is highly different between the subsistence farming, rural Tseltal Mayan community and the (sub)urban, middle-class North American populations sampled.</w:t>
+      </w:r>
+    </w:p>
+    <w:p>
+      <w:pPr>
+        <w:pStyle w:val="Textkrper"/>
+      </w:pPr>
+      <w:r>
+        <w:rPr>
+          <w:b/>
+        </w:rPr>
+        <w:t xml:space="preserve">Children’s pattern of linguistic input also varies depending on the social organization of everyday life, which shapes the circumstances for interaction over the course of the day. For example, prior analyses of daylong recordings in both North American [REFS Wittebolle Greenwood] and Tseltal Mayan [REFS] contexts suggests that different activities impact the rate at which children hear child-directed speech from hour to hour [REFS; see also Bergelson, Tamis-LeMonda]. Interestingly, the limited evidence we have so far points to diverging patterns of fluctuation in input rate between the North American and Tseltal Mayan households studied: whereas the North American children show a peak in input rate in the early afternoon [REFS Wittebolle Greenwood], the Tseltal children were found to hear most of their directed speech in the mornings</w:t>
+      </w:r>
+      <w:r>
+        <w:rPr>
+          <w:b/>
+        </w:rPr>
+        <w:t xml:space="preserve"> </w:t>
+      </w:r>
+      <w:r>
+        <w:rPr>
+          <w:b/>
+        </w:rPr>
+        <w:t xml:space="preserve">(Casillas et al., 2019)</w:t>
+      </w:r>
+      <w:r>
+        <w:rPr>
+          <w:b/>
+        </w:rPr>
+        <w:t xml:space="preserve">. Casillas and colleagues</w:t>
+      </w:r>
+      <w:r>
+        <w:rPr>
+          <w:b/>
+        </w:rPr>
+        <w:t xml:space="preserve"> </w:t>
+      </w:r>
+      <w:r>
+        <w:rPr>
+          <w:b/>
+        </w:rPr>
+        <w:t xml:space="preserve">(2019)</w:t>
+      </w:r>
+      <w:r>
+        <w:rPr>
+          <w:b/>
+        </w:rPr>
+        <w:t xml:space="preserve"> </w:t>
+      </w:r>
+      <w:r>
+        <w:rPr>
+          <w:b/>
+        </w:rPr>
+        <w:t xml:space="preserve">suggest that this difference may derive from distinct arcs of daily activity between the nuclear, postindustrial North American households and the multi-generational, subsistence farming Tseltal ones. Specifically, in the Tseltal context, the mornings and late afternoons tend to be marked by communal eating events with multiple adult and child speakers, separated by a longer, relatively quiet midday period of work and rest [REFS casillas2019]. This pattern appears to be driven in part by the multi-generation organization of households (i.e., regular periods with many speakers) and in part by the schedule and workload of farming and food preparation/preservation activities (e.g., with respect to sun position and season; see also REFS). In both the Tseltal community studied previously and the Rossel community studied here, farmers tend to fields that are often a 30–60-minute walk away (sometimes much longer), yielding a tendency for many adults in the household to depart early enough to walk to the field, do their work, walk home, and then eat and complete remaining household tasks before the sun sets around 6:00PM.</w:t>
       </w:r>
     </w:p>
     <w:p>
       <w:pPr>
         <w:pStyle w:val="berschrift2"/>
       </w:pPr>
-      <w:bookmarkStart w:id="25" w:name="the-panoramic-approach"/>
+      <w:bookmarkStart w:id="25" w:name="the-current-study"/>
       <w:bookmarkEnd w:id="25"/>
       <w:r>
-        <w:t xml:space="preserve">The Panoramic approach</w:t>
+        <w:t xml:space="preserve">The current study</w:t>
       </w:r>
     </w:p>
     <w:p>
@@ -425,91 +569,230 @@
         <w:pStyle w:val="FirstParagraph"/>
       </w:pPr>
       <w:r>
-        <w:t xml:space="preserve">Improved recording hardware and advances in speech technology in the last 20 years have allowed us to peek into children’s broader language landscapes. These recordings give a bird’s eye view into the ebb and flow of everyday language activity, inclusive of both animated chatter while running with siblings and comforting whispers that guide the child into a bout of sleep. This broadened view is uniquely suited to estimating the total linguistic input children encounter and the typical axes on which this input rate varies (e.g., by speaker, activity, etc.). Accurate measures of linguistic input are critical for investigating how much experience is needed to acquire a given linguistic or communicative phenomenon. Starting up daylong recordings is quick and straightforward—the main hurdle is getting the child to wear the shirt in which the recorder is placed—and researchers have had success implementing these recordings in multiple cultural contexts</w:t>
-      </w:r>
-      <w:r>
-        <w:t xml:space="preserve"> </w:t>
-      </w:r>
-      <w:r>
-        <w:t xml:space="preserve">(e.g., comparative studies like Bergelson et al., in preparation; Cychosz et al., under reviewa)</w:t>
-      </w:r>
-      <w:r>
-        <w:t xml:space="preserve">. Researchers can make daylong recordings with the popular but proprietary LENA system</w:t>
-      </w:r>
-      <w:r>
-        <w:t xml:space="preserve"> </w:t>
-      </w:r>
-      <w:r>
-        <w:t xml:space="preserve">(Xu, Yapanel, &amp; Gray, 2009)</w:t>
-      </w:r>
-      <w:r>
-        <w:t xml:space="preserve"> </w:t>
-      </w:r>
-      <w:r>
-        <w:t xml:space="preserve">or with their own custom system using manual or open-source automated annotation</w:t>
-      </w:r>
-      <w:r>
-        <w:t xml:space="preserve"> </w:t>
-      </w:r>
-      <w:r>
-        <w:t xml:space="preserve">(Casillas &amp; Cristia, 2019)</w:t>
-      </w:r>
-      <w:r>
-        <w:t xml:space="preserve">. Once an efficient pipeline for annotation is established, researchers can collect comparable recordings from large, representative samples of a given language community.</w:t>
-      </w:r>
-    </w:p>
-    <w:p>
-      <w:pPr>
-        <w:pStyle w:val="Textkrper"/>
-      </w:pPr>
-      <w:r>
-        <w:t xml:space="preserve">The Panoramic approach has several significant drawbacks</w:t>
-      </w:r>
-      <w:r>
-        <w:t xml:space="preserve"> </w:t>
-      </w:r>
-      <w:r>
-        <w:t xml:space="preserve">(Casillas &amp; Cristia, 2019; Cychosz et al., acceptedb)</w:t>
-      </w:r>
-      <w:r>
-        <w:t xml:space="preserve">, particularly for research questions that involve linguistic analysis. Here we focus on those drawbacks that prevail even when we assume that the researcher has some resources to add manual or automated linguistic annotation. First, the resulting recording collections are typically too large for comprehensive transcription or annotation, with no easy way to scan for specific phenomena of interest. Researchers must therefore employ strategic sub-sampling techniques, even though best practices for doing so are not yet well established</w:t>
-      </w:r>
-      <w:r>
-        <w:t xml:space="preserve"> </w:t>
-      </w:r>
-      <w:r>
-        <w:t xml:space="preserve">(Casillas &amp; Cristia, 2019)</w:t>
-      </w:r>
-      <w:r>
-        <w:t xml:space="preserve">. Second, even once clips are sampled from the daylong recording, adding relevant annotations to them can take nearly as long as a Close Study approach, but with reduced likelihood of capturing relevant language use behaviors. Third, single-day estimates are unlikely to hold stably across multiple days in the week; multi-day data is needed</w:t>
-      </w:r>
-      <w:r>
-        <w:t xml:space="preserve"> </w:t>
-      </w:r>
-      <w:r>
-        <w:t xml:space="preserve">(Anderson &amp; Fausey, 2019)</w:t>
-      </w:r>
-      <w:r>
-        <w:t xml:space="preserve">. Fourth, properly collecting, processing, and archiving daylong data is difficult; participant habituation to the recorder is fantastic for documenting ecologically valid language, but raises urgent questions about participant privacy</w:t>
-      </w:r>
-      <w:r>
-        <w:t xml:space="preserve"> </w:t>
-      </w:r>
-      <w:r>
-        <w:t xml:space="preserve">(Cychosz et al., acceptedb)</w:t>
-      </w:r>
-      <w:r>
-        <w:t xml:space="preserve">. Finally, at time of writing, there are few options for capturing concurrent visual information (but see our method below), increasing the difficulty of manual annotation compared to video recordings.</w:t>
+        <w:rPr>
+          <w:b/>
+        </w:rPr>
+        <w:t xml:space="preserve">Here we investigate the language environments of children growing up on Rossel Island. While the Rossel Island lifestyle is broadly similar to that of the Tseltal Mayans, their orientation to verbal interaction with infants is more similar to that of middle-class North Americans: Rossel caregivers engage in intensive face-to-face verbal interactions with prelinguistic children, as described in more detail below [REFS Brown 2011; brownIPchildrearing]. Rossel Island therefore offers a critical new datapoint in our understanding of cross-cultural variation in linguistic input</w:t>
+      </w:r>
+      <w:r>
+        <w:rPr>
+          <w:rStyle w:val="Funotenzeichen"/>
+        </w:rPr>
+        <w:footnoteReference w:id="26"/>
+      </w:r>
+      <w:r>
+        <w:rPr>
+          <w:b/>
+        </w:rPr>
+        <w:t xml:space="preserve">:</w:t>
+      </w:r>
+      <w:r>
+        <w:t xml:space="preserve"> </w:t>
+      </w:r>
+      <w:r>
+        <w:t xml:space="preserve">If patterns of</w:t>
+      </w:r>
+      <w:r>
+        <w:t xml:space="preserve"> </w:t>
+      </w:r>
+      <w:r>
+        <w:rPr>
+          <w:b/>
+        </w:rPr>
+        <w:t xml:space="preserve">CDS on Rossel Island</w:t>
+      </w:r>
+      <w:r>
+        <w:t xml:space="preserve"> </w:t>
+      </w:r>
+      <w:r>
+        <w:t xml:space="preserve">are similar to those reported for North American English,</w:t>
+      </w:r>
+      <w:r>
+        <w:t xml:space="preserve"> </w:t>
+      </w:r>
+      <w:r>
+        <w:rPr>
+          <w:b/>
+        </w:rPr>
+        <w:t xml:space="preserve">it would support that idea that caregiver ideology drives substantial differences in language input across variable contexts</w:t>
+      </w:r>
+      <w:r>
+        <w:t xml:space="preserve">. If, instead,</w:t>
+      </w:r>
+      <w:r>
+        <w:t xml:space="preserve"> </w:t>
+      </w:r>
+      <w:r>
+        <w:rPr>
+          <w:b/>
+        </w:rPr>
+        <w:t xml:space="preserve">CDS</w:t>
+      </w:r>
+      <w:r>
+        <w:t xml:space="preserve"> </w:t>
+      </w:r>
+      <w:r>
+        <w:t xml:space="preserve">patterns are more similar to that of the Tseltal</w:t>
+      </w:r>
+      <w:r>
+        <w:t xml:space="preserve"> </w:t>
+      </w:r>
+      <w:r>
+        <w:rPr>
+          <w:b/>
+        </w:rPr>
+        <w:t xml:space="preserve">Mayan</w:t>
+      </w:r>
+      <w:r>
+        <w:t xml:space="preserve"> </w:t>
+      </w:r>
+      <w:r>
+        <w:t xml:space="preserve">community,</w:t>
+      </w:r>
+      <w:r>
+        <w:t xml:space="preserve"> </w:t>
+      </w:r>
+      <w:r>
+        <w:rPr>
+          <w:b/>
+        </w:rPr>
+        <w:t xml:space="preserve">it would support the idea that</w:t>
+      </w:r>
+      <w:r>
+        <w:rPr>
+          <w:b/>
+        </w:rPr>
+        <w:t xml:space="preserve"> </w:t>
+      </w:r>
+      <w:r>
+        <w:rPr>
+          <w:i/>
+          <w:b/>
+        </w:rPr>
+        <w:t xml:space="preserve">lifestyle</w:t>
+      </w:r>
+      <w:r>
+        <w:rPr>
+          <w:b/>
+        </w:rPr>
+        <w:t xml:space="preserve"> </w:t>
+      </w:r>
+      <w:r>
+        <w:rPr>
+          <w:b/>
+        </w:rPr>
+        <w:t xml:space="preserve">drives substantial differences in language input across variable contexts</w:t>
+      </w:r>
+      <w:r>
+        <w:t xml:space="preserve">; specifically, subsistence farming vs. post-industrial</w:t>
+      </w:r>
+      <w:r>
+        <w:t xml:space="preserve"> </w:t>
+      </w:r>
+      <w:r>
+        <w:rPr>
+          <w:b/>
+        </w:rPr>
+        <w:t xml:space="preserve">lifestyles</w:t>
+      </w:r>
+      <w:r>
+        <w:t xml:space="preserve">.</w:t>
+      </w:r>
+    </w:p>
+    <w:p>
+      <w:pPr>
+        <w:pStyle w:val="Textkrper"/>
+      </w:pPr>
+      <w:r>
+        <w:rPr>
+          <w:b/>
+        </w:rPr>
+        <w:t xml:space="preserve">We use manually annotated daylong recordings of Rossel children’s language environments to track how much speech they hear from different speakers over the course of a day at home. During these recordings, the target child freely navigates their environment for multiple hours at a time while wearing an audio recorder, a simple method that can be similarly deployed across diverse linguistic and cultural settings</w:t>
+      </w:r>
+      <w:r>
+        <w:rPr>
+          <w:b/>
+        </w:rPr>
+        <w:t xml:space="preserve"> </w:t>
+      </w:r>
+      <w:r>
+        <w:rPr>
+          <w:b/>
+        </w:rPr>
+        <w:t xml:space="preserve">(Bergelson et al., in preparation; Casillas &amp; Cristia, 2019; Cychosz et al., under review)</w:t>
+      </w:r>
+      <w:r>
+        <w:rPr>
+          <w:b/>
+        </w:rPr>
+        <w:t xml:space="preserve">. We capture both situational variation and variation due to ideas about caregiver responsiveness by sampling the daylong recordings in two different ways. First, we randomly sample clips to get us a baseline estimate for how much speech children encounter, on average, over the course of the day. Because these clips are indiscriminately distributed over the whole recording, they include variation in input due to both specific activities (e.g., mealtime vs. work periods) and social-organizational effects (e.g., subsistence farming schedule, household composition; see also REFS Anderson Wittebolle Soderstrom). Second, we look specifically at patterns of interlocutor responsiveness by manually selecting the day’s peak clips of sustained interaction between the target child and one or more co-interactants. By identifying clips in which children are hearably interacting with others, we aim to partly—albeit imperfectly—sample from home interactional contexts in which we know the target child is alert and socially engaged, similar to contexts in which cross-cultural differences in CDS have been shown in the past with these same Rossel Island and Tseltal Mayan communities [e.g., REFS Brown 2011; brownIPchildrearing]. On the basis of this past comparative work, we predicted that children on Rossel Island would</w:t>
+      </w:r>
+      <w:r>
+        <w:t xml:space="preserve"> </w:t>
+      </w:r>
+      <w:r>
+        <w:t xml:space="preserve">hear frequent CDS from a wide variety of caregiver types throughout the day</w:t>
+      </w:r>
+      <w:r>
+        <w:rPr>
+          <w:b/>
+        </w:rPr>
+        <w:t xml:space="preserve">, which would support of the idea that caregiver ideology drives substantial cross-context variation in language input rate. On the basis of the same prior work, we also predicted that distributed caregiving practices would weaken the fluctuations in CDS rate due to the subsistence farming schedule compared to the Tseltal Mayan data, that children would hear an increasing proportion of CDS from other children as they got older, and that there would be a large amount of hearable other-diretced speech (ODS). We predicted these differences between the Tseltal Mayan and Rossel Island data to be most apparent during the clips targeting interactant responsiveness, which are more similar than the random clips to the contexts in which past differences between these communities have been documented [e.g., REFS Brown 2011; brownIPchildrearing]. Finally, consonant with prior daylong child language data, we expected very little or no increase in CDS rate with age, a decrease in ODS rate with age, and for CDS to appear in short, non-uniform bursts throughout the recording</w:t>
+      </w:r>
+      <w:r>
+        <w:rPr>
+          <w:b/>
+        </w:rPr>
+        <w:t xml:space="preserve"> </w:t>
+      </w:r>
+      <w:r>
+        <w:rPr>
+          <w:b/>
+        </w:rPr>
+        <w:t xml:space="preserve">(Abney, Smith, &amp; Yu, 2017; Bergelson et al., 2019b; Casillas et al., 2019; Scaff, Stieglitz, Casillas, &amp; Cristia, in preparation)</w:t>
+      </w:r>
+      <w:r>
+        <w:rPr>
+          <w:b/>
+        </w:rPr>
+        <w:t xml:space="preserve">.</w:t>
+      </w:r>
+    </w:p>
+    <w:p>
+      <w:pPr>
+        <w:pStyle w:val="Textkrper"/>
+      </w:pPr>
+      <w:r>
+        <w:t xml:space="preserve">In what follows we review the ethnographic work done in this community previously, describe our methods for following up on that work with daylong recordings, present the current findings, and discuss the differences that arose. All methods for annotation and analysis in this study closely follow those reported elsewhere for Tseltal Mayan children’s speech environments</w:t>
+      </w:r>
+      <w:r>
+        <w:t xml:space="preserve"> </w:t>
+      </w:r>
+      <w:r>
+        <w:t xml:space="preserve">(Casillas et al., 2019)</w:t>
+      </w:r>
+      <w:r>
+        <w:t xml:space="preserve">.</w:t>
+      </w:r>
+    </w:p>
+    <w:p>
+      <w:pPr>
+        <w:pStyle w:val="berschrift1"/>
+      </w:pPr>
+      <w:bookmarkStart w:id="27" w:name="methods"/>
+      <w:bookmarkEnd w:id="27"/>
+      <w:r>
+        <w:t xml:space="preserve">Method</w:t>
       </w:r>
     </w:p>
     <w:p>
       <w:pPr>
         <w:pStyle w:val="berschrift2"/>
       </w:pPr>
-      <w:bookmarkStart w:id="26" w:name="differing-perspectives-on-the-child-language-environment"/>
-      <w:bookmarkEnd w:id="26"/>
-      <w:r>
-        <w:t xml:space="preserve">Differing perspectives on the child language environment</w:t>
+      <w:bookmarkStart w:id="28" w:name="methods-dataset"/>
+      <w:bookmarkEnd w:id="28"/>
+      <w:r>
+        <w:t xml:space="preserve">Corpus</w:t>
       </w:r>
     </w:p>
     <w:p>
@@ -517,270 +800,6 @@
         <w:pStyle w:val="FirstParagraph"/>
       </w:pPr>
       <w:r>
-        <w:t xml:space="preserve">Which approach should one choose when describing children’s language environments? The Close Study approach takes the general stance that richer data is better data, with the primary problem being that the researcher can’t know how well their zoomed-in perspective generalizes to the rest of the population. The Panoramic approach takes the general stance that more data is better data, with the primary problem being that the researcher can’t know if they are measuring the right phenomena, particularly when studying development in culturally unfamiliar contexts. The ideal solution, of course, is to annotate and analyze large, representative samples of data, but doing so requires many years of well-funded multi-researcher commitment—a risky prospect for descriptive work.</w:t>
-      </w:r>
-    </w:p>
-    <w:p>
-      <w:pPr>
-        <w:pStyle w:val="Textkrper"/>
-      </w:pPr>
-      <w:r>
-        <w:t xml:space="preserve">One alternative approach is to add complementary data to a community where one approach has already been taken. For example, extensive ethnographic research among multiple indigenous Mayan communities of Southern Mexico and Guatemala has forged a consistent view of childrearing and child-directed speech: adult caregivers shape infants’ and young children’s worlds such that the children learn to attend to what is going on around them rather than expecting to be the center of attention</w:t>
-      </w:r>
-      <w:r>
-        <w:t xml:space="preserve"> </w:t>
-      </w:r>
-      <w:r>
-        <w:t xml:space="preserve">(e.g., Brown, 2011, 2014; de León, 2011; Gaskins, 2000; Pye, 1986; Rogoff, Paradise, Arauz, Correa-Chávez, &amp; Angelillo, 2003)</w:t>
-      </w:r>
-      <w:r>
-        <w:t xml:space="preserve">. These findings lay out an extensive ideology of caregiving, including a number of component attitudes (e.g., infants as inadequate conversational partners) that can be used to make predictions about quantitative features of Mayan children’s linguistic input. Importantly, however, it is not clear how these attitudes play out on the scale of daylong averages; preferences for when and how to talk to children are balanced by the many other demands of everyday life. On this view, we may feel certain that the Panoramic view indeed captures the transmission of critical linguistic and cultural knowledge, but we can’t point to where it happens. That said, a handful of findings up until now suggest a promising, though imperfect link between the attitudes and ideologies described in Close Study work and the average behavioral patterns from Panoramic work in those same communities.</w:t>
-      </w:r>
-    </w:p>
-    <w:p>
-      <w:pPr>
-        <w:pStyle w:val="Textkrper"/>
-      </w:pPr>
-      <w:r>
-        <w:t xml:space="preserve">In the case of Mayan child language environments, findings using a larger-sample or Panoramic-type approach have been fairly consistent with the caregiving practices described in previous Close Study work. Shneidman</w:t>
-      </w:r>
-      <w:r>
-        <w:t xml:space="preserve"> </w:t>
-      </w:r>
-      <w:r>
-        <w:t xml:space="preserve">(2012)</w:t>
-      </w:r>
-      <w:r>
-        <w:t xml:space="preserve"> </w:t>
-      </w:r>
-      <w:r>
-        <w:t xml:space="preserve">used short videos of interaction to conduct a quantitative, longitudinal study of the Yucatec children’s typical speech experiences. She indeed found that infants were rarely spoken to, but that the prevalence of speech directed to children increased enormously with age, mostly due to an influx of speech from other children. That said, the input rate from adults predicted children’s later vocabulary size more than their total input rate. Casillas and colleagues</w:t>
-      </w:r>
-      <w:r>
-        <w:t xml:space="preserve"> </w:t>
-      </w:r>
-      <w:r>
-        <w:t xml:space="preserve">(2019)</w:t>
-      </w:r>
-      <w:r>
-        <w:t xml:space="preserve"> </w:t>
-      </w:r>
-      <w:r>
-        <w:t xml:space="preserve">used daylong recordings with children in a Tseltal Mayan community, again finding that infants and young children were spoken to rarely. However, they found no increase in speech input with age, and the majority of speech came from adult women. The studies collectively suggest that, consistent with Close Study work in these and similar communities, (female) adult speech to infants and young children is relatively rare, but is a prominent and predictive source of linguistic input in Mayan children’s language development.</w:t>
-      </w:r>
-    </w:p>
-    <w:p>
-      <w:pPr>
-        <w:pStyle w:val="Textkrper"/>
-      </w:pPr>
-      <w:r>
-        <w:t xml:space="preserve">Studies in a North American context have also tried to pinpoint the differences in close and panoramic views of the child language environment: short recordings display much denser input, with some changes in the types of language used, compared to longer recordings</w:t>
-      </w:r>
-      <w:r>
-        <w:t xml:space="preserve"> </w:t>
-      </w:r>
-      <w:r>
-        <w:t xml:space="preserve">(Bergelson, Amatuni, Dailey, Koorathota, &amp; Tor, 2019a; Tamis-LeMonda, Kuchirko, Luo, Escobar, &amp; Bornstein, 2017)</w:t>
-      </w:r>
-      <w:r>
-        <w:t xml:space="preserve">. For example, Bergelson and colleagues</w:t>
-      </w:r>
-      <w:r>
-        <w:t xml:space="preserve"> </w:t>
-      </w:r>
-      <w:r>
-        <w:t xml:space="preserve">(Bergelson et al., 2019a)</w:t>
-      </w:r>
-      <w:r>
-        <w:t xml:space="preserve"> </w:t>
-      </w:r>
-      <w:r>
-        <w:t xml:space="preserve">analyzed the noun use encountered by 44 6- and 7-month-old children in the US in both hour-long at-home videos and comparable sub-samples of daylong audio recordings. The video and daylong data were markedly different in linguistic input rate; nouns were used 2–4 times more often in the videos. The authors also found some differences in input type: nouns were more likely to come embedded in questions in the videos, but the daylong data featured more noun types and noun input from more speakers (see</w:t>
-      </w:r>
-      <w:r>
-        <w:t xml:space="preserve"> </w:t>
-      </w:r>
-      <w:r>
-        <w:t xml:space="preserve">Bergelson et al. (2019a)</w:t>
-      </w:r>
-      <w:r>
-        <w:t xml:space="preserve"> </w:t>
-      </w:r>
-      <w:r>
-        <w:t xml:space="preserve">for the full range of differences). That said, the overall profile of input</w:t>
-      </w:r>
-      <w:r>
-        <w:t xml:space="preserve"> </w:t>
-      </w:r>
-      <w:r>
-        <w:rPr>
-          <w:i/>
-        </w:rPr>
-        <w:t xml:space="preserve">type</w:t>
-      </w:r>
-      <w:r>
-        <w:t xml:space="preserve"> </w:t>
-      </w:r>
-      <w:r>
-        <w:t xml:space="preserve">was quite similar between the video data and the daylong recording sub-samples (e.g., relative use of different speech acts). Other work using varying durations of video (i.e., short-structured vs. longer-unstructured) with US child-caregiver pairs also found lower estimates for the rate of linguistic input in longer recordings, but found that children’s relative rank was stable across the two recording contexts</w:t>
-      </w:r>
-      <w:r>
-        <w:t xml:space="preserve"> </w:t>
-      </w:r>
-      <w:r>
-        <w:t xml:space="preserve">(Tamis-LeMonda et al., 2017)</w:t>
-      </w:r>
-      <w:r>
-        <w:t xml:space="preserve">.</w:t>
-      </w:r>
-    </w:p>
-    <w:p>
-      <w:pPr>
-        <w:pStyle w:val="Textkrper"/>
-      </w:pPr>
-      <w:r>
-        <w:t xml:space="preserve">Based on these findings from both the Mayan and US contexts, one might infer that the language use captured by Panoramic recordings is driven, at least in part, by the same factors driving language patterns highlighted in Close Study work. However, these preliminary results also hint at divergences between what caregivers do when they know they are being recorded for a short period versus what they do when juggling childcare with the diverse activities and interlocutors encountered during a longer stretch at home. In trying to understand how children’s language environments impact their language learning, researchers seek meaningful variation in children’s linguistic experience; it may be that, with panoramic data, much of the variation children encounter has less to do with their caregivers’ ideological stance toward talking to young children and more to do with who else is around and what other tasks are at hand. Participants’ behaviors in short recordings are also likely changed by the presence of the researcher</w:t>
-      </w:r>
-      <w:r>
-        <w:t xml:space="preserve"> </w:t>
-      </w:r>
-      <w:r>
-        <w:t xml:space="preserve">(Labov, 1972, p. 209)</w:t>
-      </w:r>
-      <w:r>
-        <w:t xml:space="preserve">, even if only via their equipment left behind; the same issues may plague daylong recordings in more subtle ways (e.g., a parent spending the recording day elsewhere).</w:t>
-      </w:r>
-    </w:p>
-    <w:p>
-      <w:pPr>
-        <w:pStyle w:val="Textkrper"/>
-      </w:pPr>
-      <w:r>
-        <w:t xml:space="preserve">Whether the circumstantial variation documented in daylong recordings has significant predictive validity for a range of linguistic skills is a question in need of further research. For example, it is difficult at present to determine the extent to which Mayan children hear less directed input because of the childrearing practices traditional to these communities or because of other features of their lifestyle (e.g., subsistence farming effects on who is present, number of other children present, etc.). The other population for which we have findings, US families, differs greatly from these Mayan communities in the circumstances of their everyday life (e.g., work patterns, number of co-residents, child sleeping routines), not to mention the structure of society as a whole. In brief, the Mayan and US study contexts differ not only in reported caregiver ideologies about talking to children, but also in how daily life is fundamentally structured; it is therefore unclear which of these two sources of variation (ideology or the structure of daily life) can explain the findings that Mayan children hear relatively little child-directed speech. In order to disentangle these two potential causes, we need to collect Close Study and Panoramic findings in a</w:t>
-      </w:r>
-      <w:r>
-        <w:t xml:space="preserve"> </w:t>
-      </w:r>
-      <w:r>
-        <w:rPr>
-          <w:i/>
-        </w:rPr>
-        <w:t xml:space="preserve">third</w:t>
-      </w:r>
-      <w:r>
-        <w:t xml:space="preserve"> </w:t>
-      </w:r>
-      <w:r>
-        <w:t xml:space="preserve">population; one in which caregivers consider young children to be viable conversational partners and, at the same time, maintain a comparable subsistence farming lifestyle to the Mayans. We here analyze child language environments from one such community.</w:t>
-      </w:r>
-    </w:p>
-    <w:p>
-      <w:pPr>
-        <w:pStyle w:val="berschrift2"/>
-      </w:pPr>
-      <w:bookmarkStart w:id="27" w:name="the-current-study"/>
-      <w:bookmarkEnd w:id="27"/>
-      <w:r>
-        <w:t xml:space="preserve">The current study</w:t>
-      </w:r>
-    </w:p>
-    <w:p>
-      <w:pPr>
-        <w:pStyle w:val="FirstParagraph"/>
-      </w:pPr>
-      <w:r>
-        <w:t xml:space="preserve">We analyze daylong recordings from Rossel Island, Papua New Guinea (PNG), a small-scale indigenous community in which prior ethnographic work</w:t>
-      </w:r>
-      <w:r>
-        <w:t xml:space="preserve"> </w:t>
-      </w:r>
-      <w:r>
-        <w:t xml:space="preserve">(Brown &amp; Casillas, in press)</w:t>
-      </w:r>
-      <w:r>
-        <w:t xml:space="preserve"> </w:t>
-      </w:r>
-      <w:r>
-        <w:t xml:space="preserve">has painted a clear picture of early caregiver-child interaction: child-centric, face-to-face interaction from the first days of infancy. Based on those findings, detailed below, we made four predictions about children’s speech environments. First, we predicted that children on Rossel Island would hear frequent child-directed speech from a wide variety of caregiver types throughout the day. Second, given that infants are frequently passed between caregivers, we expected to see weaker effects of the subsistence farming schedule on Rossel children’s input than has been found in other subsistence farming societies like the Tseltal Mayans</w:t>
-      </w:r>
-      <w:r>
-        <w:t xml:space="preserve"> </w:t>
-      </w:r>
-      <w:r>
-        <w:t xml:space="preserve">(Casillas et al., 2019)</w:t>
-      </w:r>
-      <w:r>
-        <w:t xml:space="preserve">. Third, as children get older, we expected to see a large increase in the proportion of child-directed speech coming from other children, as seen in the Yucatec Mayan community</w:t>
-      </w:r>
-      <w:r>
-        <w:t xml:space="preserve"> </w:t>
-      </w:r>
-      <w:r>
-        <w:t xml:space="preserve">(Shneidman &amp; Goldin-Meadow, 2012)</w:t>
-      </w:r>
-      <w:r>
-        <w:t xml:space="preserve">. Fourth, we expected a large quantity of other-directed speech around them, given the large number of family numbers typically present.</w:t>
-      </w:r>
-    </w:p>
-    <w:p>
-      <w:pPr>
-        <w:pStyle w:val="Textkrper"/>
-      </w:pPr>
-      <w:r>
-        <w:t xml:space="preserve">We also expected to replicate three language environment patterns that have consistently emerged across Western and non-Western daylong recording studies (i.e., not specific to Rossel Island): (a) no increase in child-directed speech rate across age, (b) a decrease in other-directed speech rate across age, and (c) a non-uniform, bursty distribution of directed talk over the day</w:t>
-      </w:r>
-      <w:r>
-        <w:t xml:space="preserve"> </w:t>
-      </w:r>
-      <w:r>
-        <w:t xml:space="preserve">(Abney, Smith, &amp; Yu, 2017; Bergelson et al., 2019b; Casillas et al., 2019; Scaff, Stieglitz, Casillas, &amp; Cristia, in preparation)</w:t>
-      </w:r>
-      <w:r>
-        <w:t xml:space="preserve">.</w:t>
-      </w:r>
-    </w:p>
-    <w:p>
-      <w:pPr>
-        <w:pStyle w:val="Textkrper"/>
-      </w:pPr>
-      <w:r>
-        <w:t xml:space="preserve">In what follows we will review the ethnographic work done in this community previously, describe our methods for following up on these findings with daylong recordings, present the current findings, and discuss the differences that arose. All methods for annotation and analysis in this study closely follow those reported elsewhere for Tseltal Mayan children’s speech environments</w:t>
-      </w:r>
-      <w:r>
-        <w:t xml:space="preserve"> </w:t>
-      </w:r>
-      <w:r>
-        <w:t xml:space="preserve">(Casillas et al., 2019)</w:t>
-      </w:r>
-      <w:r>
-        <w:t xml:space="preserve">.</w:t>
-      </w:r>
-    </w:p>
-    <w:p>
-      <w:pPr>
-        <w:pStyle w:val="berschrift1"/>
-      </w:pPr>
-      <w:bookmarkStart w:id="28" w:name="methods"/>
-      <w:bookmarkEnd w:id="28"/>
-      <w:r>
-        <w:t xml:space="preserve">Method</w:t>
-      </w:r>
-    </w:p>
-    <w:p>
-      <w:pPr>
-        <w:pStyle w:val="berschrift2"/>
-      </w:pPr>
-      <w:bookmarkStart w:id="29" w:name="methods-dataset"/>
-      <w:bookmarkEnd w:id="29"/>
-      <w:r>
-        <w:t xml:space="preserve">Corpus</w:t>
-      </w:r>
-    </w:p>
-    <w:p>
-      <w:pPr>
-        <w:pStyle w:val="FirstParagraph"/>
-      </w:pPr>
-      <w:r>
         <w:t xml:space="preserve">The participants in this study live in a collection of small hamlets on north-eastern Rossel Island, approximately 250 nautical miles off the southern tip of mainland Papua New Guinea with only intermittent access to and contact with the outside world. The traditional language of Rossel Island is Yélî Dnye, an isolate (Papuan), which features a phonological inventory and set of grammatical features unlike any other in the (predominantly Austronesian) languages of the region. The islanders are subsistence farmers, cultivating taro, sweet potato, manioc, yam, coconut, and more for their daily subsistence, with protein coming from fishing and (occasionally) slaughtering pigs or local animals. Children often forage independently for shellfish and wild nuts, extra sources of protein. Most children on Rossel Island grow up speaking Yélî Dnye monolingually at home, learning English as a second language once they begin school around age 7. Children grow up in patrilocal household clusters (i.e., their family and their father’s brothers’ families), usually arranged such that there is some shared open space between households.</w:t>
       </w:r>
     </w:p>
@@ -853,16 +872,10 @@
         <w:pStyle w:val="Textkrper"/>
       </w:pPr>
       <w:r>
-        <w:t xml:space="preserve">The data presented here come from the Rossel Island subset of the</w:t>
-      </w:r>
-      <w:r>
-        <w:t xml:space="preserve"> </w:t>
-      </w:r>
-      <w:r>
-        <w:t xml:space="preserve">, a collection of raw daylong recordings and supplementary data from over 100 children under age four growing up on Rossel Island</w:t>
-      </w:r>
-      <w:r>
-        <w:t xml:space="preserve"> </w:t>
+        <w:t xml:space="preserve">The data presented here come from the Rossel Island subset of the OMITTED-FOR-REVIEW</w:t>
+      </w:r>
+      <w:r>
+        <w:t xml:space="preserve">, a collection of raw daylong recordings and supplementary data from over 100 children under age four growing up on Rossel Island OMITTED-FOR-REVIEW</w:t>
       </w:r>
       <w:r>
         <w:t xml:space="preserve">. The Rossel Island subcorpus was collected in 2016 and includes daylong audio recordings and experimental data from 57 children born to 43 mothers. These children had 0–2 younger siblings (mean = 0.36; median = 0) and 0–5 older siblings (mean = 2; median = 2); most participating caregivers were on the younger end of those in the community, though two primary caregiver pairs were their child’s biological grandparents (mean = 33.9 years; median = 32; range = 24–70 and fathers: mean = 35.6; median = 34; range = 24—57). Based on available demographic data for 40 of the biological mothers we estimate that mothers are typically 21.4 years old when they give birth to their first child (median = 21.5; range = 12–30). On the basis of demographic data for 34 of those mothers, we estimate an average inter-child interval of 2.8 years (median = 2.6; range = 1.75–5.2). Household size, defined here as the number of people sharing kitchen and sleeping areas on a daily basis, ranged between 3 and 12 (mean = 7; median = 7). Households are clustered into small patrilocal hamlets which form a wider group of communal caregivers and playmates. The hamlets themselves are clustered together into patches of more distantly related patrilocal residents. The average hamlet in our corpus comprises 5.8 households (median = 5; range = 3–11); the typical household in our dataset has 2 children under age seven (i.e., not yet attending school) and 2 adults, leading us to estimate that there are around 10 young children and 10 adults present within a hamlet throughout the day. This estimate does not include visitors to the target child’s hamlet or relatives the target child encounters while visiting others. Therefore, while 24.6% of the target children in our corpus are first born to their mothers, these children are incorporated into a larger pool of young children whose care is divided among numerous caregivers. Among our participating families, most mothers had finished their education at one of the island’s schools (6 years of education = 32.6%; 8 years of education = 37.2%)</w:t>
@@ -871,7 +884,7 @@
         <w:rPr>
           <w:rStyle w:val="Funotenzeichen"/>
         </w:rPr>
-        <w:footnoteReference w:id="30"/>
+        <w:footnoteReference w:id="29"/>
       </w:r>
       <w:r>
         <w:t xml:space="preserve">, with about a quarter having attended secondary school off the island (10 years of education = 25.6%; 12 years of education = 2%). Only one mother had less than six years of education. Similarly, most fathers had finished their education at one of the island’s schools (6 years of education = 44.2%; 8 years of education = 20.9%) or at an off-island secondary school (10 years of education = 27.9%), with only 7% having less than six years of education. Note that in</w:t>
@@ -1632,7 +1645,7 @@
                     </pic:cNvPicPr>
                   </pic:nvPicPr>
                   <pic:blipFill>
-                    <a:blip r:embed="rId31"/>
+                    <a:blip r:embed="rId30"/>
                     <a:stretch>
                       <a:fillRect/>
                     </a:stretch>
@@ -1671,8 +1684,8 @@
       <w:pPr>
         <w:pStyle w:val="berschrift2"/>
       </w:pPr>
-      <w:bookmarkStart w:id="32" w:name="methods-samples"/>
-      <w:bookmarkEnd w:id="32"/>
+      <w:bookmarkStart w:id="31" w:name="methods-samples"/>
+      <w:bookmarkEnd w:id="31"/>
       <w:r>
         <w:t xml:space="preserve">Data selection and annotation</w:t>
       </w:r>
@@ -1740,13 +1753,147 @@
         <w:t xml:space="preserve"> </w:t>
       </w:r>
       <w:r>
-        <w:t xml:space="preserve">vocal activity 1-minute clips, and one manually-selected 5-minute expansion of the best one-minute clip, for a total of 37.5 minutes of transcribed audio for each child (6.25 audio hours in total). Manual clip selection guidelines are available at</w:t>
-      </w:r>
-      <w:r>
-        <w:t xml:space="preserve"> </w:t>
-      </w:r>
-      <w:r>
-        <w:t xml:space="preserve">. We annotated limited sub-clips from only 10 children because of the time-intensive nature of transcribing these naturalistic data; 1 minute of audio typically took approximately 60–70 minutes to be segmented into utterances, transcribed, annotated, and loosely translated into English (~400 hours total). Yélî Dnye is almost exclusively spoken on Rossel Island, where there is no electricity (we use solar panels) and unreliable access to mobile data, so transcription was completed over the course of three 4–6 week visits to the island in 2016, 2018, and 2019.</w:t>
+        <w:rPr>
+          <w:b/>
+        </w:rPr>
+        <w:t xml:space="preserve">target child</w:t>
+      </w:r>
+      <w:r>
+        <w:t xml:space="preserve"> </w:t>
+      </w:r>
+      <w:r>
+        <w:t xml:space="preserve">vocal activity 1-minute clips, and one manually-selected 5-minute expansion of the best one-minute clip, for a total of 37.5 minutes of transcribed audio for each child (6.25 audio hours in total).</w:t>
+      </w:r>
+    </w:p>
+    <w:p>
+      <w:pPr>
+        <w:pStyle w:val="Textkrper"/>
+      </w:pPr>
+      <w:r>
+        <w:rPr>
+          <w:b/>
+        </w:rPr>
+        <w:t xml:space="preserve">Manual clip selection proceeded as follows: one person (the first author or a non-Rossel research assistant) listened through the entirety of each recording, documenting the approximate onset time, duration, and notable features of any short period that they perceived to be a</w:t>
+      </w:r>
+      <w:r>
+        <w:rPr>
+          <w:b/>
+        </w:rPr>
+        <w:t xml:space="preserve"> </w:t>
+      </w:r>
+      <w:r>
+        <w:rPr>
+          <w:i/>
+          <w:b/>
+        </w:rPr>
+        <w:t xml:space="preserve">burst</w:t>
+      </w:r>
+      <w:r>
+        <w:rPr>
+          <w:b/>
+        </w:rPr>
+        <w:t xml:space="preserve"> </w:t>
+      </w:r>
+      <w:r>
+        <w:rPr>
+          <w:b/>
+        </w:rPr>
+        <w:t xml:space="preserve">of turn taking and/or target-child vocalization; judgments were made subjectively, and with reference to the lack of such activity in other parts of the recording. After compiling a list candidate bursts for each recording, the first author listened again to each candidate, adding further notes about the diversity of target-child vocalizations and the density of turn taking. Clips that overlapped with previously transcribed segments or that featured significant background noise were eliminated. From the remainder, the five 1-minute clips that best demonstrated sequences of temporally contingent vocalization between the target child and at least one other person were selected as the</w:t>
+      </w:r>
+      <w:r>
+        <w:rPr>
+          <w:b/>
+        </w:rPr>
+        <w:t xml:space="preserve"> </w:t>
+      </w:r>
+      <w:r>
+        <w:rPr>
+          <w:b/>
+        </w:rPr>
+        <w:t xml:space="preserve">‘</w:t>
+      </w:r>
+      <w:r>
+        <w:rPr>
+          <w:b/>
+        </w:rPr>
+        <w:t xml:space="preserve">turn-taking</w:t>
+      </w:r>
+      <w:r>
+        <w:rPr>
+          <w:b/>
+        </w:rPr>
+        <w:t xml:space="preserve">’</w:t>
+      </w:r>
+      <w:r>
+        <w:rPr>
+          <w:b/>
+        </w:rPr>
+        <w:t xml:space="preserve"> </w:t>
+      </w:r>
+      <w:r>
+        <w:rPr>
+          <w:b/>
+        </w:rPr>
+        <w:t xml:space="preserve">clips. From the remaining candidate clips, the five that best demonstrated high density, high maturity, and high diversity vocalizations by the target child were selected as the</w:t>
+      </w:r>
+      <w:r>
+        <w:rPr>
+          <w:b/>
+        </w:rPr>
+        <w:t xml:space="preserve"> </w:t>
+      </w:r>
+      <w:r>
+        <w:rPr>
+          <w:b/>
+        </w:rPr>
+        <w:t xml:space="preserve">‘</w:t>
+      </w:r>
+      <w:r>
+        <w:rPr>
+          <w:b/>
+        </w:rPr>
+        <w:t xml:space="preserve">vocal activity</w:t>
+      </w:r>
+      <w:r>
+        <w:rPr>
+          <w:b/>
+        </w:rPr>
+        <w:t xml:space="preserve">’</w:t>
+      </w:r>
+      <w:r>
+        <w:rPr>
+          <w:b/>
+        </w:rPr>
+        <w:t xml:space="preserve"> </w:t>
+      </w:r>
+      <w:r>
+        <w:rPr>
+          <w:b/>
+        </w:rPr>
+        <w:t xml:space="preserve">clips. After these ten 1-minute clips had been transcribed for each recording (i.e., during the field visit), the first author assessed each for its density of vocal and turn-taking activity and searched for continuation of that activity before and after the one-minute clip. The clip that best balanced dense, minimally repetititious verbal activity with continuation in neighboring minutes was selected to have a 5-minute extension window for further annotation. All else being equal, we give preference to clips featuring speech from underrepresented foreground speakers (e.g., adult males; see more details at OMITTED-FOR-REVIEW</w:t>
+      </w:r>
+      <w:r>
+        <w:rPr>
+          <w:b/>
+        </w:rPr>
+        <w:t xml:space="preserve">).</w:t>
+      </w:r>
+    </w:p>
+    <w:p>
+      <w:pPr>
+        <w:pStyle w:val="Textkrper"/>
+      </w:pPr>
+      <w:r>
+        <w:rPr>
+          <w:b/>
+        </w:rPr>
+        <w:t xml:space="preserve">We were limited to annotating these</w:t>
+      </w:r>
+      <w:r>
+        <w:t xml:space="preserve"> </w:t>
+      </w:r>
+      <w:r>
+        <w:t xml:space="preserve">sub-clips from only 10 children because of the time-intensive nature of transcribing these naturalistic data; 1 minute of audio typically took approximately 60–70 minutes to be segmented into utterances, transcribed, annotated, and loosely translated into English (~400 hours total). Yélî Dnye is almost exclusively spoken on Rossel Island, where there is no electricity (we use solar panels) and unreliable access to mobile data, so transcription was completed over the course of three 4–6 week visits to the island in 2016, 2018, and 2019.</w:t>
       </w:r>
     </w:p>
     <w:p>
@@ -1778,15 +1925,585 @@
         <w:t xml:space="preserve"> </w:t>
       </w:r>
       <w:r>
-        <w:t xml:space="preserve">to transcribe and annotate all hearable speech in the clips. Using both the audio and photo context, we segmented out the utterances and ascribed them to individual speakers (e.g., older brother, mother, aunt, etc.). We then annotated the vocal maturity of each utterance produced by the target child (non-canonical babble/canonical babble/single word/multi-word/unsure) and annotated the addressee of all speech from other speakers (addressed to the target child/one or more other children/one or more adults/a mix of adults and children/any animal/other/unsure). Transcription and annotation was done together by the first author and one of three community members (all native Yélî Dnye speakers). The community-based research assistants personally knew all the families in the recordings, and were able to use their own experience, the discourse context, and information from the accompanying photos in reporting what was said and to whom speech was addressed for each utterance. Detailed manuals and self-guided training materials, including a</w:t>
-      </w:r>
-      <w:r>
-        <w:t xml:space="preserve"> </w:t>
-      </w:r>
-      <w:r>
+        <w:t xml:space="preserve">to transcribe and annotate all hearable speech in the clips. Using both the audio and photo context, we segmented out the utterances and ascribed them to individual speakers (e.g., older brother, mother, aunt, etc.). We then annotated the vocal maturity of each utterance produced by the target child (non-canonical babble/canonical babble/single word/multi-word/unsure) and annotated the addressee of all speech from other speakers (addressed to the target child/one or more other children/one or more adults/a mix of adults and children/any animal/other/unsure).</w:t>
+      </w:r>
+      <w:r>
+        <w:t xml:space="preserve"> </w:t>
+      </w:r>
+      <w:r>
+        <w:rPr>
+          <w:b/>
+        </w:rPr>
+        <w:t xml:space="preserve">Regarding vocal maturity annotations, an vocalization was considered</w:t>
+      </w:r>
+      <w:r>
+        <w:rPr>
+          <w:b/>
+        </w:rPr>
+        <w:t xml:space="preserve"> </w:t>
+      </w:r>
+      <w:r>
+        <w:rPr>
+          <w:b/>
+        </w:rPr>
         <w:t xml:space="preserve">‘</w:t>
       </w:r>
       <w:r>
+        <w:rPr>
+          <w:b/>
+        </w:rPr>
+        <w:t xml:space="preserve">single word</w:t>
+      </w:r>
+      <w:r>
+        <w:rPr>
+          <w:b/>
+        </w:rPr>
+        <w:t xml:space="preserve">’</w:t>
+      </w:r>
+      <w:r>
+        <w:rPr>
+          <w:b/>
+        </w:rPr>
+        <w:t xml:space="preserve"> </w:t>
+      </w:r>
+      <w:r>
+        <w:rPr>
+          <w:b/>
+        </w:rPr>
+        <w:t xml:space="preserve">if it contained a single recognizable (transcribed) lexical type (e.g.,</w:t>
+      </w:r>
+      <w:r>
+        <w:rPr>
+          <w:b/>
+        </w:rPr>
+        <w:t xml:space="preserve"> </w:t>
+      </w:r>
+      <w:r>
+        <w:rPr>
+          <w:b/>
+        </w:rPr>
+        <w:t xml:space="preserve">‘</w:t>
+      </w:r>
+      <w:r>
+        <w:rPr>
+          <w:b/>
+        </w:rPr>
+        <w:t xml:space="preserve">mine</w:t>
+      </w:r>
+      <w:r>
+        <w:rPr>
+          <w:b/>
+        </w:rPr>
+        <w:t xml:space="preserve">’</w:t>
+      </w:r>
+      <w:r>
+        <w:rPr>
+          <w:b/>
+        </w:rPr>
+        <w:t xml:space="preserve">,</w:t>
+      </w:r>
+      <w:r>
+        <w:rPr>
+          <w:b/>
+        </w:rPr>
+        <w:t xml:space="preserve"> </w:t>
+      </w:r>
+      <w:r>
+        <w:rPr>
+          <w:b/>
+        </w:rPr>
+        <w:t xml:space="preserve">‘</w:t>
+      </w:r>
+      <w:r>
+        <w:rPr>
+          <w:b/>
+        </w:rPr>
+        <w:t xml:space="preserve">mine mine</w:t>
+      </w:r>
+      <w:r>
+        <w:rPr>
+          <w:b/>
+        </w:rPr>
+        <w:t xml:space="preserve">’</w:t>
+      </w:r>
+      <w:r>
+        <w:rPr>
+          <w:b/>
+        </w:rPr>
+        <w:t xml:space="preserve">) and</w:t>
+      </w:r>
+      <w:r>
+        <w:rPr>
+          <w:b/>
+        </w:rPr>
+        <w:t xml:space="preserve"> </w:t>
+      </w:r>
+      <w:r>
+        <w:rPr>
+          <w:b/>
+        </w:rPr>
+        <w:t xml:space="preserve">‘</w:t>
+      </w:r>
+      <w:r>
+        <w:rPr>
+          <w:b/>
+        </w:rPr>
+        <w:t xml:space="preserve">multi-word</w:t>
+      </w:r>
+      <w:r>
+        <w:rPr>
+          <w:b/>
+        </w:rPr>
+        <w:t xml:space="preserve">’</w:t>
+      </w:r>
+      <w:r>
+        <w:rPr>
+          <w:b/>
+        </w:rPr>
+        <w:t xml:space="preserve"> </w:t>
+      </w:r>
+      <w:r>
+        <w:rPr>
+          <w:b/>
+        </w:rPr>
+        <w:t xml:space="preserve">if it contained more than one lexical type (e.g.,</w:t>
+      </w:r>
+      <w:r>
+        <w:rPr>
+          <w:b/>
+        </w:rPr>
+        <w:t xml:space="preserve"> </w:t>
+      </w:r>
+      <w:r>
+        <w:rPr>
+          <w:b/>
+        </w:rPr>
+        <w:t xml:space="preserve">‘</w:t>
+      </w:r>
+      <w:r>
+        <w:rPr>
+          <w:b/>
+        </w:rPr>
+        <w:t xml:space="preserve">my mango</w:t>
+      </w:r>
+      <w:r>
+        <w:rPr>
+          <w:b/>
+        </w:rPr>
+        <w:t xml:space="preserve">’</w:t>
+      </w:r>
+      <w:r>
+        <w:rPr>
+          <w:b/>
+        </w:rPr>
+        <w:t xml:space="preserve">), with non-lexical lingusitic vocalizations annotated as</w:t>
+      </w:r>
+      <w:r>
+        <w:rPr>
+          <w:b/>
+        </w:rPr>
+        <w:t xml:space="preserve"> </w:t>
+      </w:r>
+      <w:r>
+        <w:rPr>
+          <w:b/>
+        </w:rPr>
+        <w:t xml:space="preserve">‘</w:t>
+      </w:r>
+      <w:r>
+        <w:rPr>
+          <w:b/>
+        </w:rPr>
+        <w:t xml:space="preserve">canonical babble</w:t>
+      </w:r>
+      <w:r>
+        <w:rPr>
+          <w:b/>
+        </w:rPr>
+        <w:t xml:space="preserve">’</w:t>
+      </w:r>
+      <w:r>
+        <w:rPr>
+          <w:b/>
+        </w:rPr>
+        <w:t xml:space="preserve"> </w:t>
+      </w:r>
+      <w:r>
+        <w:rPr>
+          <w:b/>
+        </w:rPr>
+        <w:t xml:space="preserve">(containing at least one consonant with an adult-like transition with its neighboring vocalic sound(s)) or</w:t>
+      </w:r>
+      <w:r>
+        <w:rPr>
+          <w:b/>
+        </w:rPr>
+        <w:t xml:space="preserve"> </w:t>
+      </w:r>
+      <w:r>
+        <w:rPr>
+          <w:b/>
+        </w:rPr>
+        <w:t xml:space="preserve">‘</w:t>
+      </w:r>
+      <w:r>
+        <w:rPr>
+          <w:b/>
+        </w:rPr>
+        <w:t xml:space="preserve">non-canonical babble</w:t>
+      </w:r>
+      <w:r>
+        <w:rPr>
+          <w:b/>
+        </w:rPr>
+        <w:t xml:space="preserve">’</w:t>
+      </w:r>
+      <w:r>
+        <w:rPr>
+          <w:b/>
+        </w:rPr>
+        <w:t xml:space="preserve">, and non-linguistic vocalizations classified as</w:t>
+      </w:r>
+      <w:r>
+        <w:rPr>
+          <w:b/>
+        </w:rPr>
+        <w:t xml:space="preserve"> </w:t>
+      </w:r>
+      <w:r>
+        <w:rPr>
+          <w:b/>
+        </w:rPr>
+        <w:t xml:space="preserve">‘</w:t>
+      </w:r>
+      <w:r>
+        <w:rPr>
+          <w:b/>
+        </w:rPr>
+        <w:t xml:space="preserve">crying</w:t>
+      </w:r>
+      <w:r>
+        <w:rPr>
+          <w:b/>
+        </w:rPr>
+        <w:t xml:space="preserve">’</w:t>
+      </w:r>
+      <w:r>
+        <w:rPr>
+          <w:b/>
+        </w:rPr>
+        <w:t xml:space="preserve"> </w:t>
+      </w:r>
+      <w:r>
+        <w:rPr>
+          <w:b/>
+        </w:rPr>
+        <w:t xml:space="preserve">or</w:t>
+      </w:r>
+      <w:r>
+        <w:rPr>
+          <w:b/>
+        </w:rPr>
+        <w:t xml:space="preserve"> </w:t>
+      </w:r>
+      <w:r>
+        <w:rPr>
+          <w:b/>
+        </w:rPr>
+        <w:t xml:space="preserve">‘</w:t>
+      </w:r>
+      <w:r>
+        <w:rPr>
+          <w:b/>
+        </w:rPr>
+        <w:t xml:space="preserve">laughing</w:t>
+      </w:r>
+      <w:r>
+        <w:rPr>
+          <w:b/>
+        </w:rPr>
+        <w:t xml:space="preserve">’</w:t>
+      </w:r>
+      <w:r>
+        <w:rPr>
+          <w:b/>
+        </w:rPr>
+        <w:t xml:space="preserve">. Vocalizations that were too ambiguous to make a decision were marked as</w:t>
+      </w:r>
+      <w:r>
+        <w:rPr>
+          <w:b/>
+        </w:rPr>
+        <w:t xml:space="preserve"> </w:t>
+      </w:r>
+      <w:r>
+        <w:rPr>
+          <w:b/>
+        </w:rPr>
+        <w:t xml:space="preserve">‘</w:t>
+      </w:r>
+      <w:r>
+        <w:rPr>
+          <w:b/>
+        </w:rPr>
+        <w:t xml:space="preserve">unsure</w:t>
+      </w:r>
+      <w:r>
+        <w:rPr>
+          <w:b/>
+        </w:rPr>
+        <w:t xml:space="preserve">’</w:t>
+      </w:r>
+      <w:r>
+        <w:rPr>
+          <w:b/>
+        </w:rPr>
+        <w:t xml:space="preserve">. Vegetative sounds (e.g., sneezes) were ignored. Regarding addressee annotations, the audio and photo context were used to review who each speaker was talking to for each utterance; utterances were only considered directed to the target child when the native Rossel-speaking research assistant and first author felt certain of this judgment given the context. Utterances were otherwise classified as directed to a</w:t>
+      </w:r>
+      <w:r>
+        <w:rPr>
+          <w:b/>
+        </w:rPr>
+        <w:t xml:space="preserve"> </w:t>
+      </w:r>
+      <w:r>
+        <w:rPr>
+          <w:b/>
+        </w:rPr>
+        <w:t xml:space="preserve">‘</w:t>
+      </w:r>
+      <w:r>
+        <w:rPr>
+          <w:b/>
+        </w:rPr>
+        <w:t xml:space="preserve">child</w:t>
+      </w:r>
+      <w:r>
+        <w:rPr>
+          <w:b/>
+        </w:rPr>
+        <w:t xml:space="preserve">’</w:t>
+      </w:r>
+      <w:r>
+        <w:rPr>
+          <w:b/>
+        </w:rPr>
+        <w:t xml:space="preserve"> </w:t>
+      </w:r>
+      <w:r>
+        <w:rPr>
+          <w:b/>
+        </w:rPr>
+        <w:t xml:space="preserve">(1+ children; a group of children including the target child),</w:t>
+      </w:r>
+      <w:r>
+        <w:rPr>
+          <w:b/>
+        </w:rPr>
+        <w:t xml:space="preserve"> </w:t>
+      </w:r>
+      <w:r>
+        <w:rPr>
+          <w:b/>
+        </w:rPr>
+        <w:t xml:space="preserve">‘</w:t>
+      </w:r>
+      <w:r>
+        <w:rPr>
+          <w:b/>
+        </w:rPr>
+        <w:t xml:space="preserve">adult</w:t>
+      </w:r>
+      <w:r>
+        <w:rPr>
+          <w:b/>
+        </w:rPr>
+        <w:t xml:space="preserve">’</w:t>
+      </w:r>
+      <w:r>
+        <w:rPr>
+          <w:b/>
+        </w:rPr>
+        <w:t xml:space="preserve"> </w:t>
+      </w:r>
+      <w:r>
+        <w:rPr>
+          <w:b/>
+        </w:rPr>
+        <w:t xml:space="preserve">(1+ adults),</w:t>
+      </w:r>
+      <w:r>
+        <w:rPr>
+          <w:b/>
+        </w:rPr>
+        <w:t xml:space="preserve"> </w:t>
+      </w:r>
+      <w:r>
+        <w:rPr>
+          <w:b/>
+        </w:rPr>
+        <w:t xml:space="preserve">‘</w:t>
+      </w:r>
+      <w:r>
+        <w:rPr>
+          <w:b/>
+        </w:rPr>
+        <w:t xml:space="preserve">both</w:t>
+      </w:r>
+      <w:r>
+        <w:rPr>
+          <w:b/>
+        </w:rPr>
+        <w:t xml:space="preserve">’</w:t>
+      </w:r>
+      <w:r>
+        <w:rPr>
+          <w:b/>
+        </w:rPr>
+        <w:t xml:space="preserve"> </w:t>
+      </w:r>
+      <w:r>
+        <w:rPr>
+          <w:b/>
+        </w:rPr>
+        <w:t xml:space="preserve">(1+ children and 1+ adults; a group that may include the target child),</w:t>
+      </w:r>
+      <w:r>
+        <w:rPr>
+          <w:b/>
+        </w:rPr>
+        <w:t xml:space="preserve"> </w:t>
+      </w:r>
+      <w:r>
+        <w:rPr>
+          <w:b/>
+        </w:rPr>
+        <w:t xml:space="preserve">‘</w:t>
+      </w:r>
+      <w:r>
+        <w:rPr>
+          <w:b/>
+        </w:rPr>
+        <w:t xml:space="preserve">animal</w:t>
+      </w:r>
+      <w:r>
+        <w:rPr>
+          <w:b/>
+        </w:rPr>
+        <w:t xml:space="preserve">’</w:t>
+      </w:r>
+      <w:r>
+        <w:rPr>
+          <w:b/>
+        </w:rPr>
+        <w:t xml:space="preserve"> </w:t>
+      </w:r>
+      <w:r>
+        <w:rPr>
+          <w:b/>
+        </w:rPr>
+        <w:t xml:space="preserve">(1+ animals),</w:t>
+      </w:r>
+      <w:r>
+        <w:rPr>
+          <w:b/>
+        </w:rPr>
+        <w:t xml:space="preserve"> </w:t>
+      </w:r>
+      <w:r>
+        <w:rPr>
+          <w:b/>
+        </w:rPr>
+        <w:t xml:space="preserve">‘</w:t>
+      </w:r>
+      <w:r>
+        <w:rPr>
+          <w:b/>
+        </w:rPr>
+        <w:t xml:space="preserve">other</w:t>
+      </w:r>
+      <w:r>
+        <w:rPr>
+          <w:b/>
+        </w:rPr>
+        <w:t xml:space="preserve">’</w:t>
+      </w:r>
+      <w:r>
+        <w:rPr>
+          <w:b/>
+        </w:rPr>
+        <w:t xml:space="preserve"> </w:t>
+      </w:r>
+      <w:r>
+        <w:rPr>
+          <w:b/>
+        </w:rPr>
+        <w:t xml:space="preserve">(a clear addressee that doesn’t fit into the other categories), or</w:t>
+      </w:r>
+      <w:r>
+        <w:rPr>
+          <w:b/>
+        </w:rPr>
+        <w:t xml:space="preserve"> </w:t>
+      </w:r>
+      <w:r>
+        <w:rPr>
+          <w:b/>
+        </w:rPr>
+        <w:t xml:space="preserve">‘</w:t>
+      </w:r>
+      <w:r>
+        <w:rPr>
+          <w:b/>
+        </w:rPr>
+        <w:t xml:space="preserve">unsure</w:t>
+      </w:r>
+      <w:r>
+        <w:rPr>
+          <w:b/>
+        </w:rPr>
+        <w:t xml:space="preserve">’</w:t>
+      </w:r>
+      <w:r>
+        <w:rPr>
+          <w:b/>
+        </w:rPr>
+        <w:t xml:space="preserve"> </w:t>
+      </w:r>
+      <w:r>
+        <w:rPr>
+          <w:b/>
+        </w:rPr>
+        <w:t xml:space="preserve">(not enough evidence to make a judgment). Note that all transcription</w:t>
+      </w:r>
+      <w:r>
+        <w:t xml:space="preserve"> </w:t>
+      </w:r>
+      <w:r>
+        <w:t xml:space="preserve">and annotation was done together by the first author and one of three community members (all native Yélî Dnye speakers). The community-based research assistants personally knew all the families in the recordings, and were able to use their own experience, the discourse context, and information from the accompanying photos in reporting what was said and to whom speech was addressed for each utterance.</w:t>
+      </w:r>
+      <w:r>
+        <w:t xml:space="preserve"> </w:t>
+      </w:r>
+      <w:r>
+        <w:rPr>
+          <w:b/>
+        </w:rPr>
+        <w:t xml:space="preserve">These annotations relied on mutual agreement between the first author and the Rossel research assistant, so there is no direct way to estimate interrater reliability for the NN target-child vocalizations and NN other-speaker vocalizations discovered in the clips. That said, independent vocal maturity annotations of these same target child vocalizations in a different studied revealed a highly similar pattern of results (OMITTED-FOR-REVIEW).</w:t>
+      </w:r>
+      <w:r>
+        <w:t xml:space="preserve"> </w:t>
+      </w:r>
+      <w:r>
+        <w:t xml:space="preserve">Detailed manuals and self-guided training materials, including a</w:t>
+      </w:r>
+      <w:r>
+        <w:t xml:space="preserve"> </w:t>
+      </w:r>
+      <w:r>
+        <w:t xml:space="preserve">‘</w:t>
+      </w:r>
+      <w:r>
         <w:t xml:space="preserve">gold standard test</w:t>
       </w:r>
       <w:r>
@@ -1796,10 +2513,7 @@
         <w:t xml:space="preserve"> </w:t>
       </w:r>
       <w:r>
-        <w:t xml:space="preserve">for this annotation scheme can be found at</w:t>
-      </w:r>
-      <w:r>
-        <w:t xml:space="preserve"> </w:t>
+        <w:t xml:space="preserve">for this annotation scheme can be found at OMITTED-FOR-REVIEW</w:t>
       </w:r>
       <w:r>
         <w:t xml:space="preserve">.</w:t>
@@ -1817,59 +2531,59 @@
       <w:pPr>
         <w:pStyle w:val="berschrift2"/>
       </w:pPr>
-      <w:bookmarkStart w:id="33" w:name="statistical-models"/>
+      <w:bookmarkStart w:id="32" w:name="statistical-models"/>
+      <w:bookmarkEnd w:id="32"/>
+      <w:r>
+        <w:t xml:space="preserve">Statistical models</w:t>
+      </w:r>
+    </w:p>
+    <w:p>
+      <w:pPr>
+        <w:pStyle w:val="FirstParagraph"/>
+      </w:pPr>
+      <w:r>
+        <w:t xml:space="preserve">We conducted all analyses in R, using the glmmTMB package to run generalized linear mixed-effects regressions</w:t>
+      </w:r>
+      <w:r>
+        <w:t xml:space="preserve"> </w:t>
+      </w:r>
+      <w:r>
+        <w:t xml:space="preserve">(M. E. Brooks et al., 2017; R Core Team, 2019)</w:t>
+      </w:r>
+      <w:r>
+        <w:t xml:space="preserve"> </w:t>
+      </w:r>
+      <w:r>
+        <w:t xml:space="preserve">and ggplot2 to generate figures</w:t>
+      </w:r>
+      <w:r>
+        <w:t xml:space="preserve"> </w:t>
+      </w:r>
+      <w:r>
+        <w:t xml:space="preserve">(Wickham, 2016)</w:t>
+      </w:r>
+      <w:r>
+        <w:t xml:space="preserve">. This dataset and analysis are available at URL_MASKED_FOR_REVIEW</w:t>
+      </w:r>
+      <w:r>
+        <w:t xml:space="preserve">. TCDS and ODS minutes per hour are naturally restricted to non-negative (0–infinity) values, causing the distributional variance of those measures to become positively skewed. To address this issue we use negative binomial regressions, which can better fit non-negative, overdispersed data</w:t>
+      </w:r>
+      <w:r>
+        <w:t xml:space="preserve"> </w:t>
+      </w:r>
+      <w:r>
+        <w:t xml:space="preserve">(M. E. Brooks et al., 2017; Smithson &amp; Merkle, 2013)</w:t>
+      </w:r>
+      <w:r>
+        <w:t xml:space="preserve">. There were also many cases of zero minutes of TCDS across the clips—for example, this often occurred in the randomly sampled clips when the child was sleeping in a quiet area. To handle this additional distributional characteristic of the data, we added a zero-inflation model to TCDS analysis which, in addition to the count model of TCDS (e.g., testing effects of age on the input rate), creates a binary model to evaluate the likelihood of TCDS being used at all. More conventional, gaussian linear mixed-effects regressions with log-transformed dependent variables are provided in the Supplementary Materials, but are qualitatively similar to what we report here.</w:t>
+      </w:r>
+    </w:p>
+    <w:p>
+      <w:pPr>
+        <w:pStyle w:val="berschrift1"/>
+      </w:pPr>
+      <w:bookmarkStart w:id="33" w:name="results"/>
       <w:bookmarkEnd w:id="33"/>
-      <w:r>
-        <w:t xml:space="preserve">Statistical models</w:t>
-      </w:r>
-    </w:p>
-    <w:p>
-      <w:pPr>
-        <w:pStyle w:val="FirstParagraph"/>
-      </w:pPr>
-      <w:r>
-        <w:t xml:space="preserve">We conducted all analyses in R, using the glmmTMB package to run generalized linear mixed-effects regressions</w:t>
-      </w:r>
-      <w:r>
-        <w:t xml:space="preserve"> </w:t>
-      </w:r>
-      <w:r>
-        <w:t xml:space="preserve">(M. E. Brooks et al., 2017; R Core Team, 2019)</w:t>
-      </w:r>
-      <w:r>
-        <w:t xml:space="preserve"> </w:t>
-      </w:r>
-      <w:r>
-        <w:t xml:space="preserve">and ggplot2 to generate figures</w:t>
-      </w:r>
-      <w:r>
-        <w:t xml:space="preserve"> </w:t>
-      </w:r>
-      <w:r>
-        <w:t xml:space="preserve">(Wickham, 2016)</w:t>
-      </w:r>
-      <w:r>
-        <w:t xml:space="preserve">. This dataset and analysis are available at URL_MASKED_FOR_REVIEW</w:t>
-      </w:r>
-      <w:r>
-        <w:t xml:space="preserve">. TCDS and ODS minutes per hour are naturally restricted to non-negative (0–infinity) values, causing the distributional variance of those measures to become positively skewed. To address this issue we use negative binomial regressions, which can better fit non-negative, overdispersed data</w:t>
-      </w:r>
-      <w:r>
-        <w:t xml:space="preserve"> </w:t>
-      </w:r>
-      <w:r>
-        <w:t xml:space="preserve">(M. E. Brooks et al., 2017; Smithson &amp; Merkle, 2013)</w:t>
-      </w:r>
-      <w:r>
-        <w:t xml:space="preserve">. There were also many cases of zero minutes of TCDS across the clips—for example, this often occurred in the randomly sampled clips when the child was sleeping in a quiet area. To handle this additional distributional characteristic of the data, we added a zero-inflation model to TCDS analysis which, in addition to the count model of TCDS (e.g., testing effects of age on the input rate), creates a binary model to evaluate the likelihood of TCDS being used at all. More conventional, gaussian linear mixed-effects regressions with log-transformed dependent variables are provided in the Supplementary Materials, but are qualitatively similar to what we report here.</w:t>
-      </w:r>
-    </w:p>
-    <w:p>
-      <w:pPr>
-        <w:pStyle w:val="berschrift1"/>
-      </w:pPr>
-      <w:bookmarkStart w:id="34" w:name="results"/>
-      <w:bookmarkEnd w:id="34"/>
       <w:r>
         <w:t xml:space="preserve">Results</w:t>
       </w:r>
@@ -1956,7 +2670,7 @@
                     </pic:cNvPicPr>
                   </pic:nvPicPr>
                   <pic:blipFill>
-                    <a:blip r:embed="rId35"/>
+                    <a:blip r:embed="rId34"/>
                     <a:stretch>
                       <a:fillRect/>
                     </a:stretch>
@@ -1995,8 +2709,8 @@
       <w:pPr>
         <w:pStyle w:val="berschrift2"/>
       </w:pPr>
-      <w:bookmarkStart w:id="36" w:name="target-child-directed-speech-tcds"/>
-      <w:bookmarkEnd w:id="36"/>
+      <w:bookmarkStart w:id="35" w:name="target-child-directed-speech-tcds"/>
+      <w:bookmarkEnd w:id="35"/>
       <w:r>
         <w:t xml:space="preserve">Target-child-directed speech (TCDS)</w:t>
       </w:r>
@@ -2138,7 +2852,7 @@
                     </pic:cNvPicPr>
                   </pic:nvPicPr>
                   <pic:blipFill>
-                    <a:blip r:embed="rId37"/>
+                    <a:blip r:embed="rId36"/>
                     <a:stretch>
                       <a:fillRect/>
                     </a:stretch>
@@ -2177,8 +2891,8 @@
       <w:pPr>
         <w:pStyle w:val="berschrift2"/>
       </w:pPr>
-      <w:bookmarkStart w:id="38" w:name="other-directed-speech-ods"/>
-      <w:bookmarkEnd w:id="38"/>
+      <w:bookmarkStart w:id="37" w:name="other-directed-speech-ods"/>
+      <w:bookmarkEnd w:id="37"/>
       <w:r>
         <w:t xml:space="preserve">Other-directed speech (ODS)</w:t>
       </w:r>
@@ -2217,7 +2931,7 @@
         <w:t xml:space="preserve"> </w:t>
       </w:r>
       <w:r>
-        <w:t xml:space="preserve">(Bergelson et al., 2019a)</w:t>
+        <w:t xml:space="preserve">(Bergelson, Amatuni, Dailey, Koorathota, &amp; Tor, 2019a)</w:t>
       </w:r>
       <w:r>
         <w:t xml:space="preserve">.</w:t>
@@ -2289,8 +3003,8 @@
       <w:pPr>
         <w:pStyle w:val="berschrift2"/>
       </w:pPr>
-      <w:bookmarkStart w:id="39" w:name="tcds-and-ods-during-interactional-peaks"/>
-      <w:bookmarkEnd w:id="39"/>
+      <w:bookmarkStart w:id="38" w:name="tcds-and-ods-during-interactional-peaks"/>
+      <w:bookmarkEnd w:id="38"/>
       <w:r>
         <w:t xml:space="preserve">TCDS and ODS during interactional peaks</w:t>
       </w:r>
@@ -2459,8 +3173,8 @@
       <w:pPr>
         <w:pStyle w:val="berschrift2"/>
       </w:pPr>
-      <w:bookmarkStart w:id="40" w:name="vocal-maturity"/>
-      <w:bookmarkEnd w:id="40"/>
+      <w:bookmarkStart w:id="39" w:name="vocal-maturity"/>
+      <w:bookmarkEnd w:id="39"/>
       <w:r>
         <w:t xml:space="preserve">Vocal maturity</w:t>
       </w:r>
@@ -2504,7 +3218,7 @@
         <w:t xml:space="preserve"> </w:t>
       </w:r>
       <w:r>
-        <w:t xml:space="preserve">(proportional use of speech-like vocalizations &gt; 0.15 by 0;10; Cychosz et al., under reviewa; Oller, Eilers, Basinger, Steffens, &amp; Urbano, 1995)</w:t>
+        <w:t xml:space="preserve">(proportional use of speech-like vocalizations &gt; 0.15 by 0;10; Cychosz et al., under review; Oller, Eilers, Basinger, Steffens, &amp; Urbano, 1995)</w:t>
       </w:r>
       <w:r>
         <w:t xml:space="preserve">; the minimum CBR among Rossel children 0;9 and older was 0.22 (mean = 0.63; median = 0.68; range = 0.22–0.86).</w:t>
@@ -2559,7 +3273,7 @@
                     </pic:cNvPicPr>
                   </pic:nvPicPr>
                   <pic:blipFill>
-                    <a:blip r:embed="rId41"/>
+                    <a:blip r:embed="rId40"/>
                     <a:stretch>
                       <a:fillRect/>
                     </a:stretch>
@@ -2598,10 +3312,568 @@
       <w:pPr>
         <w:pStyle w:val="berschrift1"/>
       </w:pPr>
-      <w:bookmarkStart w:id="42" w:name="disc"/>
+      <w:bookmarkStart w:id="41" w:name="disc"/>
+      <w:bookmarkEnd w:id="41"/>
+      <w:r>
+        <w:t xml:space="preserve">Discussion</w:t>
+      </w:r>
+    </w:p>
+    <w:p>
+      <w:pPr>
+        <w:pStyle w:val="FirstParagraph"/>
+      </w:pPr>
+      <w:r>
+        <w:t xml:space="preserve">We analyzed the speech environments of 10 Rossel children under age 3;0 to investigate: (a) how often children were spoken to directly, (b) how much other overhearable speech is available to them, and (c) how these sources of linguistic input are shaped by child age and interactional context.</w:t>
+      </w:r>
+      <w:r>
+        <w:t xml:space="preserve"> </w:t>
+      </w:r>
+      <w:r>
+        <w:rPr>
+          <w:b/>
+        </w:rPr>
+        <w:t xml:space="preserve">We then additionally conducted a preliminary investigation into</w:t>
+      </w:r>
+      <w:r>
+        <w:t xml:space="preserve"> </w:t>
+      </w:r>
+      <w:r>
+        <w:t xml:space="preserve">(d) whether this (relatively) low rate of directed input appears to impact their early production milestones.</w:t>
+      </w:r>
+    </w:p>
+    <w:p>
+      <w:pPr>
+        <w:pStyle w:val="Textkrper"/>
+      </w:pPr>
+      <w:r>
+        <w:rPr>
+          <w:b/>
+        </w:rPr>
+        <w:t xml:space="preserve">By investigating the language environments of children in this child-centric subsistence farming context, we aimed to provide a new and critical comparative datapoint to a research area that has previously confounded differences in child-directed speech ideology with differences in broad lifestyle features (post-industrial/nuclear vs. subsistence-farming/multi-generational; REFS casillas2019, shneidman). Our idea was that, if Rossel children’s language environments pattern like North American ones, it would support that idea that caregiver ideology drives substantial differences in language input, whereas if they patterned like Tseltal environments, it would support the idea that lifestyle drives substantial differences instead. Overall, our findings point toward broad effects of lifestyle on the quantity of directed and overheard speech children hear. Evidence for the influence of CDS ideologies is more visible in</w:t>
+      </w:r>
+      <w:r>
+        <w:rPr>
+          <w:b/>
+        </w:rPr>
+        <w:t xml:space="preserve"> </w:t>
+      </w:r>
+      <w:r>
+        <w:rPr>
+          <w:i/>
+          <w:b/>
+        </w:rPr>
+        <w:t xml:space="preserve">who</w:t>
+      </w:r>
+      <w:r>
+        <w:rPr>
+          <w:b/>
+        </w:rPr>
+        <w:t xml:space="preserve"> </w:t>
+      </w:r>
+      <w:r>
+        <w:rPr>
+          <w:b/>
+        </w:rPr>
+        <w:t xml:space="preserve">speaks to the target child rather than in the overall rate of linguistic input.</w:t>
+      </w:r>
+    </w:p>
+    <w:p>
+      <w:pPr>
+        <w:pStyle w:val="Textkrper"/>
+      </w:pPr>
+      <w:r>
+        <w:rPr>
+          <w:b/>
+        </w:rPr>
+        <w:t xml:space="preserve">## Input rate similarities across subsistence farming communities</w:t>
+      </w:r>
+    </w:p>
+    <w:p>
+      <w:pPr>
+        <w:pStyle w:val="Textkrper"/>
+      </w:pPr>
+      <w:r>
+        <w:t xml:space="preserve">Based on prior ethnographic work, we</w:t>
+      </w:r>
+      <w:r>
+        <w:t xml:space="preserve"> </w:t>
+      </w:r>
+      <w:r>
+        <w:rPr>
+          <w:b/>
+        </w:rPr>
+        <w:t xml:space="preserve">hypothesized</w:t>
+      </w:r>
+      <w:r>
+        <w:t xml:space="preserve"> </w:t>
+      </w:r>
+      <w:r>
+        <w:t xml:space="preserve">that</w:t>
+      </w:r>
+      <w:r>
+        <w:t xml:space="preserve"> </w:t>
+      </w:r>
+      <w:r>
+        <w:rPr>
+          <w:b/>
+        </w:rPr>
+        <w:t xml:space="preserve">Rossel</w:t>
+      </w:r>
+      <w:r>
+        <w:t xml:space="preserve"> </w:t>
+      </w:r>
+      <w:r>
+        <w:t xml:space="preserve">children would hear frequent child-directed speech</w:t>
+      </w:r>
+      <w:r>
+        <w:t xml:space="preserve"> </w:t>
+      </w:r>
+      <w:r>
+        <w:t xml:space="preserve">(Brown &amp; Casillas, in press)</w:t>
+      </w:r>
+      <w:r>
+        <w:t xml:space="preserve">. In fact, children were rarely directly addressed</w:t>
+      </w:r>
+      <w:r>
+        <w:t xml:space="preserve"> </w:t>
+      </w:r>
+      <w:r>
+        <w:rPr>
+          <w:b/>
+        </w:rPr>
+        <w:t xml:space="preserve">over the course of the day. We found a baseline rate of TCDS</w:t>
+      </w:r>
+      <w:r>
+        <w:t xml:space="preserve"> </w:t>
+      </w:r>
+      <w:r>
+        <w:t xml:space="preserve">comparable to that found in a Tseltal community where</w:t>
+      </w:r>
+      <w:r>
+        <w:t xml:space="preserve"> </w:t>
+      </w:r>
+      <w:r>
+        <w:rPr>
+          <w:b/>
+        </w:rPr>
+        <w:t xml:space="preserve">infrequent use of</w:t>
+      </w:r>
+      <w:r>
+        <w:t xml:space="preserve"> </w:t>
+      </w:r>
+      <w:r>
+        <w:t xml:space="preserve">TCDS is one means to socializing children into attending to their surroundings</w:t>
+      </w:r>
+      <w:r>
+        <w:t xml:space="preserve"> </w:t>
+      </w:r>
+      <w:r>
+        <w:rPr>
+          <w:b/>
+        </w:rPr>
+        <w:t xml:space="preserve">(Rossel: 3.13 TCDS min/hr vs. Tseltal: 3.63). As in the case of Tseltal children, this relatively small rate of TCDS was not associated with any delay in the appearance of vocal maturity milestones, including the use of single and multi-word utterances. Since we know from prior, in-depth ethnographic work that caregivers’ ideas about talking to young children do, in fact, differ enormously in these two communities</w:t>
+      </w:r>
+      <w:r>
+        <w:rPr>
+          <w:b/>
+        </w:rPr>
+        <w:t xml:space="preserve"> </w:t>
+      </w:r>
+      <w:r>
+        <w:rPr>
+          <w:b/>
+        </w:rPr>
+        <w:t xml:space="preserve">(REFS Brown &amp; Casillas, in press, p. 2011)</w:t>
+      </w:r>
+      <w:r>
+        <w:rPr>
+          <w:b/>
+        </w:rPr>
+        <w:t xml:space="preserve">, we attribute the similarity in baseline rates of TCDS to the fact that all these children are growing up in multi-generational, subsistence farming households. This inference is bolstered by our finding that children in both communities show similar fluctuations in TCDS rate over the day: peak rates in the morning, with older children managing to elicit more TCDS during midday hours than younger children [REFS casillas2019], counter to our predictions. High caregiver workload has been linked to less child-directed speech in multiple previous studies of children in non-industrialized contexts (e.g., Kaluli, Samoan, Gusii, and Yucatec; Schieffelin 1990, Ochs 1988, Le Vine et al., 1994; see Gaskins REFS for a review); the data here suggest that the schedule of agricultural work may also play an important role in shaping the daily influx of both TCDS and ODS, which follow a similar pattern from morning to evening in both the Rossel and Tseltal communities. We had also hypothesized that cultural differences in caregiver talk to children would be most visible in the turn-taking clips, which are selected in particular for their insight into caregiver responsiveness patterns. But even under these circumstances, we found a similar overall rate of TCDS in the Rossel Island data compared to that of the Tseltal children (Rossel: 14.45 TCDS min/hr vs. Tseltal: 13.28). In both cultural contexts, peak TCDS clips displayed around four times the directed speech rate as the baseline, though this relative increase was greater in the case of the Rossel data than the Tseltal data (Rossel: 4.62x the random rate vs. Tseltal: 3.66x).</w:t>
+      </w:r>
+    </w:p>
+    <w:p>
+      <w:pPr>
+        <w:pStyle w:val="Textkrper"/>
+      </w:pPr>
+      <w:r>
+        <w:rPr>
+          <w:b/>
+        </w:rPr>
+        <w:t xml:space="preserve">Our findings</w:t>
+      </w:r>
+      <w:r>
+        <w:rPr>
+          <w:b/>
+        </w:rPr>
+        <w:t xml:space="preserve"> </w:t>
+      </w:r>
+      <w:r>
+        <w:rPr>
+          <w:i/>
+          <w:b/>
+        </w:rPr>
+        <w:t xml:space="preserve">did</w:t>
+      </w:r>
+      <w:r>
+        <w:rPr>
+          <w:b/>
+        </w:rPr>
+        <w:t xml:space="preserve"> </w:t>
+      </w:r>
+      <w:r>
+        <w:rPr>
+          <w:b/>
+        </w:rPr>
+        <w:t xml:space="preserve">support previous descriptions of shared caregiving practices on Rossel Island, in which women, men, and other children take turns attending to the care of young children</w:t>
+      </w:r>
+      <w:r>
+        <w:rPr>
+          <w:b/>
+        </w:rPr>
+        <w:t xml:space="preserve"> </w:t>
+      </w:r>
+      <w:r>
+        <w:rPr>
+          <w:b/>
+        </w:rPr>
+        <w:t xml:space="preserve">(Brown &amp; Casillas, in press)</w:t>
+      </w:r>
+      <w:r>
+        <w:rPr>
+          <w:b/>
+        </w:rPr>
+        <w:t xml:space="preserve">. First, Rossel children hear more CDS from other children than Tseltal children do (Rossel: 27% of TCDS vs. Tseltal 20%), and the proportion of TCDS from other children increases with age, unlike in the Tseltal case [REFS casillas2019]. Second, while TCDS from men is highly infrequent in the Tseltal data (absent in 4 out of 10 children’s samples and outpaced &gt;12 to 1 by women’s TCDS otherwise), TCDS from men in the Rossel Island data is much more frequent, making up nearly 20% of adult TCDS in the random baseline and nearly 40% of TCDS in the turn-taking clips. We take this substantial proportion of TCDS from children and men as evidence that caregiving is indeed divided among many types of speakers in Rossel communities</w:t>
+      </w:r>
+      <w:r>
+        <w:rPr>
+          <w:b/>
+        </w:rPr>
+        <w:t xml:space="preserve"> </w:t>
+      </w:r>
+      <w:r>
+        <w:rPr>
+          <w:b/>
+        </w:rPr>
+        <w:t xml:space="preserve">(Brown &amp; Casillas, in press)</w:t>
+      </w:r>
+      <w:r>
+        <w:rPr>
+          <w:b/>
+        </w:rPr>
+        <w:t xml:space="preserve">, and also note that, together, child and adult male speakers contribute more than half of the TCDS during interactional peaks. Therefore, rather than how much TCDS is present, we get an initial glimpse into the different caregiving arrangements between these two cultural contexts in who is talking to the target child.</w:t>
+      </w:r>
+    </w:p>
+    <w:p>
+      <w:pPr>
+        <w:pStyle w:val="Textkrper"/>
+      </w:pPr>
+      <w:r>
+        <w:t xml:space="preserve">This increase in TCDS from other children recalls findings from Shneidman and Goldin-Meadow (</w:t>
+      </w:r>
+      <w:r>
+        <w:t xml:space="preserve">Shneidman and Goldin-Meadow (2012)</w:t>
+      </w:r>
+      <w:r>
+        <w:t xml:space="preserve">; see also</w:t>
+      </w:r>
+      <w:r>
+        <w:t xml:space="preserve"> </w:t>
+      </w:r>
+      <w:r>
+        <w:t xml:space="preserve">(Brown, 2011; Brown &amp; Casillas, in press)</w:t>
+      </w:r>
+      <w:r>
+        <w:t xml:space="preserve">) in which Yucatec Mayan children’s directed speech rate increased enormously between ages one and three, primarily due to increased input from other children. We saw a significant, but much smaller overall increase in TCDS in these 10 Rossel children’s recordings, with an increasing proportion of that input coming from children. Interestingly, prior work with a Tseltal community—culturally more proximal to the Yucatec families studied in Shneidman and Goldin-Meadow</w:t>
+      </w:r>
+      <w:r>
+        <w:t xml:space="preserve"> </w:t>
+      </w:r>
+      <w:r>
+        <w:t xml:space="preserve">(2012)</w:t>
+      </w:r>
+      <w:r>
+        <w:t xml:space="preserve">—found no evidence for increased input from other children in this same age range</w:t>
+      </w:r>
+      <w:r>
+        <w:t xml:space="preserve"> </w:t>
+      </w:r>
+      <w:r>
+        <w:t xml:space="preserve">(0;0–3;0; Casillas et al., 2019)</w:t>
+      </w:r>
+      <w:r>
+        <w:t xml:space="preserve">. The lack of child TCDS in the study of Tseltal Mayan children was attributed to the observation that they only begin to engage in independent, extended play with other children</w:t>
+      </w:r>
+      <w:r>
+        <w:t xml:space="preserve"> </w:t>
+      </w:r>
+      <w:r>
+        <w:rPr>
+          <w:i/>
+        </w:rPr>
+        <w:t xml:space="preserve">after</w:t>
+      </w:r>
+      <w:r>
+        <w:t xml:space="preserve"> </w:t>
+      </w:r>
+      <w:r>
+        <w:t xml:space="preserve">age three. In comparison, prior ethnographic work on Rossel Island highlights independence as a primary concern for parents of young children; from early toddlerhood Rossel children are encouraged to choose how they dress, when and what to eat, and who to visit</w:t>
+      </w:r>
+      <w:r>
+        <w:t xml:space="preserve"> </w:t>
+      </w:r>
+      <w:r>
+        <w:t xml:space="preserve">(Brown &amp; Casillas, in press)</w:t>
+      </w:r>
+      <w:r>
+        <w:t xml:space="preserve">. The formation of hamlets in a cluster around a shared open area, often close to a shallow swimming area, further nurtures a sense of safe, free space in which children can wander. These features of childhood on Rossel Island support extended independent play with other children from an early age and may help explain the strongly increasing presence of child TCDS in the present data. Further work combining the time of day and interlocutor effects found here with ethnographic interview data are needed to explore these ideas in full</w:t>
+      </w:r>
+      <w:r>
+        <w:rPr>
+          <w:b/>
+        </w:rPr>
+        <w:t xml:space="preserve">.</w:t>
+      </w:r>
+    </w:p>
+    <w:p>
+      <w:pPr>
+        <w:pStyle w:val="Textkrper"/>
+      </w:pPr>
+      <w:r>
+        <w:rPr>
+          <w:b/>
+        </w:rPr>
+        <w:t xml:space="preserve">Finally, prior work using daylong audio recordings</w:t>
+      </w:r>
+      <w:r>
+        <w:t xml:space="preserve"> </w:t>
+      </w:r>
+      <w:r>
+        <w:t xml:space="preserve">also led us to expect that the quantity of TCDS would be</w:t>
+      </w:r>
+      <w:r>
+        <w:t xml:space="preserve"> </w:t>
+      </w:r>
+      <w:r>
+        <w:rPr>
+          <w:b/>
+        </w:rPr>
+        <w:t xml:space="preserve">relatively stable</w:t>
+      </w:r>
+      <w:r>
+        <w:t xml:space="preserve"> </w:t>
+      </w:r>
+      <w:r>
+        <w:t xml:space="preserve">across the age range studied</w:t>
+      </w:r>
+      <w:r>
+        <w:rPr>
+          <w:b/>
+        </w:rPr>
+        <w:t xml:space="preserve">, that ODS rate would decrease with age, and that would be non-uniformly distributed over the recording day</w:t>
+      </w:r>
+      <w:r>
+        <w:rPr>
+          <w:b/>
+        </w:rPr>
+        <w:t xml:space="preserve"> </w:t>
+      </w:r>
+      <w:r>
+        <w:rPr>
+          <w:b/>
+        </w:rPr>
+        <w:t xml:space="preserve">(Abney et al., 2017; Bergelson et al., 2019b; Casillas et al., 2019; Scaff et al., in preparation)</w:t>
+      </w:r>
+      <w:r>
+        <w:rPr>
+          <w:b/>
+        </w:rPr>
+        <w:t xml:space="preserve">.</w:t>
+      </w:r>
+      <w:r>
+        <w:rPr>
+          <w:b/>
+        </w:rPr>
+        <w:t xml:space="preserve"> </w:t>
+      </w:r>
+      <w:r>
+        <w:t xml:space="preserve">Counter to expectations, we found a small but significant increase in TCDS rate with child age in the random clips and a small and significant</w:t>
+      </w:r>
+      <w:r>
+        <w:t xml:space="preserve"> </w:t>
+      </w:r>
+      <w:r>
+        <w:rPr>
+          <w:i/>
+        </w:rPr>
+        <w:t xml:space="preserve">decrease</w:t>
+      </w:r>
+      <w:r>
+        <w:t xml:space="preserve"> </w:t>
+      </w:r>
+      <w:r>
+        <w:t xml:space="preserve">in TCDS rate with age in the turn-taking clips. The age-related baseline increase in TCDS may derive from more frequent participation in independent play with other children; in prior work, increased proportional input from other children was also associated with an increase in overall input rate</w:t>
+      </w:r>
+      <w:r>
+        <w:t xml:space="preserve"> </w:t>
+      </w:r>
+      <w:r>
+        <w:t xml:space="preserve">(Shneidman &amp; Goldin-Meadow, 2012)</w:t>
+      </w:r>
+      <w:r>
+        <w:t xml:space="preserve">. The age-related decrease in TCDS rate during peak interactional moments was not expected, but may be attributable to this change in interactional partners with age; if adults are more likely to be the source of TCDS during interactional peaks for younger children, they may also provide more voluminous speech during those peaks than other children do during interactional peaks later in development. Sleep during the day may also help explain these patterns; if older children sleep less than younger children, they may be more likely hear more TCDS during random but not peak-based clips. All of these explanations require follow-up work from a larger sample of children and, ideally, from a larger sample of their interactions throughout the day. As predicted ODS decreased with age, consistent with prior daylong audio studies with both Western and non-Western samples</w:t>
+      </w:r>
+      <w:r>
+        <w:t xml:space="preserve"> </w:t>
+      </w:r>
+      <w:r>
+        <w:t xml:space="preserve">(Bergelson et al., 2019b; Casillas et al., 2019; Scaff et al., in preparation)</w:t>
+      </w:r>
+      <w:r>
+        <w:rPr>
+          <w:b/>
+        </w:rPr>
+        <w:t xml:space="preserve">, though we note that the Rossel child speech environment contains ample overhearable speech; much more than has been reported elswhere, at time of writing. And, similar to the Tseltal data, the random and turn-taking clips across the day reveal substantial fluctuations in TCDS rate supporting the idea that children encounter a non-uniform stream of linguistic input during their days at home.</w:t>
+      </w:r>
+    </w:p>
+    <w:p>
+      <w:pPr>
+        <w:pStyle w:val="Textkrper"/>
+      </w:pPr>
+      <w:r>
+        <w:rPr>
+          <w:b/>
+        </w:rPr>
+        <w:t xml:space="preserve">## Future directions</w:t>
+      </w:r>
+      <w:r>
+        <w:t xml:space="preserve"> </w:t>
+      </w:r>
+      <w:r>
+        <w:rPr>
+          <w:b/>
+        </w:rPr>
+        <w:t xml:space="preserve">One implication of our findings is that TCDS rate estimates from daylong data are</w:t>
+      </w:r>
+      <w:r>
+        <w:rPr>
+          <w:b/>
+        </w:rPr>
+        <w:t xml:space="preserve"> </w:t>
+      </w:r>
+      <w:r>
+        <w:t xml:space="preserve">not effective at distinguishing distinct caregiver attitudes toward talking to young children. While Rossel caregivers view their children, even their young infants, as potential co-interactants in conversational play</w:t>
+      </w:r>
+      <w:r>
+        <w:t xml:space="preserve"> </w:t>
+      </w:r>
+      <w:r>
+        <w:t xml:space="preserve">(Brown &amp; Casillas, in press)</w:t>
+      </w:r>
+      <w:r>
+        <w:t xml:space="preserve">, the circumstances of everyday life shape the children’s broader linguistic landscape such that most of what children hear is talk between others. We suggest that, in the daylong context, caregivers from these two subsistence farming communities are preoccupied for most of the day with social and domestic commitments in which they are motivated to converse with the other adults and (older) children present; not just to get their daily tasks done but also because these more mature speakers enable more complex verbal interactions and social routines</w:t>
+      </w:r>
+      <w:r>
+        <w:rPr>
+          <w:b/>
+        </w:rPr>
+        <w:t xml:space="preserve">.</w:t>
+      </w:r>
+    </w:p>
+    <w:p>
+      <w:pPr>
+        <w:pStyle w:val="Textkrper"/>
+      </w:pPr>
+      <w:r>
+        <w:t xml:space="preserve">Whle TCDS is rare overall, we suspect that it is</w:t>
+      </w:r>
+      <w:r>
+        <w:t xml:space="preserve"> </w:t>
+      </w:r>
+      <w:r>
+        <w:rPr>
+          <w:b/>
+        </w:rPr>
+        <w:t xml:space="preserve">precisely</w:t>
+      </w:r>
+      <w:r>
+        <w:t xml:space="preserve"> </w:t>
+      </w:r>
+      <w:r>
+        <w:t xml:space="preserve">during interactional peaks</w:t>
+      </w:r>
+      <w:r>
+        <w:t xml:space="preserve"> </w:t>
+      </w:r>
+      <w:r>
+        <w:rPr>
+          <w:b/>
+        </w:rPr>
+        <w:t xml:space="preserve">when</w:t>
+      </w:r>
+      <w:r>
+        <w:t xml:space="preserve"> </w:t>
+      </w:r>
+      <w:r>
+        <w:t xml:space="preserve">caregiver attitudes about how to engage children in interaction are most clearly expressed. Indeed, during Rossel interactional peaks we see not only more TCDS but also TCDS from more diverse speaker types</w:t>
+      </w:r>
+      <w:r>
+        <w:rPr>
+          <w:b/>
+        </w:rPr>
+        <w:t xml:space="preserve">. We suggest then, that</w:t>
+      </w:r>
+      <w:r>
+        <w:t xml:space="preserve"> </w:t>
+      </w:r>
+      <w:r>
+        <w:t xml:space="preserve">the forces shaping the rate of Rossel children’s linguistic input are somewhat different from the forces shaping the content and sources of their linguistic input. This insight is critical in trying to join cognitive and social models of children’s early language development. After all, children—particularly children in contexts with</w:t>
+      </w:r>
+      <w:r>
+        <w:t xml:space="preserve"> </w:t>
+      </w:r>
+      <w:r>
+        <w:rPr>
+          <w:b/>
+        </w:rPr>
+        <w:t xml:space="preserve">relatively little</w:t>
+      </w:r>
+      <w:r>
+        <w:t xml:space="preserve"> </w:t>
+      </w:r>
+      <w:r>
+        <w:t xml:space="preserve">TCDS—may do most of their language learning during these short bursts in the day when they are jointly attending to language during interactions with others. If so, it would be more efficient to aim models of learning and annotation time at these interactional peaks. Indeed, such a hybrid approach may be optimal for accessing varied, ecologically valid, culturally distinct codes of verbal interaction while also sketching a stable picture of early language exposure specific to those same communities</w:t>
+      </w:r>
+      <w:r>
+        <w:t xml:space="preserve"> </w:t>
+      </w:r>
+      <w:r>
+        <w:t xml:space="preserve">(Shneidman, 2010; Shneidman &amp; Goldin-Meadow, 2012)</w:t>
+      </w:r>
+      <w:r>
+        <w:t xml:space="preserve">. Further cross-cultural work on children’s ability to learn from massed vs. distributed and directed vs. overhearable language use</w:t>
+      </w:r>
+      <w:r>
+        <w:t xml:space="preserve"> </w:t>
+      </w:r>
+      <w:r>
+        <w:t xml:space="preserve">(e.g., Akhtar, Jipson, &amp; Callanan, 2001; Schwab &amp; Lew-Williams, 2016)</w:t>
+      </w:r>
+      <w:r>
+        <w:t xml:space="preserve"> </w:t>
+      </w:r>
+      <w:r>
+        <w:t xml:space="preserve">is a critical route for further investigation into how these sources of linguistic input may be leveraged for language development.</w:t>
+      </w:r>
+    </w:p>
+    <w:p>
+      <w:pPr>
+        <w:pStyle w:val="berschrift2"/>
+      </w:pPr>
+      <w:bookmarkStart w:id="42" w:name="disc-conclusion"/>
       <w:bookmarkEnd w:id="42"/>
       <w:r>
-        <w:t xml:space="preserve">Discussion</w:t>
+        <w:t xml:space="preserve">Conclusion</w:t>
       </w:r>
     </w:p>
     <w:p>
@@ -2609,80 +3881,13 @@
         <w:pStyle w:val="FirstParagraph"/>
       </w:pPr>
       <w:r>
-        <w:t xml:space="preserve">We analyzed the speech environments of 10 Rossel children under age 3;0 to investigate: (a) how often children were spoken to directly, (b) how much other overhearable speech is available to them, (c) how these sources of linguistic input are shaped by child age and interactional context, and (d) whether this (relatively) low rate of directed input appears to impact their early production milestones.</w:t>
-      </w:r>
-    </w:p>
-    <w:p>
-      <w:pPr>
-        <w:pStyle w:val="Textkrper"/>
-      </w:pPr>
-      <w:r>
-        <w:t xml:space="preserve">Based on prior ethnographic work, we expected that these children would hear frequent child-directed speech from a wide variety of caregivers and frequent speech directed to others</w:t>
-      </w:r>
-      <w:r>
-        <w:t xml:space="preserve"> </w:t>
-      </w:r>
-      <w:r>
-        <w:t xml:space="preserve">(Brown &amp; Casillas, in press)</w:t>
-      </w:r>
-      <w:r>
-        <w:t xml:space="preserve">. In fact, in these daylong audio recordings, children were rarely directly addressed. This low baseline rate of TCDS is comparable to that found in a Tseltal community where minimal TCDS is one means to socializing children into attending to their surroundings. On the other hand, the Rossel child speech environment contains ample overhearable speech; much more than has been reported elswhere, at time of writing. The low relative rate of TCDS and the high incidence of ODS may be partly attributable to the fact that several speakers are typically present across the day, as discussed further below.</w:t>
-      </w:r>
-    </w:p>
-    <w:p>
-      <w:pPr>
-        <w:pStyle w:val="Textkrper"/>
-      </w:pPr>
-      <w:r>
-        <w:t xml:space="preserve">Prior work also led us to expect that the quantity of TCDS would be stable across the age range studied</w:t>
-      </w:r>
-      <w:r>
-        <w:t xml:space="preserve"> </w:t>
-      </w:r>
-      <w:r>
-        <w:t xml:space="preserve">(Bergelson et al., 2019b; Casillas et al., 2019; Scaff et al., in preparation)</w:t>
-      </w:r>
-      <w:r>
-        <w:t xml:space="preserve">, and that an increasing proportion of it would come from other children</w:t>
-      </w:r>
-      <w:r>
-        <w:t xml:space="preserve"> </w:t>
-      </w:r>
-      <w:r>
-        <w:t xml:space="preserve">(Brown, 2011; Brown &amp; Casillas, in press; Shneidman &amp; Goldin-Meadow, 2012)</w:t>
-      </w:r>
-      <w:r>
-        <w:t xml:space="preserve">. Counter to expectations, we found a small but significant increase in TCDS rate with child age in the random clips and a small and significant</w:t>
-      </w:r>
-      <w:r>
-        <w:t xml:space="preserve"> </w:t>
-      </w:r>
-      <w:r>
-        <w:rPr>
-          <w:i/>
-        </w:rPr>
-        <w:t xml:space="preserve">decrease</w:t>
-      </w:r>
-      <w:r>
-        <w:t xml:space="preserve"> </w:t>
-      </w:r>
-      <w:r>
-        <w:t xml:space="preserve">in TCDS rate with age in the turn-taking clips. The age-related baseline increase in TCDS may derive from more frequent participation in independent play with other children; in prior work, increased proportional input from other children was also associated with an increase in overall input rate</w:t>
-      </w:r>
-      <w:r>
-        <w:t xml:space="preserve"> </w:t>
-      </w:r>
-      <w:r>
-        <w:t xml:space="preserve">(Shneidman &amp; Goldin-Meadow, 2012)</w:t>
-      </w:r>
-      <w:r>
-        <w:t xml:space="preserve">. The age-related decrease in TCDS rate during peak interactional moments was not expected, but may be attributable to this change in interactional partners with age; if adults are more likely to be the source of TCDS during interactional peaks for younger children, they may also provide more voluminous speech during those peaks than other children do during interactional peaks later in development. Sleep during the day may also help explain these patterns; if older children sleep less than younger children, they may be more likely hear more TCDS during random but not peak-based clips. All of these explanations require follow-up work from a larger sample of children and, ideally, from a larger sample of their interactions throughout the day. ODS decreased with age, consistent with prior Panoramic studies with both Western and non-Western samples</w:t>
-      </w:r>
-      <w:r>
-        <w:t xml:space="preserve"> </w:t>
-      </w:r>
-      <w:r>
-        <w:t xml:space="preserve">(Bergelson et al., 2019b; Casillas et al., 2019; Scaff et al., in preparation)</w:t>
+        <w:t xml:space="preserve">We estimate that, on average, children on Rossel Island under age 3;0 hear 3.13 minutes of directed speech per hour, with an average of 14.45 minutes per hour during peak interactive moments during the day. Most of directed speech comes from adults, but older children hear more directed speech from other children. There is also an average 35.90 minutes per hour of overhearable speech present. Older children heard more directed speech and less overhearable speech than younger children. Bursts of speech featuring mostly TCDS appear to be present from infancy onward. Despite this relatively low rate of directed speech, these children’s vocal maturity appears on-track with norms for typically developing children in multiple diverse populations</w:t>
+      </w:r>
+      <w:r>
+        <w:t xml:space="preserve"> </w:t>
+      </w:r>
+      <w:r>
+        <w:t xml:space="preserve">(Cychosz et al., under review; Lee, Jhang, Relyea, Chen, &amp; Oller, 2018; Warlaumont et al., 2014)</w:t>
       </w:r>
       <w:r>
         <w:t xml:space="preserve">.</w:t>
@@ -2693,35 +3898,28 @@
         <w:pStyle w:val="Textkrper"/>
       </w:pPr>
       <w:r>
-        <w:t xml:space="preserve">Finally, while we anticipated that the children’s input would be non-uniformly distributed over the recording day</w:t>
-      </w:r>
-      <w:r>
-        <w:t xml:space="preserve"> </w:t>
-      </w:r>
-      <w:r>
-        <w:t xml:space="preserve">(Abney et al., 2017; Casillas et al., 2019)</w:t>
-      </w:r>
-      <w:r>
-        <w:t xml:space="preserve">, we also expected to see a somewhat more even distribution of directed speech from morning to evening. Young Rossel children have been reported to pass between multiple caregivers during a typical day. We expected that this care-sharing practice might weaken the effect of farming activities on linguistic input rate, found in the late morning and early afternoon in previous work with Tseltal Mayan subsistence farmers</w:t>
-      </w:r>
-      <w:r>
-        <w:t xml:space="preserve"> </w:t>
-      </w:r>
-      <w:r>
-        <w:t xml:space="preserve">(Casillas et al., 2019)</w:t>
-      </w:r>
-      <w:r>
-        <w:t xml:space="preserve">. In fact, we found that children’s rate of linguistic input was still significantly impacted by time of day, similar to the Tseltal farmers: most TCDS and ODS came during the morning, with older children more likely to hear TCDS at midday than younger children, possibly because midday is when most adults are likely attending to other duties while children congregate in large play groups.</w:t>
-      </w:r>
-    </w:p>
-    <w:p>
-      <w:pPr>
-        <w:pStyle w:val="berschrift2"/>
-      </w:pPr>
-      <w:bookmarkStart w:id="43" w:name="diverging-close-study-and-panoramic-perspectives"/>
+        <w:t xml:space="preserve">Our findings diverged in several ways from expectations developed on the basis of prior ethnographic work in this community, including the frequency of child-directed talk, the diversity of talkers, and the distribution of talk over the course of the day. When considered together with data from a Mayan community, the findings suggest that the Panoramic approach, while well suited to gathering inclusive, ecologically valid estimates of how much linguistic input children hear, is also far more sensitive to circumstantial variation (e.g., the number of speakers present) than it is to established ideological variation in how caregivers talk to children. For the latter, a Close Study or other hybrid approach is needed (e.g., analyzing content in interactional peaks). Whether child language development is better predicted by meaningful individual differences in average circumstantial variation (e.g., Panoramic input quantity), ideologically-based variation (e.g., attitudes toward language pedagogy), or something inbetween is a question for future work. Cross-cultural and cross-linguistic data will have a major role to play in teasing out the causal factors at play in this larger issue relating children’s early linguistic experience to their later language development.</w:t>
+      </w:r>
+    </w:p>
+    <w:p>
+      <w:pPr>
+        <w:pStyle w:val="Textkrper"/>
+      </w:pPr>
+      <w:r>
+        <w:t xml:space="preserve">Importantly, the data presented here come from an evolving corpus of Yélî Dnye developmental data; any reader interested in citing descriptive features of the Rossel child language environment is strongly encouraged to visit the following address for up-to-date estimates: URL_MASKED_FOR_REVIEW</w:t>
+      </w:r>
+      <w:r>
+        <w:t xml:space="preserve">. The information on that linked page will include any new data, annotations, and analyses added after the publication of this study.</w:t>
+      </w:r>
+    </w:p>
+    <w:p>
+      <w:pPr>
+        <w:pStyle w:val="berschrift1"/>
+      </w:pPr>
+      <w:bookmarkStart w:id="43" w:name="acknowledgements"/>
       <w:bookmarkEnd w:id="43"/>
       <w:r>
-        <w:t xml:space="preserve">Diverging Close Study and Panoramic perspectives</w:t>
+        <w:t xml:space="preserve">Acknowledgements</w:t>
       </w:r>
     </w:p>
     <w:p>
@@ -2729,102 +3927,17 @@
         <w:pStyle w:val="FirstParagraph"/>
       </w:pPr>
       <w:r>
-        <w:t xml:space="preserve">We predicted that infants on Rossel Island would hear more frequent directed speech than has been found in other subsistence farming contexts</w:t>
-      </w:r>
-      <w:r>
-        <w:t xml:space="preserve"> </w:t>
-      </w:r>
-      <w:r>
-        <w:t xml:space="preserve">(e.g., Brown, 2011, 2014; Brown &amp; Casillas, in press; Casillas et al., 2019; de León, 2000; Frye, 2019; Ochs &amp; Schieffelin, 1984; Pye, 1986; Rumsey, San Roque, &amp; Schieffelin, 2013)</w:t>
-      </w:r>
-      <w:r>
-        <w:t xml:space="preserve">. We made this prediction on the basis of two prior ethnographic observations (see Brown &amp; Casillas</w:t>
-      </w:r>
-      <w:r>
-        <w:t xml:space="preserve"> </w:t>
-      </w:r>
-      <w:r>
-        <w:t xml:space="preserve">(in press)</w:t>
-      </w:r>
-      <w:r>
-        <w:t xml:space="preserve"> </w:t>
-      </w:r>
-      <w:r>
-        <w:t xml:space="preserve">for details). First, Rossel adults and children have been shown to talk to children, even young infants, as if they can understand and respond to what is being said. Second, infants and young children often traverse a wide network of caregivers who are available to interact with them for some period. Our Panoramic findings, based on daylong audio data from 10 children, differ from these expectations: there is minimal TCDS to young children, time of day strongly impacts the rate of linguistic input, and there is limited variability in the type of speakers typically talking to children.</w:t>
-      </w:r>
-    </w:p>
-    <w:p>
-      <w:pPr>
-        <w:pStyle w:val="Textkrper"/>
-      </w:pPr>
-      <w:r>
-        <w:t xml:space="preserve">We found that the 10 Rossel children here heard slightly less TCDS than was documented for the Tseltal children. Taking the Mayan and Papuan findings together, we suggest that the Panoramic approach is not effective for distinguishing distinct caregiver attitudes toward talking to young children. While Rossel caregivers view their children, even their young infants, as potential co-interactants in conversational play</w:t>
-      </w:r>
-      <w:r>
-        <w:t xml:space="preserve"> </w:t>
-      </w:r>
-      <w:r>
-        <w:t xml:space="preserve">(Brown &amp; Casillas, in press)</w:t>
-      </w:r>
-      <w:r>
-        <w:t xml:space="preserve">, the circumstances of everyday life shape the children’s broader linguistic landscape such that most of what children hear is talk between others. We suggest that, in the daylong context, caregivers from these two subsistence farming communities are preoccupied for most of the day with social and domestic commitments in which they are motivated to converse with the other adults and (older) children present; not just to get their daily tasks done but also because these more mature speakers enable more complex verbal interactions and social routines. Given the multi-generational and patrilocal settlement patterns in both communities, there are frequent opportunities to engage with other adults and older children. This same explanation extends to the variability in linguistic input encountered by children over the day and from different speaker types; rather than being passed between caregivers who are</w:t>
-      </w:r>
-      <w:r>
-        <w:t xml:space="preserve"> </w:t>
-      </w:r>
-      <w:r>
-        <w:t xml:space="preserve">‘</w:t>
-      </w:r>
-      <w:r>
-        <w:t xml:space="preserve">available</w:t>
-      </w:r>
-      <w:r>
-        <w:t xml:space="preserve">’</w:t>
-      </w:r>
-      <w:r>
-        <w:t xml:space="preserve"> </w:t>
-      </w:r>
-      <w:r>
-        <w:t xml:space="preserve">to interact with them, young children may accompany their varied caregivers in their shared daily tasks, switching from lap to lap without the activity context necessarily changing.</w:t>
-      </w:r>
-    </w:p>
-    <w:p>
-      <w:pPr>
-        <w:pStyle w:val="Textkrper"/>
-      </w:pPr>
-      <w:r>
-        <w:t xml:space="preserve">When it comes to quantifying how much linguistic input children encounter, the Panoramic view yields the important insight that direct linguistic input is rare on average; it exists primarily during short interactional peaks. We suspect that it is during these interactional peaks that caregiver attitudes about how to engage children in interaction are most clearly expressed. Indeed it is during interactional peaks when we see not only more TCDS but also TCDS from more diverse speaker types. In contrast, the randomly sampled Panoramic data demonstrate how the number of speakers present and the routines of everyday life strongly shape the overall rate of linguistic input available in children’s environments. That is, the forces shaping the rate of Rossel children’s linguistic input are somewhat different from the forces shaping the content and sources of their linguistic input. This insight is critical in trying to join cognitive and social models of children’s early language development. After all, children—particularly children in contexts with minimal TCDS—may do most of their language learning during these short bursts in the day when they are jointly attending to language during interactions with others. If so, it would be more efficient to aim models of learning and annotation time at these interactional peaks. Indeed, such a hybrid approach may be optimal for accessing varied, ecologically valid, culturally distinct codes of verbal interaction while also sketching a stable picture of early language exposure specific to those same communities</w:t>
-      </w:r>
-      <w:r>
-        <w:t xml:space="preserve"> </w:t>
-      </w:r>
-      <w:r>
-        <w:t xml:space="preserve">(Shneidman, 2010; Shneidman &amp; Goldin-Meadow, 2012)</w:t>
-      </w:r>
-      <w:r>
-        <w:t xml:space="preserve">. Further cross-cultural work on children’s ability to learn from massed vs. distributed and directed vs. overhearable language use</w:t>
-      </w:r>
-      <w:r>
-        <w:t xml:space="preserve"> </w:t>
-      </w:r>
-      <w:r>
-        <w:t xml:space="preserve">(e.g., Akhtar, Jipson, &amp; Callanan, 2001; Schwab &amp; Lew-Williams, 2016)</w:t>
-      </w:r>
-      <w:r>
-        <w:t xml:space="preserve"> </w:t>
-      </w:r>
-      <w:r>
-        <w:t xml:space="preserve">is a critical route for further investigation into how these sources of linguistic input may be leveraged for language development.</w:t>
-      </w:r>
-    </w:p>
-    <w:p>
-      <w:pPr>
-        <w:pStyle w:val="berschrift2"/>
-      </w:pPr>
-      <w:bookmarkStart w:id="44" w:name="independence-and-child-tcds"/>
+        <w:t xml:space="preserve"> </w:t>
+      </w:r>
+    </w:p>
+    <w:p>
+      <w:pPr>
+        <w:pStyle w:val="berschrift1"/>
+      </w:pPr>
+      <w:bookmarkStart w:id="44" w:name="refs"/>
       <w:bookmarkEnd w:id="44"/>
       <w:r>
-        <w:t xml:space="preserve">Independence and child-TCDS</w:t>
+        <w:t xml:space="preserve">References</w:t>
       </w:r>
     </w:p>
     <w:p>
@@ -2832,294 +3945,6 @@
         <w:pStyle w:val="FirstParagraph"/>
       </w:pPr>
       <w:r>
-        <w:t xml:space="preserve">The increase in TCDS from other children in this Rossel data recalls findings from Shneidman and Goldin-Meadow</w:t>
-      </w:r>
-      <w:r>
-        <w:t xml:space="preserve"> </w:t>
-      </w:r>
-      <w:r>
-        <w:t xml:space="preserve">(2012)</w:t>
-      </w:r>
-      <w:r>
-        <w:t xml:space="preserve"> </w:t>
-      </w:r>
-      <w:r>
-        <w:t xml:space="preserve">in which Yucatec Mayan children’s directed speech rate increased enormously between ages one and three, primarily due to increased input from other children. We saw a significant, but much smaller overall increase in TCDS in these 10 Rossel children’s recordings, with an increasing proportion of that input coming from children. Interestingly, prior work with a Tseltal community—culturally more proximal to the Yucatec families studied in Shneidman and Goldin-Meadow</w:t>
-      </w:r>
-      <w:r>
-        <w:t xml:space="preserve"> </w:t>
-      </w:r>
-      <w:r>
-        <w:t xml:space="preserve">(2012)</w:t>
-      </w:r>
-      <w:r>
-        <w:t xml:space="preserve">—found no evidence for increased input from other children in this same age range</w:t>
-      </w:r>
-      <w:r>
-        <w:t xml:space="preserve"> </w:t>
-      </w:r>
-      <w:r>
-        <w:t xml:space="preserve">(0;0–3;0; Casillas et al., 2019)</w:t>
-      </w:r>
-      <w:r>
-        <w:t xml:space="preserve">. The lack of child TCDS in the study of Tseltal Mayan children was attributed to the observation that they only begin to engage in independent, extended play with other children</w:t>
-      </w:r>
-      <w:r>
-        <w:t xml:space="preserve"> </w:t>
-      </w:r>
-      <w:r>
-        <w:rPr>
-          <w:i/>
-        </w:rPr>
-        <w:t xml:space="preserve">after</w:t>
-      </w:r>
-      <w:r>
-        <w:t xml:space="preserve"> </w:t>
-      </w:r>
-      <w:r>
-        <w:t xml:space="preserve">age three. In comparison, prior ethnographic work on Rossel Island highlights independence as a primary concern for parents of young children; from early toddlerhood Rossel children are encouraged to choose how they dress, when and what to eat, and who to visit</w:t>
-      </w:r>
-      <w:r>
-        <w:t xml:space="preserve"> </w:t>
-      </w:r>
-      <w:r>
-        <w:t xml:space="preserve">(Brown &amp; Casillas, in press)</w:t>
-      </w:r>
-      <w:r>
-        <w:t xml:space="preserve">. The formation of hamlets in a cluster around a shared open area, often close to a shallow swimming area, further nurtures a sense of safe, free space in which children can wander. These features of childhood on Rossel Island support extended independent play with other children from an early age and may help explain the strongly increasing presence of child TCDS in the present data. Further work combining the time of day and interlocutor effects found here with ethnographic interview data are needed to explore these ideas in full. Overall, we see that children’s linguistic input shifts in the first three years, with proportionally more speech coming from less mature talkers; how this influences their early linguistic development, particularly given the minimal overall rate of TCDS, is open to further research.</w:t>
-      </w:r>
-    </w:p>
-    <w:p>
-      <w:pPr>
-        <w:pStyle w:val="berschrift2"/>
-      </w:pPr>
-      <w:bookmarkStart w:id="45" w:name="trade-offs-in-the-use-of-panoramic-methods"/>
-      <w:bookmarkEnd w:id="45"/>
-      <w:r>
-        <w:t xml:space="preserve">Trade-offs in the use of Panoramic methods</w:t>
-      </w:r>
-    </w:p>
-    <w:p>
-      <w:pPr>
-        <w:pStyle w:val="FirstParagraph"/>
-      </w:pPr>
-      <w:r>
-        <w:t xml:space="preserve">The present study used Panoramic methods to get a broader view of 10 Rossel children’s linguistic landscapes, but was limited in both the number of children represented and the number of annotated minutes analyzed per child. The data presented here, though transcribed, were only analyzed for superficial features of children’s linguistic environment: input rates of directed and overhearable speech and children’s vocal maturity. A Close Study approach is needed in order to make semantically rich interpretations of what children are saying and hearing or to delineate cross-cultural differences in the content or style of child-directed speech.</w:t>
-      </w:r>
-    </w:p>
-    <w:p>
-      <w:pPr>
-        <w:pStyle w:val="Textkrper"/>
-      </w:pPr>
-      <w:r>
-        <w:t xml:space="preserve">While our Panoramic approach effectively captured circumstantial variation over the course of a waking day, it did</w:t>
-      </w:r>
-      <w:r>
-        <w:t xml:space="preserve"> </w:t>
-      </w:r>
-      <w:r>
-        <w:rPr>
-          <w:i/>
-        </w:rPr>
-        <w:t xml:space="preserve">not</w:t>
-      </w:r>
-      <w:r>
-        <w:t xml:space="preserve"> </w:t>
-      </w:r>
-      <w:r>
-        <w:t xml:space="preserve">completely avoid the Observer’s Paradox</w:t>
-      </w:r>
-      <w:r>
-        <w:t xml:space="preserve"> </w:t>
-      </w:r>
-      <w:r>
-        <w:t xml:space="preserve">(Labov, 1972)</w:t>
-      </w:r>
-      <w:r>
-        <w:t xml:space="preserve">; upon transcribing the data we found both moments when the speakers seemed to ignore the recorder and moments when it was the focus of discussion. The latter case often arose when new interactants came into contact with the child—a relatively frequent event—prompting the caregiver to explain and warn about the devices. There was also at least one case when a mother reported that the father, who is typically at home, avoided our recorder by spending the entire day elsewhere. Daylong methods then may decrease the intensity and continuity of the Observer’s Paradox, but do not eliminate it entirely. With this in mind, close ethnographic work over a longer period with a handful of families may, in fact, be the optimal way to minimize these effects. However, this approach severely limits the possible sample size of a study. What, then, is the ideal approach for exploring the variable linguistic environments in which children are raised?</w:t>
-      </w:r>
-    </w:p>
-    <w:p>
-      <w:pPr>
-        <w:pStyle w:val="Textkrper"/>
-      </w:pPr>
-      <w:r>
-        <w:t xml:space="preserve">When it comes to drawing inferences about the deeper forces shaping caregiver-child interaction and how they vary across cultures or, for that matter, any other task that requires researchers to grapple with what is actually</w:t>
-      </w:r>
-      <w:r>
-        <w:t xml:space="preserve"> </w:t>
-      </w:r>
-      <w:r>
-        <w:rPr>
-          <w:i/>
-        </w:rPr>
-        <w:t xml:space="preserve">meant</w:t>
-      </w:r>
-      <w:r>
-        <w:t xml:space="preserve"> </w:t>
-      </w:r>
-      <w:r>
-        <w:t xml:space="preserve">during interaction, a Close Study approach is the only real option. Even when applying a microanalytic approach to short clips derived from daylong recordings, the researcher likely will lack sufficient visual and interactional context to adequately reconstruct the scene. In this use case, short recordings maintain an advantage, particularly when Observer Paradox effects can be reduced by investing significant time with each observed family (e.g., over a high-density longitudinal study).</w:t>
-      </w:r>
-    </w:p>
-    <w:p>
-      <w:pPr>
-        <w:pStyle w:val="Textkrper"/>
-      </w:pPr>
-      <w:r>
-        <w:t xml:space="preserve">However, when it comes to quantifying the use of linguistic features in order to explore the feasibility of specific learning mechanisms (e.g., CDS as a facilitatory context for referential word learning), daylong data are crucial for establishing the frequency and circumstances under which the critical linguistic or interactional</w:t>
-      </w:r>
-      <w:r>
-        <w:t xml:space="preserve"> </w:t>
-      </w:r>
-      <w:r>
-        <w:t xml:space="preserve">“</w:t>
-      </w:r>
-      <w:r>
-        <w:t xml:space="preserve">data</w:t>
-      </w:r>
-      <w:r>
-        <w:t xml:space="preserve">”</w:t>
-      </w:r>
-      <w:r>
-        <w:t xml:space="preserve"> </w:t>
-      </w:r>
-      <w:r>
-        <w:t xml:space="preserve">are encountered. Given our present findings and those of</w:t>
-      </w:r>
-      <w:r>
-        <w:t xml:space="preserve"> </w:t>
-      </w:r>
-      <w:r>
-        <w:t xml:space="preserve">Casillas et al. (2019)</w:t>
-      </w:r>
-      <w:r>
-        <w:t xml:space="preserve">, studies focused on particular linguistic features of CDS (e.g., relative use of certain syntactic structures) may benefit from focusing annotation time on interactional peaks—where these features are much more likely to be on display—with less time dedicated to establishing a baseline estimate of CDS frequency (see also</w:t>
-      </w:r>
-      <w:r>
-        <w:t xml:space="preserve"> </w:t>
-      </w:r>
-      <w:r>
-        <w:t xml:space="preserve">Bergelson et al. (2019a)</w:t>
-      </w:r>
-      <w:r>
-        <w:t xml:space="preserve">). Importantly, researchers making daylong recordings in a context where they are a cultural outsider should always do their recording collection in parallel with or following some ethnographic work to avoid the serious and potentially harmful pitfalls discussed in the Introduction (see also</w:t>
-      </w:r>
-      <w:r>
-        <w:t xml:space="preserve"> </w:t>
-      </w:r>
-      <w:r>
-        <w:t xml:space="preserve">Cychosz et al. (acceptedb)</w:t>
-      </w:r>
-      <w:r>
-        <w:t xml:space="preserve">).</w:t>
-      </w:r>
-    </w:p>
-    <w:p>
-      <w:pPr>
-        <w:pStyle w:val="Textkrper"/>
-      </w:pPr>
-      <w:r>
-        <w:t xml:space="preserve">We propose that the most promising long-term approach for using input patterns to test the feasibility of individual learning mechanisms is to strategically sub-sample daylong recordings made with a representative participant sample of the community studied, while maintaining comparable speech environment measures across communities whenever possible. This approach is suitable for tracking variation among related but distinct ethnolinguistic populations, which can help disentangle input and development effects related to the specific linguistic and cultural context in which each child is raised (as proposed by Pye</w:t>
-      </w:r>
-      <w:r>
-        <w:t xml:space="preserve"> </w:t>
-      </w:r>
-      <w:r>
-        <w:t xml:space="preserve">(2017)</w:t>
-      </w:r>
-      <w:r>
-        <w:t xml:space="preserve">; or a diversity-centric approach, as in</w:t>
-      </w:r>
-      <w:r>
-        <w:t xml:space="preserve"> </w:t>
-      </w:r>
-      <w:r>
-        <w:t xml:space="preserve">Moran, Schikowski, Pajović, Hysi, and Stoll (2016)</w:t>
-      </w:r>
-      <w:r>
-        <w:t xml:space="preserve">), maintaining comparable speech environment measures whenever possible. The current study pales in comparison to this ideal, but hope to see this vision realized in future work.</w:t>
-      </w:r>
-    </w:p>
-    <w:p>
-      <w:pPr>
-        <w:pStyle w:val="berschrift2"/>
-      </w:pPr>
-      <w:bookmarkStart w:id="46" w:name="disc-conclusion"/>
-      <w:bookmarkEnd w:id="46"/>
-      <w:r>
-        <w:t xml:space="preserve">Conclusion</w:t>
-      </w:r>
-    </w:p>
-    <w:p>
-      <w:pPr>
-        <w:pStyle w:val="FirstParagraph"/>
-      </w:pPr>
-      <w:r>
-        <w:t xml:space="preserve">We estimate that, on average, children on Rossel Island under age 3;0 hear 3.13 minutes of directed speech per hour, with an average of 14.45 minutes per hour during peak interactive moments during the day. Most of directed speech comes from adults, but older children hear more directed speech from other children. There is also an average 35.90 minutes per hour of overhearable speech present. Older children heard more directed speech and less overhearable speech than younger children. Bursts of speech featuring mostly TCDS appear to be present from infancy onward. Despite this relatively low rate of directed speech, these children’s vocal maturity appears on-track with norms for typically developing children in multiple diverse populations</w:t>
-      </w:r>
-      <w:r>
-        <w:t xml:space="preserve"> </w:t>
-      </w:r>
-      <w:r>
-        <w:t xml:space="preserve">(Cychosz et al., under reviewa; Lee, Jhang, Relyea, Chen, &amp; Oller, 2018; Warlaumont et al., 2014)</w:t>
-      </w:r>
-      <w:r>
-        <w:t xml:space="preserve">.</w:t>
-      </w:r>
-    </w:p>
-    <w:p>
-      <w:pPr>
-        <w:pStyle w:val="Textkrper"/>
-      </w:pPr>
-      <w:r>
-        <w:t xml:space="preserve">Our findings diverged in several ways from expectations developed on the basis of prior ethnographic work in this community, including the frequency of child-directed talk, the diversity of talkers, and the distribution of talk over the course of the day. When considered together with data from a Mayan community, the findings suggest that the Panoramic approach, while well suited to gathering inclusive, ecologically valid estimates of how much linguistic input children hear, is also far more sensitive to circumstantial variation (e.g., the number of speakers present) than it is to established ideological variation in how caregivers talk to children. For the latter, a Close Study or other hybrid approach is needed (e.g., analyzing content in interactional peaks). Whether child language development is better predicted by meaningful individual differences in average circumstantial variation (e.g., Panoramic input quantity), ideologically-based variation (e.g., attitudes toward language pedagogy), or something inbetween is a question for future work. Cross-cultural and cross-linguistic data will have a major role to play in teasing out the causal factors at play in this larger issue relating children’s early linguistic experience to their later language development.</w:t>
-      </w:r>
-    </w:p>
-    <w:p>
-      <w:pPr>
-        <w:pStyle w:val="Textkrper"/>
-      </w:pPr>
-      <w:r>
-        <w:t xml:space="preserve">Importantly, the data presented here come from an evolving corpus of Yélî Dnye developmental data; any reader interested in citing descriptive features of the Rossel child language environment is strongly encouraged to visit the following address for up-to-date estimates: URL_MASKED_FOR_REVIEW</w:t>
-      </w:r>
-      <w:r>
-        <w:t xml:space="preserve">. The information on that linked page will include any new data, annotations, and analyses added after the publication of this study.</w:t>
-      </w:r>
-    </w:p>
-    <w:p>
-      <w:pPr>
-        <w:pStyle w:val="berschrift1"/>
-      </w:pPr>
-      <w:bookmarkStart w:id="47" w:name="acknowledgements"/>
-      <w:bookmarkEnd w:id="47"/>
-      <w:r>
-        <w:t xml:space="preserve">Acknowledgements</w:t>
-      </w:r>
-    </w:p>
-    <w:p>
-      <w:pPr>
-        <w:pStyle w:val="FirstParagraph"/>
-      </w:pPr>
-      <w:r>
-        <w:t xml:space="preserve"> </w:t>
-      </w:r>
-    </w:p>
-    <w:p>
-      <w:pPr>
-        <w:pStyle w:val="berschrift1"/>
-      </w:pPr>
-      <w:bookmarkStart w:id="48" w:name="refs"/>
-      <w:bookmarkEnd w:id="48"/>
-      <w:r>
-        <w:t xml:space="preserve">References</w:t>
-      </w:r>
-    </w:p>
-    <w:p>
-      <w:pPr>
-        <w:pStyle w:val="FirstParagraph"/>
-      </w:pPr>
-      <w:r>
         <w:t xml:space="preserve"> </w:t>
       </w:r>
     </w:p>
@@ -3183,14 +4008,6 @@
         <w:pStyle w:val="Textkrper"/>
       </w:pPr>
       <w:r>
-        <w:t xml:space="preserve">Anderson, H., &amp; Fausey, C. (2019). Modeling nonuniformities in infants’ everyday speech environments. presented at the biennial meeting of the society for research on child development. baltimore, md.</w:t>
-      </w:r>
-    </w:p>
-    <w:p>
-      <w:pPr>
-        <w:pStyle w:val="Textkrper"/>
-      </w:pPr>
-      <w:r>
         <w:t xml:space="preserve">Bates, E., &amp; Goodman, J. C. (1997). On the inseparability of grammar and the lexicon: Evidence from acquisition, aphasia, and real-time processing.</w:t>
       </w:r>
       <w:r>
@@ -3217,7 +4034,7 @@
       <w:r>
         <w:t xml:space="preserve">(5–6), 507–584. doi:</w:t>
       </w:r>
-      <w:hyperlink r:id="rId49">
+      <w:hyperlink r:id="rId45">
         <w:r>
           <w:rPr>
             <w:rStyle w:val="Hyperlink"/>
@@ -3265,7 +4082,7 @@
       <w:r>
         <w:t xml:space="preserve">(1), e12715. doi:</w:t>
       </w:r>
-      <w:hyperlink r:id="rId50">
+      <w:hyperlink r:id="rId46">
         <w:r>
           <w:rPr>
             <w:rStyle w:val="Hyperlink"/>
@@ -3305,7 +4122,7 @@
       <w:r>
         <w:t xml:space="preserve">(1), e12724. doi:</w:t>
       </w:r>
-      <w:hyperlink r:id="rId51">
+      <w:hyperlink r:id="rId47">
         <w:r>
           <w:rPr>
             <w:rStyle w:val="Hyperlink"/>
@@ -3345,7 +4162,7 @@
       <w:r>
         <w:t xml:space="preserve">(1), e12709. doi:</w:t>
       </w:r>
-      <w:hyperlink r:id="rId52">
+      <w:hyperlink r:id="rId48">
         <w:r>
           <w:rPr>
             <w:rStyle w:val="Hyperlink"/>
@@ -3373,7 +4190,7 @@
       <w:r>
         <w:t xml:space="preserve">. doi:</w:t>
       </w:r>
-      <w:hyperlink r:id="rId53">
+      <w:hyperlink r:id="rId49">
         <w:r>
           <w:rPr>
             <w:rStyle w:val="Hyperlink"/>
@@ -3473,7 +4290,7 @@
       <w:r>
         <w:t xml:space="preserve">(pp. 187–226). Cambridge, UK: Cambridge University Press. doi:</w:t>
       </w:r>
-      <w:hyperlink r:id="rId54">
+      <w:hyperlink r:id="rId50">
         <w:r>
           <w:rPr>
             <w:rStyle w:val="Hyperlink"/>
@@ -3487,16 +4304,16 @@
         <w:pStyle w:val="Textkrper"/>
       </w:pPr>
       <w:r>
-        <w:t xml:space="preserve">Cartmill, E. A., Armstrong, B. F., Gleitman, L. R., Goldin-Meadow, S., Medina, T. N., &amp; Trueswell, J. C. (2013). Quality of early parent input predicts child vocabulary 3 years later.</w:t>
-      </w:r>
-      <w:r>
-        <w:t xml:space="preserve"> </w:t>
-      </w:r>
-      <w:r>
-        <w:rPr>
-          <w:i/>
-        </w:rPr>
-        <w:t xml:space="preserve">Proceedings of the National Academy of Sciences</w:t>
+        <w:t xml:space="preserve">Casillas, M., &amp; Cristia, A. (2019). A step-by-step guide to collecting and analyzing long-format speech environment (lfse) recordings.</w:t>
+      </w:r>
+      <w:r>
+        <w:t xml:space="preserve"> </w:t>
+      </w:r>
+      <w:r>
+        <w:rPr>
+          <w:i/>
+        </w:rPr>
+        <w:t xml:space="preserve">Collabra: Psychology</w:t>
       </w:r>
       <w:r>
         <w:t xml:space="preserve">,</w:t>
@@ -3508,52 +4325,12 @@
         <w:rPr>
           <w:i/>
         </w:rPr>
-        <w:t xml:space="preserve">110</w:t>
-      </w:r>
-      <w:r>
-        <w:t xml:space="preserve">(28), 11278–11283. doi:</w:t>
-      </w:r>
-      <w:hyperlink r:id="rId55">
-        <w:r>
-          <w:rPr>
-            <w:rStyle w:val="Hyperlink"/>
-          </w:rPr>
-          <w:t xml:space="preserve">10.1073/pnas.1309518110</w:t>
-        </w:r>
-      </w:hyperlink>
-    </w:p>
-    <w:p>
-      <w:pPr>
-        <w:pStyle w:val="Textkrper"/>
-      </w:pPr>
-      <w:r>
-        <w:t xml:space="preserve">Casillas, M., &amp; Cristia, A. (2019). A step-by-step guide to collecting and analyzing long-format speech environment (lfse) recordings.</w:t>
-      </w:r>
-      <w:r>
-        <w:t xml:space="preserve"> </w:t>
-      </w:r>
-      <w:r>
-        <w:rPr>
-          <w:i/>
-        </w:rPr>
-        <w:t xml:space="preserve">Collabra: Psychology</w:t>
-      </w:r>
-      <w:r>
-        <w:t xml:space="preserve">,</w:t>
-      </w:r>
-      <w:r>
-        <w:t xml:space="preserve"> </w:t>
-      </w:r>
-      <w:r>
-        <w:rPr>
-          <w:i/>
-        </w:rPr>
         <w:t xml:space="preserve">5</w:t>
       </w:r>
       <w:r>
         <w:t xml:space="preserve">(1), 24. doi:</w:t>
       </w:r>
-      <w:hyperlink r:id="rId56">
+      <w:hyperlink r:id="rId51">
         <w:r>
           <w:rPr>
             <w:rStyle w:val="Hyperlink"/>
@@ -3567,7 +4344,7 @@
         <w:pStyle w:val="Textkrper"/>
       </w:pPr>
       <w:r>
-        <w:t xml:space="preserve">Casillas, M., Brown, P., &amp; Levinson, S. C. (2019). Early language experience in a tseltal mayan village.</w:t>
+        <w:t xml:space="preserve">Casillas, M., Brown, P., &amp; Levinson, S. C. (2019). Early language experience in a [tseltal mayan] village.</w:t>
       </w:r>
       <w:r>
         <w:t xml:space="preserve"> </w:t>
@@ -3604,7 +4381,7 @@
       <w:r>
         <w:t xml:space="preserve"> </w:t>
       </w:r>
-      <w:hyperlink r:id="rId57">
+      <w:hyperlink r:id="rId52">
         <w:r>
           <w:rPr>
             <w:rStyle w:val="Hyperlink"/>
@@ -3618,12 +4395,12 @@
         <w:pStyle w:val="Textkrper"/>
       </w:pPr>
       <w:r>
-        <w:t xml:space="preserve">Cychosz, M., Cristia, A., Bergelson, E., Casillas, M., Baudet, G., Warlaumont, A. S., … Seidl, A. (under reviewa). Canonical babble development in a large-scale crosslinguistic corpus. Retrieved from</w:t>
-      </w:r>
-      <w:r>
-        <w:t xml:space="preserve"> </w:t>
-      </w:r>
-      <w:hyperlink r:id="rId58">
+        <w:t xml:space="preserve">Cychosz, M., Cristia, A., Bergelson, E., Casillas, M., Baudet, G., Warlaumont, A. S., … Seidl, A. (under review). Canonical babble development in a large-scale crosslinguistic corpus. Retrieved from</w:t>
+      </w:r>
+      <w:r>
+        <w:t xml:space="preserve"> </w:t>
+      </w:r>
+      <w:hyperlink r:id="rId53">
         <w:r>
           <w:rPr>
             <w:rStyle w:val="Hyperlink"/>
@@ -3637,46 +4414,6 @@
         <w:pStyle w:val="Textkrper"/>
       </w:pPr>
       <w:r>
-        <w:t xml:space="preserve">Cychosz, M., Romeo, R., Soderstrom, M., Scaff, C., Ganek, H., Cristia, A., … Weisleder, A. (acceptedb). Longform recordings of everyday life: Ethics for best practices.</w:t>
-      </w:r>
-    </w:p>
-    <w:p>
-      <w:pPr>
-        <w:pStyle w:val="Textkrper"/>
-      </w:pPr>
-      <w:r>
-        <w:t xml:space="preserve">de León, L. (2000). The emergent participant: Interactive patterns in the socialization of Tzotzil (Mayan) infants.</w:t>
-      </w:r>
-      <w:r>
-        <w:t xml:space="preserve"> </w:t>
-      </w:r>
-      <w:r>
-        <w:rPr>
-          <w:i/>
-        </w:rPr>
-        <w:t xml:space="preserve">Journal of Linguistic Anthropology</w:t>
-      </w:r>
-      <w:r>
-        <w:t xml:space="preserve">,</w:t>
-      </w:r>
-      <w:r>
-        <w:t xml:space="preserve"> </w:t>
-      </w:r>
-      <w:r>
-        <w:rPr>
-          <w:i/>
-        </w:rPr>
-        <w:t xml:space="preserve">8</w:t>
-      </w:r>
-      <w:r>
-        <w:t xml:space="preserve">(2), 131–161.</w:t>
-      </w:r>
-    </w:p>
-    <w:p>
-      <w:pPr>
-        <w:pStyle w:val="Textkrper"/>
-      </w:pPr>
-      <w:r>
         <w:t xml:space="preserve">de León, L. (2011). Language socialization and multiparty participation frameworks. In A. Duranti, E. Ochs, &amp; and B. B. Schieffelin (Eds.),</w:t>
       </w:r>
       <w:r>
@@ -3694,7 +4431,7 @@
       <w:r>
         <w:t xml:space="preserve">(pp. 81–111). Malden, MA: Wiley-Blackwell. doi:</w:t>
       </w:r>
-      <w:hyperlink r:id="rId59">
+      <w:hyperlink r:id="rId54">
         <w:r>
           <w:rPr>
             <w:rStyle w:val="Hyperlink"/>
@@ -3725,7 +4462,7 @@
       <w:r>
         <w:t xml:space="preserve"> </w:t>
       </w:r>
-      <w:hyperlink r:id="rId60">
+      <w:hyperlink r:id="rId55">
         <w:r>
           <w:rPr>
             <w:rStyle w:val="Hyperlink"/>
@@ -3739,29 +4476,6 @@
         <w:pStyle w:val="Textkrper"/>
       </w:pPr>
       <w:r>
-        <w:t xml:space="preserve">Frye, H. (2019).</w:t>
-      </w:r>
-      <w:r>
-        <w:t xml:space="preserve"> </w:t>
-      </w:r>
-      <w:r>
-        <w:rPr>
-          <w:i/>
-        </w:rPr>
-        <w:t xml:space="preserve">Child directed speech in Qaqet</w:t>
-      </w:r>
-      <w:r>
-        <w:t xml:space="preserve"> </w:t>
-      </w:r>
-      <w:r>
-        <w:t xml:space="preserve">(PhD thesis). University of Cologne.</w:t>
-      </w:r>
-    </w:p>
-    <w:p>
-      <w:pPr>
-        <w:pStyle w:val="Textkrper"/>
-      </w:pPr>
-      <w:r>
         <w:t xml:space="preserve">Gaskins, S. (2000). Children’s daily activities in a Mayan village: A culturally grounded description.</w:t>
       </w:r>
       <w:r>
@@ -3788,7 +4502,7 @@
       <w:r>
         <w:t xml:space="preserve">(4), 375–389. doi:</w:t>
       </w:r>
-      <w:hyperlink r:id="rId61">
+      <w:hyperlink r:id="rId56">
         <w:r>
           <w:rPr>
             <w:rStyle w:val="Hyperlink"/>
@@ -3871,7 +4585,7 @@
       <w:r>
         <w:t xml:space="preserve">(5), 1368–1378. doi:</w:t>
       </w:r>
-      <w:hyperlink r:id="rId62">
+      <w:hyperlink r:id="rId57">
         <w:r>
           <w:rPr>
             <w:rStyle w:val="Hyperlink"/>
@@ -3885,16 +4599,16 @@
         <w:pStyle w:val="Textkrper"/>
       </w:pPr>
       <w:r>
-        <w:t xml:space="preserve">Hurtado, N., Marchman, V. A., &amp; Fernald, A. (2008). Does input influence uptake? Links between maternal talk, processing speed and vocabulary size in spanish-learning children.</w:t>
-      </w:r>
-      <w:r>
-        <w:t xml:space="preserve"> </w:t>
-      </w:r>
-      <w:r>
-        <w:rPr>
-          <w:i/>
-        </w:rPr>
-        <w:t xml:space="preserve">Developmental Science</w:t>
+        <w:t xml:space="preserve">Huttenlocher, J., Waterfall, H., Vasilyeva, M., Vevea, J., &amp; Hedges, L. V. (2010). Sources of variability in children’s language growth.</w:t>
+      </w:r>
+      <w:r>
+        <w:t xml:space="preserve"> </w:t>
+      </w:r>
+      <w:r>
+        <w:rPr>
+          <w:i/>
+        </w:rPr>
+        <w:t xml:space="preserve">Cognitive Psychology</w:t>
       </w:r>
       <w:r>
         <w:t xml:space="preserve">,</w:t>
@@ -3906,44 +4620,12 @@
         <w:rPr>
           <w:i/>
         </w:rPr>
-        <w:t xml:space="preserve">11</w:t>
-      </w:r>
-      <w:r>
-        <w:t xml:space="preserve">(6), F31–F39.</w:t>
-      </w:r>
-    </w:p>
-    <w:p>
-      <w:pPr>
-        <w:pStyle w:val="Textkrper"/>
-      </w:pPr>
-      <w:r>
-        <w:t xml:space="preserve">Huttenlocher, J., Waterfall, H., Vasilyeva, M., Vevea, J., &amp; Hedges, L. V. (2010). Sources of variability in children’s language growth.</w:t>
-      </w:r>
-      <w:r>
-        <w:t xml:space="preserve"> </w:t>
-      </w:r>
-      <w:r>
-        <w:rPr>
-          <w:i/>
-        </w:rPr>
-        <w:t xml:space="preserve">Cognitive Psychology</w:t>
-      </w:r>
-      <w:r>
-        <w:t xml:space="preserve">,</w:t>
-      </w:r>
-      <w:r>
-        <w:t xml:space="preserve"> </w:t>
-      </w:r>
-      <w:r>
-        <w:rPr>
-          <w:i/>
-        </w:rPr>
         <w:t xml:space="preserve">61</w:t>
       </w:r>
       <w:r>
         <w:t xml:space="preserve">(4), 343–365. doi:</w:t>
       </w:r>
-      <w:hyperlink r:id="rId63">
+      <w:hyperlink r:id="rId58">
         <w:r>
           <w:rPr>
             <w:rStyle w:val="Hyperlink"/>
@@ -3983,7 +4665,7 @@
       <w:r>
         <w:t xml:space="preserve">(11), 831. doi:</w:t>
       </w:r>
-      <w:hyperlink r:id="rId64">
+      <w:hyperlink r:id="rId59">
         <w:r>
           <w:rPr>
             <w:rStyle w:val="Hyperlink"/>
@@ -3997,26 +4679,6 @@
         <w:pStyle w:val="Textkrper"/>
       </w:pPr>
       <w:r>
-        <w:t xml:space="preserve">Labov, W. (1972).</w:t>
-      </w:r>
-      <w:r>
-        <w:t xml:space="preserve"> </w:t>
-      </w:r>
-      <w:r>
-        <w:rPr>
-          <w:i/>
-        </w:rPr>
-        <w:t xml:space="preserve">Sociolinguistic patterns</w:t>
-      </w:r>
-      <w:r>
-        <w:t xml:space="preserve">. Philadelphia: University of Pennsylvania.</w:t>
-      </w:r>
-    </w:p>
-    <w:p>
-      <w:pPr>
-        <w:pStyle w:val="Textkrper"/>
-      </w:pPr>
-      <w:r>
         <w:t xml:space="preserve">Lee, C.-C., Jhang, Y., Relyea, G., Chen, L.-m., &amp; Oller, D. K. (2018). Babbling development as seen in canonical babbling ratios: A naturalistic evaluation of all-day recordings.</w:t>
       </w:r>
       <w:r>
@@ -4075,7 +4737,7 @@
       <w:r>
         <w:t xml:space="preserve">(1), 187–219. doi:</w:t>
       </w:r>
-      <w:hyperlink r:id="rId65">
+      <w:hyperlink r:id="rId60">
         <w:r>
           <w:rPr>
             <w:rStyle w:val="Hyperlink"/>
@@ -4115,7 +4777,7 @@
       <w:r>
         <w:t xml:space="preserve">(2), 212–224. doi:</w:t>
       </w:r>
-      <w:hyperlink r:id="rId66">
+      <w:hyperlink r:id="rId61">
         <w:r>
           <w:rPr>
             <w:rStyle w:val="Hyperlink"/>
@@ -4129,29 +4791,6 @@
         <w:pStyle w:val="Textkrper"/>
       </w:pPr>
       <w:r>
-        <w:t xml:space="preserve">Moran, S., Schikowski, R., Pajović, D., Hysi, C., &amp; Stoll, S. (2016). The acqdiv database: Min(d)ing the ambient language. In</w:t>
-      </w:r>
-      <w:r>
-        <w:t xml:space="preserve"> </w:t>
-      </w:r>
-      <w:r>
-        <w:rPr>
-          <w:i/>
-        </w:rPr>
-        <w:t xml:space="preserve">Proceedings of the tenth international conference on language resources and evaluation (lrec 2016)</w:t>
-      </w:r>
-      <w:r>
-        <w:t xml:space="preserve"> </w:t>
-      </w:r>
-      <w:r>
-        <w:t xml:space="preserve">(pp. 4423–4429). Portorož, Slovenia.</w:t>
-      </w:r>
-    </w:p>
-    <w:p>
-      <w:pPr>
-        <w:pStyle w:val="Textkrper"/>
-      </w:pPr>
-      <w:r>
         <w:t xml:space="preserve">Ochs, E., &amp; Schieffelin, B. (1984). Language acquisition and socialization: Three developmental stories and their implications. In R. A. Schweder &amp; R. A. LeVine (Eds.),</w:t>
       </w:r>
       <w:r>
@@ -4233,7 +4872,7 @@
       <w:r>
         <w:t xml:space="preserve">(3), 551–571. doi:</w:t>
       </w:r>
-      <w:hyperlink r:id="rId67">
+      <w:hyperlink r:id="rId62">
         <w:r>
           <w:rPr>
             <w:rStyle w:val="Hyperlink"/>
@@ -4273,7 +4912,7 @@
       <w:r>
         <w:t xml:space="preserve">(1), 85–100. doi:</w:t>
       </w:r>
-      <w:hyperlink r:id="rId68">
+      <w:hyperlink r:id="rId63">
         <w:r>
           <w:rPr>
             <w:rStyle w:val="Hyperlink"/>
@@ -4287,26 +4926,6 @@
         <w:pStyle w:val="Textkrper"/>
       </w:pPr>
       <w:r>
-        <w:t xml:space="preserve">Pye, C. (2017).</w:t>
-      </w:r>
-      <w:r>
-        <w:t xml:space="preserve"> </w:t>
-      </w:r>
-      <w:r>
-        <w:rPr>
-          <w:i/>
-        </w:rPr>
-        <w:t xml:space="preserve">The Comparative Method of Language Acquisition Research</w:t>
-      </w:r>
-      <w:r>
-        <w:t xml:space="preserve">. University of Chicago Press.</w:t>
-      </w:r>
-    </w:p>
-    <w:p>
-      <w:pPr>
-        <w:pStyle w:val="Textkrper"/>
-      </w:pPr>
-      <w:r>
         <w:t xml:space="preserve">R Core Team. (2019).</w:t>
       </w:r>
       <w:r>
@@ -4324,7 +4943,7 @@
       <w:r>
         <w:t xml:space="preserve"> </w:t>
       </w:r>
-      <w:hyperlink r:id="rId69">
+      <w:hyperlink r:id="rId64">
         <w:r>
           <w:rPr>
             <w:rStyle w:val="Hyperlink"/>
@@ -4364,7 +4983,7 @@
       <w:r>
         <w:t xml:space="preserve">(1), 175–203. doi:</w:t>
       </w:r>
-      <w:hyperlink r:id="rId70">
+      <w:hyperlink r:id="rId65">
         <w:r>
           <w:rPr>
             <w:rStyle w:val="Hyperlink"/>
@@ -4378,16 +4997,24 @@
         <w:pStyle w:val="Textkrper"/>
       </w:pPr>
       <w:r>
-        <w:t xml:space="preserve">Rowe, M. L. (2008). Child-directed speech: Relation to socioeconomic status, knowledge of child development and child vocabulary skill.</w:t>
-      </w:r>
-      <w:r>
-        <w:t xml:space="preserve"> </w:t>
-      </w:r>
-      <w:r>
-        <w:rPr>
-          <w:i/>
-        </w:rPr>
-        <w:t xml:space="preserve">Journal of Child Language</w:t>
+        <w:t xml:space="preserve">Scaff, C., Stieglitz, J., Casillas, M., &amp; Cristia, A. (in preparation). Language input in a hunter-forager population: Estimations from daylong recordings.</w:t>
+      </w:r>
+    </w:p>
+    <w:p>
+      <w:pPr>
+        <w:pStyle w:val="Textkrper"/>
+      </w:pPr>
+      <w:r>
+        <w:t xml:space="preserve">Schwab, J. F., &amp; Lew-Williams, C. (2016). Repetition across successive sentences facilitates young children’s word learning.</w:t>
+      </w:r>
+      <w:r>
+        <w:t xml:space="preserve"> </w:t>
+      </w:r>
+      <w:r>
+        <w:rPr>
+          <w:i/>
+        </w:rPr>
+        <w:t xml:space="preserve">Developmental Psychology</w:t>
       </w:r>
       <w:r>
         <w:t xml:space="preserve">,</w:t>
@@ -4399,83 +5026,12 @@
         <w:rPr>
           <w:i/>
         </w:rPr>
-        <w:t xml:space="preserve">35</w:t>
-      </w:r>
-      <w:r>
-        <w:t xml:space="preserve">(1), 185–205. doi:</w:t>
-      </w:r>
-      <w:hyperlink r:id="rId71">
-        <w:r>
-          <w:rPr>
-            <w:rStyle w:val="Hyperlink"/>
-          </w:rPr>
-          <w:t xml:space="preserve">10.1017/S0305000907008343</w:t>
-        </w:r>
-      </w:hyperlink>
-    </w:p>
-    <w:p>
-      <w:pPr>
-        <w:pStyle w:val="Textkrper"/>
-      </w:pPr>
-      <w:r>
-        <w:t xml:space="preserve">Rumsey, A., San Roque, L., &amp; Schieffelin, B. B. (2013). The acquisition of ergative marking in Kaluli, Ku Waru and Duna (Trans New Guinea). In E. L. Bavin &amp; S. Stoll (Eds.),</w:t>
-      </w:r>
-      <w:r>
-        <w:t xml:space="preserve"> </w:t>
-      </w:r>
-      <w:r>
-        <w:rPr>
-          <w:i/>
-        </w:rPr>
-        <w:t xml:space="preserve">Sabine</w:t>
-      </w:r>
-      <w:r>
-        <w:t xml:space="preserve"> </w:t>
-      </w:r>
-      <w:r>
-        <w:t xml:space="preserve">(pp. 139–188). Amsterdam; New York: John Benjamins Publishing Company.</w:t>
-      </w:r>
-    </w:p>
-    <w:p>
-      <w:pPr>
-        <w:pStyle w:val="Textkrper"/>
-      </w:pPr>
-      <w:r>
-        <w:t xml:space="preserve">Scaff, C., Stieglitz, J., Casillas, M., &amp; Cristia, A. (in preparation). Language input in a hunter-forager population: Estimations from daylong recordings.</w:t>
-      </w:r>
-    </w:p>
-    <w:p>
-      <w:pPr>
-        <w:pStyle w:val="Textkrper"/>
-      </w:pPr>
-      <w:r>
-        <w:t xml:space="preserve">Schwab, J. F., &amp; Lew-Williams, C. (2016). Repetition across successive sentences facilitates young children’s word learning.</w:t>
-      </w:r>
-      <w:r>
-        <w:t xml:space="preserve"> </w:t>
-      </w:r>
-      <w:r>
-        <w:rPr>
-          <w:i/>
-        </w:rPr>
-        <w:t xml:space="preserve">Developmental Psychology</w:t>
-      </w:r>
-      <w:r>
-        <w:t xml:space="preserve">,</w:t>
-      </w:r>
-      <w:r>
-        <w:t xml:space="preserve"> </w:t>
-      </w:r>
-      <w:r>
-        <w:rPr>
-          <w:i/>
-        </w:rPr>
         <w:t xml:space="preserve">52</w:t>
       </w:r>
       <w:r>
         <w:t xml:space="preserve">(6), 879–886. doi:</w:t>
       </w:r>
-      <w:hyperlink r:id="rId72">
+      <w:hyperlink r:id="rId66">
         <w:r>
           <w:rPr>
             <w:rStyle w:val="Hyperlink"/>
@@ -4538,7 +5094,7 @@
       <w:r>
         <w:t xml:space="preserve">(5), 659–673. doi:</w:t>
       </w:r>
-      <w:hyperlink r:id="rId73">
+      <w:hyperlink r:id="rId67">
         <w:r>
           <w:rPr>
             <w:rStyle w:val="Hyperlink"/>
@@ -4589,7 +5145,7 @@
       <w:r>
         <w:t xml:space="preserve">. New York: Chapman; Hall/CRC. doi:</w:t>
       </w:r>
-      <w:hyperlink r:id="rId74">
+      <w:hyperlink r:id="rId68">
         <w:r>
           <w:rPr>
             <w:rStyle w:val="Hyperlink"/>
@@ -4603,16 +5159,39 @@
         <w:pStyle w:val="Textkrper"/>
       </w:pPr>
       <w:r>
-        <w:t xml:space="preserve">Tamis-LeMonda, C. S., Kuchirko, Y., Luo, R., Escobar, K., &amp; Bornstein, M. H. (2017). Power in methods: Language to infants in structured and naturalistic contexts.</w:t>
-      </w:r>
-      <w:r>
-        <w:t xml:space="preserve"> </w:t>
-      </w:r>
-      <w:r>
-        <w:rPr>
-          <w:i/>
-        </w:rPr>
-        <w:t xml:space="preserve">Developmental Science</w:t>
+        <w:t xml:space="preserve">Tomasello, M., &amp; Brooks, P. J. (1999). Early syntactic development: A Construction Grammar approach. In M. Barrett (Ed.),</w:t>
+      </w:r>
+      <w:r>
+        <w:t xml:space="preserve"> </w:t>
+      </w:r>
+      <w:r>
+        <w:rPr>
+          <w:i/>
+        </w:rPr>
+        <w:t xml:space="preserve">The Development of Language</w:t>
+      </w:r>
+      <w:r>
+        <w:t xml:space="preserve"> </w:t>
+      </w:r>
+      <w:r>
+        <w:t xml:space="preserve">(pp. 161–190). New York: Psychology Press.</w:t>
+      </w:r>
+    </w:p>
+    <w:p>
+      <w:pPr>
+        <w:pStyle w:val="Textkrper"/>
+      </w:pPr>
+      <w:r>
+        <w:t xml:space="preserve">Warlaumont, A. S., Richards, J. A., Gilkerson, J., &amp; Oller, D. K. (2014). A social feedback loop for speech development and its reduction in Autism.</w:t>
+      </w:r>
+      <w:r>
+        <w:t xml:space="preserve"> </w:t>
+      </w:r>
+      <w:r>
+        <w:rPr>
+          <w:i/>
+        </w:rPr>
+        <w:t xml:space="preserve">Psychological Science</w:t>
       </w:r>
       <w:r>
         <w:t xml:space="preserve">,</w:t>
@@ -4624,75 +5203,12 @@
         <w:rPr>
           <w:i/>
         </w:rPr>
-        <w:t xml:space="preserve">20</w:t>
-      </w:r>
-      <w:r>
-        <w:t xml:space="preserve">(6), e12456. doi:</w:t>
-      </w:r>
-      <w:hyperlink r:id="rId75">
-        <w:r>
-          <w:rPr>
-            <w:rStyle w:val="Hyperlink"/>
-          </w:rPr>
-          <w:t xml:space="preserve">10.1111/desc.12456</w:t>
-        </w:r>
-      </w:hyperlink>
-    </w:p>
-    <w:p>
-      <w:pPr>
-        <w:pStyle w:val="Textkrper"/>
-      </w:pPr>
-      <w:r>
-        <w:t xml:space="preserve">Tomasello, M., &amp; Brooks, P. J. (1999). Early syntactic development: A Construction Grammar approach. In M. Barrett (Ed.),</w:t>
-      </w:r>
-      <w:r>
-        <w:t xml:space="preserve"> </w:t>
-      </w:r>
-      <w:r>
-        <w:rPr>
-          <w:i/>
-        </w:rPr>
-        <w:t xml:space="preserve">The Development of Language</w:t>
-      </w:r>
-      <w:r>
-        <w:t xml:space="preserve"> </w:t>
-      </w:r>
-      <w:r>
-        <w:t xml:space="preserve">(pp. 161–190). New York: Psychology Press.</w:t>
-      </w:r>
-    </w:p>
-    <w:p>
-      <w:pPr>
-        <w:pStyle w:val="Textkrper"/>
-      </w:pPr>
-      <w:r>
-        <w:t xml:space="preserve">Warlaumont, A. S., Richards, J. A., Gilkerson, J., &amp; Oller, D. K. (2014). A social feedback loop for speech development and its reduction in Autism.</w:t>
-      </w:r>
-      <w:r>
-        <w:t xml:space="preserve"> </w:t>
-      </w:r>
-      <w:r>
-        <w:rPr>
-          <w:i/>
-        </w:rPr>
-        <w:t xml:space="preserve">Psychological Science</w:t>
-      </w:r>
-      <w:r>
-        <w:t xml:space="preserve">,</w:t>
-      </w:r>
-      <w:r>
-        <w:t xml:space="preserve"> </w:t>
-      </w:r>
-      <w:r>
-        <w:rPr>
-          <w:i/>
-        </w:rPr>
         <w:t xml:space="preserve">25</w:t>
       </w:r>
       <w:r>
         <w:t xml:space="preserve">(7), 1314–1324. doi:</w:t>
       </w:r>
-      <w:hyperlink r:id="rId76">
+      <w:hyperlink r:id="rId69">
         <w:r>
           <w:rPr>
             <w:rStyle w:val="Hyperlink"/>
@@ -4732,7 +5248,7 @@
       <w:r>
         <w:t xml:space="preserve">(11), 2143–2152. doi:</w:t>
       </w:r>
-      <w:hyperlink r:id="rId77">
+      <w:hyperlink r:id="rId70">
         <w:r>
           <w:rPr>
             <w:rStyle w:val="Hyperlink"/>
@@ -4763,7 +5279,7 @@
       <w:r>
         <w:t xml:space="preserve"> </w:t>
       </w:r>
-      <w:hyperlink r:id="rId78">
+      <w:hyperlink r:id="rId71">
         <w:r>
           <w:rPr>
             <w:rStyle w:val="Hyperlink"/>
@@ -4793,14 +5309,6 @@
       </w:r>
       <w:r>
         <w:t xml:space="preserve">(pp. 1556–1559).</w:t>
-      </w:r>
-    </w:p>
-    <w:p>
-      <w:pPr>
-        <w:pStyle w:val="Textkrper"/>
-      </w:pPr>
-      <w:r>
-        <w:t xml:space="preserve">Xu, D., Yapanel, U., &amp; Gray, S. (2009). LENA tr-05: Reliability of the lena language environment analysis system in young children’s natural language home environment. Boulder, CO: LENA Foundation.</w:t>
       </w:r>
     </w:p>
     <w:p>
@@ -4833,7 +5341,26 @@
       </w:r>
     </w:p>
   </w:footnote>
-  <w:footnote w:id="30">
+  <w:footnote w:id="26">
+    <w:p>
+      <w:pPr>
+        <w:pStyle w:val="Funotentext"/>
+      </w:pPr>
+      <w:r>
+        <w:rPr>
+          <w:rStyle w:val="Funotenzeichen"/>
+        </w:rPr>
+        <w:footnoteRef/>
+      </w:r>
+      <w:r>
+        <w:t xml:space="preserve"> </w:t>
+      </w:r>
+      <w:r>
+        <w:t xml:space="preserve">While a comparison between Rossel Island and the Tseltal Mayan community is still confounded by numerous other cultural and linguistic differences, their similarity in economic lifestyle makes for a more valid comparison than either community compared to a post-industrial one.</w:t>
+      </w:r>
+    </w:p>
+  </w:footnote>
+  <w:footnote w:id="29">
     <w:p>
       <w:pPr>
         <w:pStyle w:val="Funotentext"/>
@@ -5227,7 +5754,7 @@
     </w:lvl>
   </w:abstractNum>
   <w:abstractNum w:abstractNumId="990">
-    <w:nsid w:val="8d9ee14d"/>
+    <w:nsid w:val="29fac11f"/>
     <w:multiLevelType w:val="multilevel"/>
     <w:lvl w:ilvl="0">
       <w:numFmt w:val="bullet"/>

</xml_diff>

<commit_message>
minor updates and CL
</commit_message>
<xml_diff>
--- a/Yeli-CLE.docx
+++ b/Yeli-CLE.docx
@@ -351,7 +351,37 @@
         <w:t xml:space="preserve">(Bates &amp; Goodman, 1997; Brinchmann, Braeken, &amp; Lyster, 2019; Frank, Braginsky, Marchman, &amp; Yurovsky, in preparation; Hart &amp; Risley, 1995; Hoff, 2003; Huttenlocher, Waterfall, Vasilyeva, Vevea, &amp; Hedges, 2010; Lieven, Pine, &amp; Baldwin, 1997; Marchman, Martínez-Sussmann, &amp; Dale, 2004; Shneidman &amp; Goldin-Meadow, 2012; Weisleder &amp; Fernald, 2013)</w:t>
       </w:r>
       <w:r>
-        <w:t xml:space="preserve">. However, we also know that</w:t>
+        <w:t xml:space="preserve">. However, we</w:t>
+      </w:r>
+      <w:r>
+        <w:t xml:space="preserve"> </w:t>
+      </w:r>
+      <w:r>
+        <w:rPr>
+          <w:b/>
+        </w:rPr>
+        <w:t xml:space="preserve">have</w:t>
+      </w:r>
+      <w:r>
+        <w:t xml:space="preserve"> </w:t>
+      </w:r>
+      <w:r>
+        <w:t xml:space="preserve">also</w:t>
+      </w:r>
+      <w:r>
+        <w:t xml:space="preserve"> </w:t>
+      </w:r>
+      <w:r>
+        <w:rPr>
+          <w:b/>
+        </w:rPr>
+        <w:t xml:space="preserve">known for decades</w:t>
+      </w:r>
+      <w:r>
+        <w:t xml:space="preserve"> </w:t>
+      </w:r>
+      <w:r>
+        <w:t xml:space="preserve">that</w:t>
       </w:r>
       <w:r>
         <w:t xml:space="preserve"> </w:t>
@@ -411,16 +441,154 @@
         <w:t xml:space="preserve"> </w:t>
       </w:r>
       <w:r>
-        <w:t xml:space="preserve">apparent delays in their linguistic development</w:t>
-      </w:r>
-      <w:r>
-        <w:t xml:space="preserve"> </w:t>
-      </w:r>
-      <w:r>
-        <w:t xml:space="preserve">(Brown, 2011, 2014; Brown &amp; Gaskins, 2014; Casillas et al., 2019; Gaskins, 2006; Ochs &amp; Schieffelin, 1984)</w:t>
-      </w:r>
-      <w:r>
-        <w:t xml:space="preserve">.</w:t>
+        <w:t xml:space="preserve">apparent delays in their linguistic development [</w:t>
+      </w:r>
+      <w:r>
+        <w:rPr>
+          <w:b/>
+        </w:rPr>
+        <w:t xml:space="preserve">e.g.,</w:t>
+      </w:r>
+      <w:r>
+        <w:rPr>
+          <w:b/>
+        </w:rPr>
+        <w:t xml:space="preserve"> </w:t>
+      </w:r>
+      <w:r>
+        <w:rPr>
+          <w:b/>
+        </w:rPr>
+        <w:t xml:space="preserve">Brown (2011)</w:t>
+      </w:r>
+      <w:r>
+        <w:rPr>
+          <w:b/>
+        </w:rPr>
+        <w:t xml:space="preserve">;</w:t>
+      </w:r>
+      <w:r>
+        <w:rPr>
+          <w:b/>
+        </w:rPr>
+        <w:t xml:space="preserve"> </w:t>
+      </w:r>
+      <w:r>
+        <w:rPr>
+          <w:b/>
+        </w:rPr>
+        <w:t xml:space="preserve">Brown &amp; Gaskins (2014)</w:t>
+      </w:r>
+      <w:r>
+        <w:rPr>
+          <w:b/>
+        </w:rPr>
+        <w:t xml:space="preserve">;</w:t>
+      </w:r>
+      <w:r>
+        <w:rPr>
+          <w:b/>
+        </w:rPr>
+        <w:t xml:space="preserve"> </w:t>
+      </w:r>
+      <w:r>
+        <w:rPr>
+          <w:b/>
+        </w:rPr>
+        <w:t xml:space="preserve">Gaskins (2006)</w:t>
+      </w:r>
+      <w:r>
+        <w:rPr>
+          <w:b/>
+        </w:rPr>
+        <w:t xml:space="preserve">;</w:t>
+      </w:r>
+      <w:r>
+        <w:rPr>
+          <w:b/>
+        </w:rPr>
+        <w:t xml:space="preserve"> </w:t>
+      </w:r>
+      <w:r>
+        <w:rPr>
+          <w:b/>
+        </w:rPr>
+        <w:t xml:space="preserve">de León (2011)</w:t>
+      </w:r>
+      <w:r>
+        <w:rPr>
+          <w:b/>
+        </w:rPr>
+        <w:t xml:space="preserve">;</w:t>
+      </w:r>
+      <w:r>
+        <w:rPr>
+          <w:b/>
+        </w:rPr>
+        <w:t xml:space="preserve"> </w:t>
+      </w:r>
+      <w:r>
+        <w:rPr>
+          <w:b/>
+        </w:rPr>
+        <w:t xml:space="preserve">Ochs &amp; Schieffelin (1984)</w:t>
+      </w:r>
+      <w:r>
+        <w:rPr>
+          <w:b/>
+        </w:rPr>
+        <w:t xml:space="preserve">;</w:t>
+      </w:r>
+      <w:r>
+        <w:rPr>
+          <w:b/>
+        </w:rPr>
+        <w:t xml:space="preserve"> </w:t>
+      </w:r>
+      <w:r>
+        <w:rPr>
+          <w:b/>
+        </w:rPr>
+        <w:t xml:space="preserve">Ochs (1988)</w:t>
+      </w:r>
+      <w:r>
+        <w:rPr>
+          <w:b/>
+        </w:rPr>
+        <w:t xml:space="preserve">;</w:t>
+      </w:r>
+      <w:r>
+        <w:rPr>
+          <w:b/>
+        </w:rPr>
+        <w:t xml:space="preserve"> </w:t>
+      </w:r>
+      <w:r>
+        <w:rPr>
+          <w:b/>
+        </w:rPr>
+        <w:t xml:space="preserve">Rogoff, Paradise, Arauz, Correa-Chávez, &amp; Angelillo (2003)</w:t>
+      </w:r>
+      <w:r>
+        <w:rPr>
+          <w:b/>
+        </w:rPr>
+        <w:t xml:space="preserve">;</w:t>
+      </w:r>
+      <w:r>
+        <w:rPr>
+          <w:b/>
+        </w:rPr>
+        <w:t xml:space="preserve"> </w:t>
+      </w:r>
+      <w:r>
+        <w:rPr>
+          <w:b/>
+        </w:rPr>
+        <w:t xml:space="preserve">Schieffelin (1990)</w:t>
+      </w:r>
+      <w:r>
+        <w:t xml:space="preserve">].</w:t>
       </w:r>
     </w:p>
     <w:p>
@@ -452,7 +620,7 @@
         <w:t xml:space="preserve"> </w:t>
       </w:r>
       <w:r>
-        <w:t xml:space="preserve">how the human cognitive toolkit for language learning can flexibly adapt to the variable circumstances under which it successfully occurs</w:t>
+        <w:t xml:space="preserve">how the human cognitive toolkit for language learning can flexibly adapt to the variable circumstances under which it occurs</w:t>
       </w:r>
       <w:r>
         <w:rPr>
@@ -470,7 +638,7 @@
         <w:rPr>
           <w:b/>
         </w:rPr>
-        <w:t xml:space="preserve">(Brown, 2014; Casillas et al., 2019; Gaskins, 2006; Ochs &amp; Schieffelin, 1984; Soderstrom &amp; Wittebolle, 2013)</w:t>
+        <w:t xml:space="preserve">(Brown, 2014; Casillas et al., 2019; Gaskins, 2006; Ochs &amp; Schieffelin, 1984)</w:t>
       </w:r>
       <w:r>
         <w:rPr>
@@ -552,7 +720,7 @@
         <w:rPr>
           <w:b/>
         </w:rPr>
-        <w:t xml:space="preserve">(e.g., Brown, 2011, 2014; de León, 2011; Gaskins, 2000; Pye, 1986; Rogoff, Paradise, Arauz, Correa-Chávez, &amp; Angelillo, 2003)</w:t>
+        <w:t xml:space="preserve">(e.g., Brown, 2011, 2014; de León, 2011; Gaskins, 2000; Pye, 1986; Rogoff et al., 2003)</w:t>
       </w:r>
       <w:r>
         <w:rPr>
@@ -2737,7 +2905,22 @@
         <w:t xml:space="preserve"> </w:t>
       </w:r>
       <w:r>
-        <w:t xml:space="preserve">green/dashed summaries). The children heard much more TCDS in the turn-taking clips---14.45 min/hr; more than four times the rate of TCDS in the random baseline (</w:t>
+        <w:t xml:space="preserve">green/dashed summaries).</w:t>
+      </w:r>
+      <w:r>
+        <w:t xml:space="preserve"> </w:t>
+      </w:r>
+      <w:r>
+        <w:rPr>
+          <w:b/>
+        </w:rPr>
+        <w:t xml:space="preserve">Unsurprisingly, the</w:t>
+      </w:r>
+      <w:r>
+        <w:t xml:space="preserve"> </w:t>
+      </w:r>
+      <w:r>
+        <w:t xml:space="preserve">children heard much more TCDS in the turn-taking clips---14.45 min/hr; more than four times the rate of TCDS in the random baseline (</w:t>
       </w:r>
       <w:hyperlink w:anchor="fig2">
         <w:r>
@@ -2763,6 +2946,33 @@
       </w:hyperlink>
       <w:r>
         <w:t xml:space="preserve">, right panel, green/dashed summaries; median = 19.59; range = 6.68--60.18).</w:t>
+      </w:r>
+      <w:r>
+        <w:t xml:space="preserve"> </w:t>
+      </w:r>
+      <w:r>
+        <w:rPr>
+          <w:b/>
+        </w:rPr>
+        <w:t xml:space="preserve">The next question was whether the pattern of TCDS and ODS use across age, time of day, and number of speakers in these turn-taking clips differed from what was seen in similarly sampled clips from the Tseltal community</w:t>
+      </w:r>
+      <w:r>
+        <w:rPr>
+          <w:b/>
+        </w:rPr>
+        <w:t xml:space="preserve"> </w:t>
+      </w:r>
+      <w:r>
+        <w:rPr>
+          <w:b/>
+        </w:rPr>
+        <w:t xml:space="preserve">(Casillas et al., 2019)</w:t>
+      </w:r>
+      <w:r>
+        <w:rPr>
+          <w:b/>
+        </w:rPr>
+        <w:t xml:space="preserve">. To investigate the effects of these variables we ran parallel regressions to what was used with the random clips above.</w:t>
       </w:r>
     </w:p>
     <w:p>
@@ -4215,6 +4425,33 @@
       <w:r>
         <w:t xml:space="preserve">.</w:t>
       </w:r>
+      <w:r>
+        <w:t xml:space="preserve"> </w:t>
+      </w:r>
+      <w:r>
+        <w:rPr>
+          <w:b/>
+        </w:rPr>
+        <w:t xml:space="preserve">The present findings thus join the numerous other documented cases of non-delayed language development without frequent child-directed speech</w:t>
+      </w:r>
+      <w:r>
+        <w:rPr>
+          <w:b/>
+        </w:rPr>
+        <w:t xml:space="preserve"> </w:t>
+      </w:r>
+      <w:r>
+        <w:rPr>
+          <w:b/>
+        </w:rPr>
+        <w:t xml:space="preserve">(Brown, 2011; Brown &amp; Gaskins, 2014; Casillas et al., 2019; Cristia et al., 2017; de León, 2011; Gaskins, 2006; Ochs, 1988; Ochs &amp; Schieffelin, 1984; Rogoff et al., 2003; Scaff et al., in preparation; Schieffelin, 1990; Shneidman &amp; Goldin-Meadow, 2012)</w:t>
+      </w:r>
+      <w:r>
+        <w:rPr>
+          <w:b/>
+        </w:rPr>
+        <w:t xml:space="preserve">.</w:t>
+      </w:r>
     </w:p>
     <w:p>
       <w:pPr>
@@ -4360,6 +4597,9 @@
       <w:pPr>
         <w:pStyle w:val="FirstParagraph"/>
       </w:pPr>
+      <w:r>
+        <w:t xml:space="preserve">OMITTED-FOR-REVIEW</w:t>
+      </w:r>
       <w:r>
         <w:t xml:space="preserve"> </w:t>
       </w:r>
@@ -9324,7 +9564,7 @@
     </w:lvl>
   </w:abstractNum>
   <w:abstractNum w:abstractNumId="990">
-    <w:nsid w:val="e5c09826"/>
+    <w:nsid w:val="56f61892"/>
     <w:multiLevelType w:val="multilevel"/>
     <w:lvl w:ilvl="0">
       <w:numFmt w:val="bullet"/>

</xml_diff>